<commit_message>
The final version of the DIO Driver CDD
</commit_message>
<xml_diff>
--- a/Digital Distance Measurement/Design & Code/DIO_CDD.docx
+++ b/Digital Distance Measurement/Design & Code/DIO_CDD.docx
@@ -8,6 +8,7 @@
         <w:jc w:val="center"/>
         <w:rPr>
           <w:rFonts w:ascii="Century Gothic" w:hAnsi="Century Gothic"/>
+          <w:color w:val="C00000"/>
           <w:sz w:val="32"/>
           <w:szCs w:val="32"/>
           <w:lang w:bidi="ar-EG"/>
@@ -16,6 +17,7 @@
       <w:r>
         <w:rPr>
           <w:rFonts w:ascii="Century Gothic" w:hAnsi="Century Gothic"/>
+          <w:color w:val="C00000"/>
           <w:sz w:val="32"/>
           <w:szCs w:val="32"/>
           <w:lang w:bidi="ar-EG"/>
@@ -50,6 +52,7 @@
       <w:r>
         <w:rPr>
           <w:rFonts w:ascii="Century Gothic" w:hAnsi="Century Gothic"/>
+          <w:color w:val="2F5496" w:themeColor="accent5" w:themeShade="BF"/>
           <w:sz w:val="32"/>
           <w:szCs w:val="32"/>
           <w:lang w:bidi="ar-EG"/>
@@ -60,6 +63,7 @@
       <w:r>
         <w:rPr>
           <w:rFonts w:ascii="Century Gothic" w:hAnsi="Century Gothic"/>
+          <w:color w:val="2F5496" w:themeColor="accent5" w:themeShade="BF"/>
           <w:sz w:val="32"/>
           <w:szCs w:val="32"/>
           <w:lang w:bidi="ar-EG"/>
@@ -70,6 +74,7 @@
       <w:r>
         <w:rPr>
           <w:rFonts w:ascii="Century Gothic" w:hAnsi="Century Gothic"/>
+          <w:color w:val="2F5496" w:themeColor="accent5" w:themeShade="BF"/>
           <w:sz w:val="32"/>
           <w:szCs w:val="32"/>
           <w:lang w:bidi="ar-EG"/>
@@ -79,16 +84,33 @@
       <w:r>
         <w:rPr>
           <w:rFonts w:ascii="Cambria" w:hAnsi="Cambria"/>
-          <w:sz w:val="24"/>
-          <w:szCs w:val="24"/>
-          <w:lang w:bidi="ar-EG"/>
-        </w:rPr>
-        <w:t xml:space="preserve">This is a software driver for Digital Input Output Driver Peripheral of </w:t>
+          <w:b/>
+          <w:bCs/>
+          <w:sz w:val="24"/>
+          <w:szCs w:val="24"/>
+          <w:lang w:bidi="ar-EG"/>
+        </w:rPr>
+        <w:t>This is a softwar</w:t>
+      </w:r>
+      <w:bookmarkStart w:id="0" w:name="_GoBack"/>
+      <w:bookmarkEnd w:id="0"/>
+      <w:r>
+        <w:rPr>
+          <w:rFonts w:ascii="Cambria" w:hAnsi="Cambria"/>
+          <w:b/>
+          <w:bCs/>
+          <w:sz w:val="24"/>
+          <w:szCs w:val="24"/>
+          <w:lang w:bidi="ar-EG"/>
+        </w:rPr>
+        <w:t xml:space="preserve">e driver for Digital Input Output Driver Peripheral of </w:t>
       </w:r>
       <w:proofErr w:type="spellStart"/>
       <w:r>
         <w:rPr>
           <w:rFonts w:ascii="Cambria" w:hAnsi="Cambria"/>
+          <w:b/>
+          <w:bCs/>
           <w:sz w:val="24"/>
           <w:szCs w:val="24"/>
           <w:lang w:bidi="ar-EG"/>
@@ -99,6 +121,8 @@
       <w:r>
         <w:rPr>
           <w:rFonts w:ascii="Cambria" w:hAnsi="Cambria"/>
+          <w:b/>
+          <w:bCs/>
           <w:sz w:val="24"/>
           <w:szCs w:val="24"/>
           <w:lang w:bidi="ar-EG"/>
@@ -109,6 +133,9 @@
       <w:r>
         <w:rPr>
           <w:rFonts w:ascii="Cambria" w:hAnsi="Cambria"/>
+          <w:b/>
+          <w:bCs/>
+          <w:color w:val="C45911" w:themeColor="accent2" w:themeShade="BF"/>
           <w:sz w:val="24"/>
           <w:szCs w:val="24"/>
           <w:lang w:bidi="ar-EG"/>
@@ -118,6 +145,9 @@
       <w:r>
         <w:rPr>
           <w:rFonts w:ascii="Cambria" w:hAnsi="Cambria"/>
+          <w:b/>
+          <w:bCs/>
+          <w:color w:val="C45911" w:themeColor="accent2" w:themeShade="BF"/>
           <w:sz w:val="24"/>
           <w:szCs w:val="24"/>
           <w:lang w:bidi="ar-EG"/>
@@ -128,16 +158,33 @@
       <w:r>
         <w:rPr>
           <w:rFonts w:ascii="Cambria" w:hAnsi="Cambria"/>
-          <w:sz w:val="24"/>
-          <w:szCs w:val="24"/>
-          <w:lang w:bidi="ar-EG"/>
-        </w:rPr>
-        <w:t xml:space="preserve"> Hassan and </w:t>
+          <w:b/>
+          <w:bCs/>
+          <w:color w:val="C45911" w:themeColor="accent2" w:themeShade="BF"/>
+          <w:sz w:val="24"/>
+          <w:szCs w:val="24"/>
+          <w:lang w:bidi="ar-EG"/>
+        </w:rPr>
+        <w:t xml:space="preserve"> Hassan</w:t>
+      </w:r>
+      <w:r>
+        <w:rPr>
+          <w:rFonts w:ascii="Cambria" w:hAnsi="Cambria"/>
+          <w:b/>
+          <w:bCs/>
+          <w:sz w:val="24"/>
+          <w:szCs w:val="24"/>
+          <w:lang w:bidi="ar-EG"/>
+        </w:rPr>
+        <w:t xml:space="preserve"> and </w:t>
       </w:r>
       <w:proofErr w:type="spellStart"/>
       <w:r>
         <w:rPr>
           <w:rFonts w:ascii="Cambria" w:hAnsi="Cambria"/>
+          <w:b/>
+          <w:bCs/>
+          <w:color w:val="C45911" w:themeColor="accent2" w:themeShade="BF"/>
           <w:sz w:val="24"/>
           <w:szCs w:val="24"/>
           <w:lang w:bidi="ar-EG"/>
@@ -148,21 +195,96 @@
       <w:r>
         <w:rPr>
           <w:rFonts w:ascii="Cambria" w:hAnsi="Cambria"/>
-          <w:sz w:val="24"/>
-          <w:szCs w:val="24"/>
-          <w:lang w:bidi="ar-EG"/>
-        </w:rPr>
-        <w:t xml:space="preserve"> in the Software Engineering Course.</w:t>
-      </w:r>
-      <w:r>
-        <w:rPr>
-          <w:rFonts w:ascii="Cambria" w:hAnsi="Cambria"/>
-          <w:sz w:val="24"/>
-          <w:szCs w:val="24"/>
-          <w:lang w:bidi="ar-EG"/>
-        </w:rPr>
-        <w:br/>
-        <w:t>The driver provides the general APIs and Macros needed to use the Input output Pins of the Microcontroller</w:t>
+          <w:b/>
+          <w:bCs/>
+          <w:color w:val="C45911" w:themeColor="accent2" w:themeShade="BF"/>
+          <w:sz w:val="24"/>
+          <w:szCs w:val="24"/>
+          <w:lang w:bidi="ar-EG"/>
+        </w:rPr>
+        <w:t xml:space="preserve"> El-</w:t>
+      </w:r>
+      <w:proofErr w:type="spellStart"/>
+      <w:r>
+        <w:rPr>
+          <w:rFonts w:ascii="Cambria" w:hAnsi="Cambria"/>
+          <w:b/>
+          <w:bCs/>
+          <w:color w:val="C45911" w:themeColor="accent2" w:themeShade="BF"/>
+          <w:sz w:val="24"/>
+          <w:szCs w:val="24"/>
+          <w:lang w:bidi="ar-EG"/>
+        </w:rPr>
+        <w:t>Hennawy</w:t>
+      </w:r>
+      <w:proofErr w:type="spellEnd"/>
+      <w:r>
+        <w:rPr>
+          <w:rFonts w:ascii="Cambria" w:hAnsi="Cambria"/>
+          <w:b/>
+          <w:bCs/>
+          <w:color w:val="C45911" w:themeColor="accent2" w:themeShade="BF"/>
+          <w:sz w:val="24"/>
+          <w:szCs w:val="24"/>
+          <w:lang w:bidi="ar-EG"/>
+        </w:rPr>
+        <w:t xml:space="preserve"> </w:t>
+      </w:r>
+      <w:r>
+        <w:rPr>
+          <w:rFonts w:ascii="Cambria" w:hAnsi="Cambria"/>
+          <w:b/>
+          <w:bCs/>
+          <w:sz w:val="24"/>
+          <w:szCs w:val="24"/>
+          <w:lang w:bidi="ar-EG"/>
+        </w:rPr>
+        <w:t>in the Software Engineering Course.</w:t>
+      </w:r>
+      <w:r>
+        <w:rPr>
+          <w:rFonts w:ascii="Cambria" w:hAnsi="Cambria"/>
+          <w:b/>
+          <w:bCs/>
+          <w:sz w:val="24"/>
+          <w:szCs w:val="24"/>
+          <w:lang w:bidi="ar-EG"/>
+        </w:rPr>
+        <w:br/>
+        <w:t xml:space="preserve">The driver provides the general APIs and Macros needed to use the </w:t>
+      </w:r>
+      <w:r>
+        <w:rPr>
+          <w:rFonts w:ascii="Cambria" w:hAnsi="Cambria"/>
+          <w:b/>
+          <w:bCs/>
+          <w:sz w:val="24"/>
+          <w:szCs w:val="24"/>
+          <w:lang w:bidi="ar-EG"/>
+        </w:rPr>
+        <w:t xml:space="preserve">32 Digital </w:t>
+      </w:r>
+      <w:r>
+        <w:rPr>
+          <w:rFonts w:ascii="Cambria" w:hAnsi="Cambria"/>
+          <w:b/>
+          <w:bCs/>
+          <w:sz w:val="24"/>
+          <w:szCs w:val="24"/>
+          <w:lang w:bidi="ar-EG"/>
+        </w:rPr>
+        <w:t>Input output Pins of the Microcontroller</w:t>
+      </w:r>
+      <w:r>
+        <w:rPr>
+          <w:rFonts w:ascii="Century Gothic" w:hAnsi="Century Gothic"/>
+          <w:b/>
+          <w:bCs/>
+          <w:sz w:val="24"/>
+          <w:szCs w:val="24"/>
+          <w:lang w:bidi="ar-EG"/>
+        </w:rPr>
+        <w:br/>
       </w:r>
     </w:p>
     <w:p>
@@ -183,35 +305,87 @@
       <w:r>
         <w:rPr>
           <w:rFonts w:ascii="Century Gothic" w:hAnsi="Century Gothic"/>
+          <w:color w:val="2F5496" w:themeColor="accent5" w:themeShade="BF"/>
           <w:sz w:val="32"/>
           <w:szCs w:val="32"/>
           <w:lang w:bidi="ar-EG"/>
         </w:rPr>
-        <w:t>Driver</w:t>
-      </w:r>
+        <w:t>Driver Architecture</w:t>
+      </w:r>
+      <w:proofErr w:type="gramStart"/>
       <w:r>
         <w:rPr>
           <w:rFonts w:ascii="Century Gothic" w:hAnsi="Century Gothic"/>
+          <w:color w:val="2F5496" w:themeColor="accent5" w:themeShade="BF"/>
           <w:sz w:val="32"/>
           <w:szCs w:val="32"/>
           <w:lang w:bidi="ar-EG"/>
         </w:rPr>
-        <w:t xml:space="preserve"> Architecture</w:t>
-      </w:r>
-      <w:proofErr w:type="gramStart"/>
+        <w:t>:</w:t>
+      </w:r>
+      <w:proofErr w:type="gramEnd"/>
       <w:r>
         <w:rPr>
           <w:rFonts w:ascii="Century Gothic" w:hAnsi="Century Gothic"/>
+          <w:color w:val="2F5496" w:themeColor="accent5" w:themeShade="BF"/>
           <w:sz w:val="32"/>
           <w:szCs w:val="32"/>
           <w:lang w:bidi="ar-EG"/>
         </w:rPr>
-        <w:t>:</w:t>
-      </w:r>
-      <w:proofErr w:type="gramEnd"/>
+        <w:br/>
+      </w:r>
+      <w:r>
+        <w:rPr>
+          <w:rFonts w:ascii="Cambria" w:hAnsi="Cambria"/>
+          <w:b/>
+          <w:bCs/>
+          <w:sz w:val="24"/>
+          <w:szCs w:val="24"/>
+          <w:lang w:bidi="ar-EG"/>
+        </w:rPr>
+        <w:t xml:space="preserve">The driver lies on the </w:t>
+      </w:r>
+      <w:r>
+        <w:rPr>
+          <w:rFonts w:ascii="Cambria" w:hAnsi="Cambria"/>
+          <w:b/>
+          <w:bCs/>
+          <w:color w:val="FF0000"/>
+          <w:sz w:val="24"/>
+          <w:szCs w:val="24"/>
+          <w:u w:val="single"/>
+          <w:lang w:bidi="ar-EG"/>
+        </w:rPr>
+        <w:t>MCAL Layer</w:t>
+      </w:r>
+      <w:r>
+        <w:rPr>
+          <w:rFonts w:ascii="Cambria" w:hAnsi="Cambria"/>
+          <w:b/>
+          <w:bCs/>
+          <w:color w:val="FF0000"/>
+          <w:sz w:val="24"/>
+          <w:szCs w:val="24"/>
+          <w:lang w:bidi="ar-EG"/>
+        </w:rPr>
+        <w:t xml:space="preserve"> </w:t>
+      </w:r>
+      <w:r>
+        <w:rPr>
+          <w:rFonts w:ascii="Cambria" w:hAnsi="Cambria"/>
+          <w:b/>
+          <w:bCs/>
+          <w:sz w:val="24"/>
+          <w:szCs w:val="24"/>
+          <w:lang w:bidi="ar-EG"/>
+        </w:rPr>
+        <w:t>and contains 3 header files</w:t>
+      </w:r>
       <w:r>
         <w:rPr>
           <w:rFonts w:ascii="Century Gothic" w:hAnsi="Century Gothic"/>
+          <w:b/>
+          <w:bCs/>
           <w:sz w:val="32"/>
           <w:szCs w:val="32"/>
           <w:lang w:bidi="ar-EG"/>
@@ -221,62 +395,110 @@
       <w:r>
         <w:rPr>
           <w:rFonts w:ascii="Cambria" w:hAnsi="Cambria"/>
-          <w:sz w:val="24"/>
-          <w:szCs w:val="24"/>
-          <w:lang w:bidi="ar-EG"/>
-        </w:rPr>
-        <w:t>The driver lies on the MCAL Layer and contains 3 header files</w:t>
-      </w:r>
-      <w:r>
-        <w:rPr>
-          <w:rFonts w:ascii="Century Gothic" w:hAnsi="Century Gothic"/>
-          <w:sz w:val="32"/>
-          <w:szCs w:val="32"/>
-          <w:lang w:bidi="ar-EG"/>
-        </w:rPr>
-        <w:br/>
-      </w:r>
-      <w:r>
-        <w:rPr>
-          <w:rFonts w:ascii="Cambria" w:hAnsi="Cambria"/>
-          <w:sz w:val="24"/>
-          <w:szCs w:val="24"/>
-          <w:lang w:bidi="ar-EG"/>
-        </w:rPr>
-        <w:t xml:space="preserve">1-DIO_Interface.h which contains the Functions/APIs Prototypes and variable like macros the user can use </w:t>
-      </w:r>
-      <w:r>
-        <w:rPr>
-          <w:rFonts w:ascii="Cambria" w:hAnsi="Cambria"/>
-          <w:sz w:val="24"/>
-          <w:szCs w:val="24"/>
-          <w:lang w:bidi="ar-EG"/>
-        </w:rPr>
-        <w:br/>
-        <w:t>2-DIO_Config.h which contains the configuration the user can choose to be the initial directions and values of the input output pins.</w:t>
-      </w:r>
-      <w:r>
-        <w:rPr>
-          <w:rFonts w:ascii="Cambria" w:hAnsi="Cambria"/>
-          <w:sz w:val="24"/>
-          <w:szCs w:val="24"/>
-          <w:lang w:bidi="ar-EG"/>
-        </w:rPr>
-        <w:br/>
-        <w:t>3-DIO_private.h which contains macros that is used only inside the driver.</w:t>
-      </w:r>
-      <w:r>
-        <w:rPr>
-          <w:rFonts w:ascii="Cambria" w:hAnsi="Cambria"/>
-          <w:sz w:val="24"/>
-          <w:szCs w:val="24"/>
-          <w:lang w:bidi="ar-EG"/>
-        </w:rPr>
-        <w:br/>
-      </w:r>
-      <w:r>
-        <w:rPr>
-          <w:rFonts w:ascii="Cambria" w:hAnsi="Cambria"/>
+          <w:b/>
+          <w:bCs/>
+          <w:color w:val="2E74B5" w:themeColor="accent1" w:themeShade="BF"/>
+          <w:sz w:val="24"/>
+          <w:szCs w:val="24"/>
+          <w:lang w:bidi="ar-EG"/>
+        </w:rPr>
+        <w:t xml:space="preserve">1-DIO_Interface.h </w:t>
+      </w:r>
+      <w:r>
+        <w:rPr>
+          <w:rFonts w:ascii="Cambria" w:hAnsi="Cambria"/>
+          <w:b/>
+          <w:bCs/>
+          <w:sz w:val="24"/>
+          <w:szCs w:val="24"/>
+          <w:lang w:bidi="ar-EG"/>
+        </w:rPr>
+        <w:t xml:space="preserve">which contains the Functions/APIs Prototypes and variable like macros the user can use </w:t>
+      </w:r>
+      <w:r>
+        <w:rPr>
+          <w:rFonts w:ascii="Cambria" w:hAnsi="Cambria"/>
+          <w:b/>
+          <w:bCs/>
+          <w:sz w:val="24"/>
+          <w:szCs w:val="24"/>
+          <w:lang w:bidi="ar-EG"/>
+        </w:rPr>
+        <w:br/>
+      </w:r>
+      <w:r>
+        <w:rPr>
+          <w:rFonts w:ascii="Cambria" w:hAnsi="Cambria"/>
+          <w:b/>
+          <w:bCs/>
+          <w:color w:val="2E74B5" w:themeColor="accent1" w:themeShade="BF"/>
+          <w:sz w:val="24"/>
+          <w:szCs w:val="24"/>
+          <w:lang w:bidi="ar-EG"/>
+        </w:rPr>
+        <w:t xml:space="preserve">2-DIO_Config.h </w:t>
+      </w:r>
+      <w:r>
+        <w:rPr>
+          <w:rFonts w:ascii="Cambria" w:hAnsi="Cambria"/>
+          <w:b/>
+          <w:bCs/>
+          <w:sz w:val="24"/>
+          <w:szCs w:val="24"/>
+          <w:lang w:bidi="ar-EG"/>
+        </w:rPr>
+        <w:t>which contains the configuration the user can choose to be the initial directions and values of the input output pins.</w:t>
+      </w:r>
+      <w:r>
+        <w:rPr>
+          <w:rFonts w:ascii="Cambria" w:hAnsi="Cambria"/>
+          <w:b/>
+          <w:bCs/>
+          <w:sz w:val="24"/>
+          <w:szCs w:val="24"/>
+          <w:lang w:bidi="ar-EG"/>
+        </w:rPr>
+        <w:br/>
+      </w:r>
+      <w:r>
+        <w:rPr>
+          <w:rFonts w:ascii="Cambria" w:hAnsi="Cambria"/>
+          <w:b/>
+          <w:bCs/>
+          <w:color w:val="2E74B5" w:themeColor="accent1" w:themeShade="BF"/>
+          <w:sz w:val="24"/>
+          <w:szCs w:val="24"/>
+          <w:lang w:bidi="ar-EG"/>
+        </w:rPr>
+        <w:t xml:space="preserve">3-DIO_private.h </w:t>
+      </w:r>
+      <w:r>
+        <w:rPr>
+          <w:rFonts w:ascii="Cambria" w:hAnsi="Cambria"/>
+          <w:b/>
+          <w:bCs/>
+          <w:sz w:val="24"/>
+          <w:szCs w:val="24"/>
+          <w:lang w:bidi="ar-EG"/>
+        </w:rPr>
+        <w:t>which contains macros that is used only inside the driver.</w:t>
+      </w:r>
+      <w:r>
+        <w:rPr>
+          <w:rFonts w:ascii="Cambria" w:hAnsi="Cambria"/>
+          <w:b/>
+          <w:bCs/>
+          <w:sz w:val="24"/>
+          <w:szCs w:val="24"/>
+          <w:lang w:bidi="ar-EG"/>
+        </w:rPr>
+        <w:br/>
+      </w:r>
+      <w:r>
+        <w:rPr>
+          <w:rFonts w:ascii="Cambria" w:hAnsi="Cambria"/>
+          <w:b/>
+          <w:bCs/>
           <w:sz w:val="24"/>
           <w:szCs w:val="24"/>
           <w:lang w:bidi="ar-EG"/>
@@ -286,6 +508,8 @@
       <w:r>
         <w:rPr>
           <w:rFonts w:ascii="Cambria" w:hAnsi="Cambria"/>
+          <w:b/>
+          <w:bCs/>
           <w:sz w:val="24"/>
           <w:szCs w:val="24"/>
           <w:lang w:bidi="ar-EG"/>
@@ -295,6 +519,8 @@
       <w:r>
         <w:rPr>
           <w:rFonts w:ascii="Cambria" w:hAnsi="Cambria"/>
+          <w:b/>
+          <w:bCs/>
           <w:sz w:val="24"/>
           <w:szCs w:val="24"/>
           <w:lang w:bidi="ar-EG"/>
@@ -305,6 +531,9 @@
       <w:r>
         <w:rPr>
           <w:rFonts w:ascii="Cambria" w:hAnsi="Cambria"/>
+          <w:b/>
+          <w:bCs/>
+          <w:color w:val="2E74B5" w:themeColor="accent1" w:themeShade="BF"/>
           <w:sz w:val="24"/>
           <w:szCs w:val="24"/>
           <w:lang w:bidi="ar-EG"/>
@@ -315,15 +544,31 @@
       <w:r>
         <w:rPr>
           <w:rFonts w:ascii="Cambria" w:hAnsi="Cambria"/>
-          <w:sz w:val="24"/>
-          <w:szCs w:val="24"/>
-          <w:lang w:bidi="ar-EG"/>
-        </w:rPr>
-        <w:t xml:space="preserve"> which contains the Implementation of the </w:t>
-      </w:r>
-      <w:r>
-        <w:rPr>
-          <w:rFonts w:ascii="Cambria" w:hAnsi="Cambria"/>
+          <w:b/>
+          <w:bCs/>
+          <w:color w:val="2E74B5" w:themeColor="accent1" w:themeShade="BF"/>
+          <w:sz w:val="24"/>
+          <w:szCs w:val="24"/>
+          <w:lang w:bidi="ar-EG"/>
+        </w:rPr>
+        <w:t xml:space="preserve"> </w:t>
+      </w:r>
+      <w:r>
+        <w:rPr>
+          <w:rFonts w:ascii="Cambria" w:hAnsi="Cambria"/>
+          <w:b/>
+          <w:bCs/>
+          <w:sz w:val="24"/>
+          <w:szCs w:val="24"/>
+          <w:lang w:bidi="ar-EG"/>
+        </w:rPr>
+        <w:t xml:space="preserve">which contains the Implementation of the </w:t>
+      </w:r>
+      <w:r>
+        <w:rPr>
+          <w:rFonts w:ascii="Cambria" w:hAnsi="Cambria"/>
+          <w:b/>
+          <w:bCs/>
           <w:sz w:val="24"/>
           <w:szCs w:val="24"/>
           <w:lang w:bidi="ar-EG"/>
@@ -358,6 +603,7 @@
       <w:r>
         <w:rPr>
           <w:rFonts w:ascii="Century Gothic" w:hAnsi="Century Gothic"/>
+          <w:color w:val="1F4E79" w:themeColor="accent1" w:themeShade="80"/>
           <w:sz w:val="32"/>
           <w:szCs w:val="32"/>
           <w:lang w:bidi="ar-EG"/>
@@ -365,6 +611,17 @@
         <w:t>Configurations</w:t>
       </w:r>
       <w:proofErr w:type="gramStart"/>
+      <w:r>
+        <w:rPr>
+          <w:rFonts w:ascii="Century Gothic" w:hAnsi="Century Gothic"/>
+          <w:color w:val="1F4E79" w:themeColor="accent1" w:themeShade="80"/>
+          <w:sz w:val="32"/>
+          <w:szCs w:val="32"/>
+          <w:lang w:bidi="ar-EG"/>
+        </w:rPr>
+        <w:t>:</w:t>
+      </w:r>
+      <w:proofErr w:type="gramEnd"/>
       <w:r>
         <w:rPr>
           <w:rFonts w:ascii="Century Gothic" w:hAnsi="Century Gothic"/>
@@ -372,9 +629,136 @@
           <w:szCs w:val="32"/>
           <w:lang w:bidi="ar-EG"/>
         </w:rPr>
-        <w:t>:</w:t>
-      </w:r>
-      <w:proofErr w:type="gramEnd"/>
+        <w:br/>
+      </w:r>
+      <w:r>
+        <w:rPr>
+          <w:rFonts w:ascii="Cambria" w:hAnsi="Cambria"/>
+          <w:b/>
+          <w:bCs/>
+          <w:sz w:val="24"/>
+          <w:szCs w:val="24"/>
+          <w:lang w:bidi="ar-EG"/>
+        </w:rPr>
+        <w:t>The user is required to configure the Initial Direction and Values for each Pin.</w:t>
+      </w:r>
+      <w:r>
+        <w:rPr>
+          <w:rFonts w:ascii="Cambria" w:hAnsi="Cambria"/>
+          <w:b/>
+          <w:bCs/>
+          <w:sz w:val="24"/>
+          <w:szCs w:val="24"/>
+          <w:lang w:bidi="ar-EG"/>
+        </w:rPr>
+        <w:br/>
+        <w:t xml:space="preserve">- The options of the direction should be either </w:t>
+      </w:r>
+      <w:r>
+        <w:rPr>
+          <w:rFonts w:ascii="Cambria" w:hAnsi="Cambria"/>
+          <w:b/>
+          <w:bCs/>
+          <w:color w:val="FF0000"/>
+          <w:sz w:val="24"/>
+          <w:szCs w:val="24"/>
+          <w:lang w:bidi="ar-EG"/>
+        </w:rPr>
+        <w:t>(</w:t>
+      </w:r>
+      <w:r>
+        <w:rPr>
+          <w:rFonts w:ascii="Cambria" w:hAnsi="Cambria" w:cs="Consolas"/>
+          <w:b/>
+          <w:bCs/>
+          <w:color w:val="FF0000"/>
+          <w:sz w:val="24"/>
+          <w:szCs w:val="24"/>
+        </w:rPr>
+        <w:t>DIO_u8OUTPUT</w:t>
+      </w:r>
+      <w:r>
+        <w:rPr>
+          <w:rFonts w:ascii="Cambria" w:hAnsi="Cambria"/>
+          <w:b/>
+          <w:bCs/>
+          <w:color w:val="FF0000"/>
+          <w:sz w:val="24"/>
+          <w:szCs w:val="24"/>
+          <w:lang w:bidi="ar-EG"/>
+        </w:rPr>
+        <w:t xml:space="preserve">) </w:t>
+      </w:r>
+      <w:r>
+        <w:rPr>
+          <w:rFonts w:ascii="Cambria" w:hAnsi="Cambria"/>
+          <w:b/>
+          <w:bCs/>
+          <w:sz w:val="24"/>
+          <w:szCs w:val="24"/>
+          <w:lang w:bidi="ar-EG"/>
+        </w:rPr>
+        <w:t xml:space="preserve">or </w:t>
+      </w:r>
+      <w:r>
+        <w:rPr>
+          <w:rFonts w:ascii="Cambria" w:hAnsi="Cambria"/>
+          <w:b/>
+          <w:bCs/>
+          <w:color w:val="FF0000"/>
+          <w:sz w:val="24"/>
+          <w:szCs w:val="24"/>
+          <w:lang w:bidi="ar-EG"/>
+        </w:rPr>
+        <w:t xml:space="preserve">(DIO_u8INPUT) </w:t>
+      </w:r>
+      <w:r>
+        <w:rPr>
+          <w:rFonts w:ascii="Cambria" w:hAnsi="Cambria"/>
+          <w:b/>
+          <w:bCs/>
+          <w:sz w:val="24"/>
+          <w:szCs w:val="24"/>
+          <w:lang w:bidi="ar-EG"/>
+        </w:rPr>
+        <w:br/>
+        <w:t xml:space="preserve">- The options of the Value should be either </w:t>
+      </w:r>
+      <w:r>
+        <w:rPr>
+          <w:rFonts w:ascii="Cambria" w:hAnsi="Cambria"/>
+          <w:b/>
+          <w:bCs/>
+          <w:color w:val="FF0000"/>
+          <w:sz w:val="24"/>
+          <w:szCs w:val="24"/>
+          <w:lang w:bidi="ar-EG"/>
+        </w:rPr>
+        <w:t xml:space="preserve">(DIO_u8HIGH) </w:t>
+      </w:r>
+      <w:r>
+        <w:rPr>
+          <w:rFonts w:ascii="Cambria" w:hAnsi="Cambria"/>
+          <w:b/>
+          <w:bCs/>
+          <w:sz w:val="24"/>
+          <w:szCs w:val="24"/>
+          <w:lang w:bidi="ar-EG"/>
+        </w:rPr>
+        <w:t xml:space="preserve">or </w:t>
+      </w:r>
+      <w:r>
+        <w:rPr>
+          <w:rFonts w:ascii="Cambria" w:hAnsi="Cambria"/>
+          <w:b/>
+          <w:bCs/>
+          <w:color w:val="FF0000"/>
+          <w:sz w:val="24"/>
+          <w:szCs w:val="24"/>
+          <w:lang w:bidi="ar-EG"/>
+        </w:rPr>
+        <w:t>(DIO_u8LOW)</w:t>
+      </w:r>
       <w:r>
         <w:rPr>
           <w:rFonts w:ascii="Century Gothic" w:hAnsi="Century Gothic"/>
@@ -383,7 +767,1431 @@
           <w:lang w:bidi="ar-EG"/>
         </w:rPr>
         <w:br/>
-        <w:t>The user is required to configure the Initial Direction and Values for each Pin.</w:t>
+      </w:r>
+    </w:p>
+    <w:p>
+      <w:pPr>
+        <w:pStyle w:val="ListParagraph"/>
+        <w:numPr>
+          <w:ilvl w:val="0"/>
+          <w:numId w:val="1"/>
+        </w:numPr>
+        <w:bidi w:val="0"/>
+        <w:rPr>
+          <w:lang w:bidi="ar-EG"/>
+        </w:rPr>
+      </w:pPr>
+      <w:r>
+        <w:rPr>
+          <w:rFonts w:ascii="Century Gothic" w:hAnsi="Century Gothic"/>
+          <w:color w:val="1F4E79" w:themeColor="accent1" w:themeShade="80"/>
+          <w:sz w:val="32"/>
+          <w:szCs w:val="32"/>
+          <w:lang w:bidi="ar-EG"/>
+        </w:rPr>
+        <w:t xml:space="preserve">APIs </w:t>
+      </w:r>
+      <w:r>
+        <w:rPr>
+          <w:lang w:bidi="ar-EG"/>
+        </w:rPr>
+        <w:br/>
+      </w:r>
+      <w:r>
+        <w:rPr>
+          <w:rFonts w:ascii="Century Gothic" w:hAnsi="Century Gothic"/>
+          <w:sz w:val="28"/>
+          <w:szCs w:val="28"/>
+          <w:lang w:bidi="ar-EG"/>
+        </w:rPr>
+        <w:t>1-Public</w:t>
+      </w:r>
+      <w:proofErr w:type="gramStart"/>
+      <w:r>
+        <w:rPr>
+          <w:rFonts w:ascii="Century Gothic" w:hAnsi="Century Gothic"/>
+          <w:sz w:val="28"/>
+          <w:szCs w:val="28"/>
+          <w:lang w:bidi="ar-EG"/>
+        </w:rPr>
+        <w:t>:</w:t>
+      </w:r>
+      <w:proofErr w:type="gramEnd"/>
+      <w:r>
+        <w:rPr>
+          <w:lang w:bidi="ar-EG"/>
+        </w:rPr>
+        <w:br/>
+      </w:r>
+      <w:r>
+        <w:rPr>
+          <w:rFonts w:ascii="Cambria" w:hAnsi="Cambria"/>
+          <w:b/>
+          <w:bCs/>
+          <w:color w:val="2E74B5" w:themeColor="accent1" w:themeShade="BF"/>
+          <w:sz w:val="24"/>
+          <w:szCs w:val="24"/>
+          <w:lang w:bidi="ar-EG"/>
+        </w:rPr>
+        <w:t xml:space="preserve">a- </w:t>
+      </w:r>
+      <w:proofErr w:type="spellStart"/>
+      <w:r>
+        <w:rPr>
+          <w:rFonts w:ascii="Cambria" w:hAnsi="Cambria"/>
+          <w:b/>
+          <w:bCs/>
+          <w:color w:val="2E74B5" w:themeColor="accent1" w:themeShade="BF"/>
+          <w:sz w:val="24"/>
+          <w:szCs w:val="24"/>
+          <w:lang w:bidi="ar-EG"/>
+        </w:rPr>
+        <w:t>DIO_VoidInit</w:t>
+      </w:r>
+      <w:proofErr w:type="spellEnd"/>
+      <w:r>
+        <w:rPr>
+          <w:rFonts w:ascii="Cambria" w:hAnsi="Cambria"/>
+          <w:b/>
+          <w:bCs/>
+          <w:color w:val="2E74B5" w:themeColor="accent1" w:themeShade="BF"/>
+          <w:sz w:val="24"/>
+          <w:szCs w:val="24"/>
+          <w:lang w:bidi="ar-EG"/>
+        </w:rPr>
+        <w:t>(void):</w:t>
+      </w:r>
+      <w:r>
+        <w:rPr>
+          <w:rFonts w:ascii="Cambria" w:hAnsi="Cambria"/>
+          <w:color w:val="2E74B5" w:themeColor="accent1" w:themeShade="BF"/>
+          <w:sz w:val="24"/>
+          <w:szCs w:val="24"/>
+        </w:rPr>
+        <w:t xml:space="preserve"> </w:t>
+      </w:r>
+      <w:r>
+        <w:rPr>
+          <w:rFonts w:ascii="Cambria" w:hAnsi="Cambria"/>
+          <w:sz w:val="24"/>
+          <w:szCs w:val="24"/>
+        </w:rPr>
+        <w:br/>
+      </w:r>
+      <w:r>
+        <w:rPr>
+          <w:rFonts w:ascii="Cambria" w:hAnsi="Cambria"/>
+          <w:sz w:val="24"/>
+          <w:szCs w:val="24"/>
+          <w:lang w:bidi="ar-EG"/>
+        </w:rPr>
+        <w:t>Initialization function</w:t>
+      </w:r>
+      <w:r>
+        <w:rPr>
+          <w:rFonts w:ascii="Cambria" w:hAnsi="Cambria"/>
+          <w:sz w:val="24"/>
+          <w:szCs w:val="24"/>
+          <w:lang w:bidi="ar-EG"/>
+        </w:rPr>
+        <w:t xml:space="preserve"> that a</w:t>
+      </w:r>
+      <w:r>
+        <w:rPr>
+          <w:rFonts w:ascii="Cambria" w:hAnsi="Cambria"/>
+          <w:sz w:val="24"/>
+          <w:szCs w:val="24"/>
+          <w:lang w:bidi="ar-EG"/>
+        </w:rPr>
+        <w:t>ssign</w:t>
+      </w:r>
+      <w:r>
+        <w:rPr>
+          <w:rFonts w:ascii="Cambria" w:hAnsi="Cambria"/>
+          <w:sz w:val="24"/>
+          <w:szCs w:val="24"/>
+          <w:lang w:bidi="ar-EG"/>
+        </w:rPr>
+        <w:t>s</w:t>
+      </w:r>
+      <w:r>
+        <w:rPr>
+          <w:rFonts w:ascii="Cambria" w:hAnsi="Cambria"/>
+          <w:sz w:val="24"/>
+          <w:szCs w:val="24"/>
+          <w:lang w:bidi="ar-EG"/>
+        </w:rPr>
+        <w:t xml:space="preserve"> the Initial Dir</w:t>
+      </w:r>
+      <w:r>
+        <w:rPr>
+          <w:rFonts w:ascii="Cambria" w:hAnsi="Cambria"/>
+          <w:sz w:val="24"/>
+          <w:szCs w:val="24"/>
+          <w:lang w:bidi="ar-EG"/>
+        </w:rPr>
+        <w:t>e</w:t>
+      </w:r>
+      <w:r>
+        <w:rPr>
+          <w:rFonts w:ascii="Cambria" w:hAnsi="Cambria"/>
+          <w:sz w:val="24"/>
+          <w:szCs w:val="24"/>
+          <w:lang w:bidi="ar-EG"/>
+        </w:rPr>
+        <w:t xml:space="preserve">ction and </w:t>
+      </w:r>
+      <w:r>
+        <w:rPr>
+          <w:rFonts w:ascii="Cambria" w:hAnsi="Cambria"/>
+          <w:sz w:val="24"/>
+          <w:szCs w:val="24"/>
+          <w:lang w:bidi="ar-EG"/>
+        </w:rPr>
+        <w:t xml:space="preserve">  </w:t>
+      </w:r>
+      <w:r>
+        <w:rPr>
+          <w:rFonts w:ascii="Cambria" w:hAnsi="Cambria"/>
+          <w:sz w:val="24"/>
+          <w:szCs w:val="24"/>
+          <w:lang w:bidi="ar-EG"/>
+        </w:rPr>
+        <w:t>values of the DIO Pins</w:t>
+      </w:r>
+      <w:r>
+        <w:rPr>
+          <w:rFonts w:ascii="Cambria" w:hAnsi="Cambria"/>
+          <w:sz w:val="24"/>
+          <w:szCs w:val="24"/>
+          <w:lang w:bidi="ar-EG"/>
+        </w:rPr>
+        <w:t xml:space="preserve"> that is configured by the user.</w:t>
+      </w:r>
+      <w:r>
+        <w:rPr>
+          <w:rFonts w:ascii="Cambria" w:hAnsi="Cambria"/>
+          <w:sz w:val="24"/>
+          <w:szCs w:val="24"/>
+          <w:lang w:bidi="ar-EG"/>
+        </w:rPr>
+        <w:br/>
+      </w:r>
+      <w:r>
+        <w:rPr>
+          <w:rFonts w:ascii="Cambria" w:hAnsi="Cambria"/>
+          <w:sz w:val="24"/>
+          <w:szCs w:val="24"/>
+          <w:lang w:bidi="ar-EG"/>
+        </w:rPr>
+        <w:br/>
+      </w:r>
+      <w:r>
+        <w:rPr>
+          <w:rFonts w:ascii="Cambria" w:hAnsi="Cambria"/>
+          <w:b/>
+          <w:bCs/>
+          <w:color w:val="2E74B5" w:themeColor="accent1" w:themeShade="BF"/>
+          <w:sz w:val="24"/>
+          <w:szCs w:val="24"/>
+          <w:lang w:bidi="ar-EG"/>
+        </w:rPr>
+        <w:t>b- DIO_u8ReadPinVal(u8 Copy_u8PinIdx, u8* Copy_u8PtrToVal):</w:t>
+      </w:r>
+      <w:r>
+        <w:rPr>
+          <w:rFonts w:ascii="Cambria" w:hAnsi="Cambria"/>
+          <w:sz w:val="24"/>
+          <w:szCs w:val="24"/>
+          <w:lang w:bidi="ar-EG"/>
+        </w:rPr>
+        <w:br/>
+      </w:r>
+      <w:r>
+        <w:rPr>
+          <w:rFonts w:ascii="Cambria" w:hAnsi="Cambria"/>
+          <w:sz w:val="24"/>
+          <w:szCs w:val="24"/>
+          <w:lang w:bidi="ar-EG"/>
+        </w:rPr>
+        <w:t xml:space="preserve">Read </w:t>
+      </w:r>
+      <w:r>
+        <w:rPr>
+          <w:rFonts w:ascii="Cambria" w:hAnsi="Cambria"/>
+          <w:sz w:val="24"/>
+          <w:szCs w:val="24"/>
+          <w:lang w:bidi="ar-EG"/>
+        </w:rPr>
+        <w:t xml:space="preserve">Input </w:t>
+      </w:r>
+      <w:r>
+        <w:rPr>
+          <w:rFonts w:ascii="Cambria" w:hAnsi="Cambria"/>
+          <w:sz w:val="24"/>
+          <w:szCs w:val="24"/>
+          <w:lang w:bidi="ar-EG"/>
+        </w:rPr>
+        <w:t>Pin Value</w:t>
+      </w:r>
+      <w:r>
+        <w:rPr>
+          <w:rFonts w:ascii="Cambria" w:hAnsi="Cambria"/>
+          <w:sz w:val="24"/>
+          <w:szCs w:val="24"/>
+          <w:lang w:bidi="ar-EG"/>
+        </w:rPr>
+        <w:t xml:space="preserve"> function which </w:t>
+      </w:r>
+      <w:r>
+        <w:rPr>
+          <w:rFonts w:ascii="Cambria" w:hAnsi="Cambria"/>
+          <w:sz w:val="24"/>
+          <w:szCs w:val="24"/>
+          <w:lang w:bidi="ar-EG"/>
+        </w:rPr>
+        <w:t>Takes a Pin index and a pointer to save the pin value at</w:t>
+      </w:r>
+      <w:r>
+        <w:rPr>
+          <w:rFonts w:ascii="Cambria" w:hAnsi="Cambria"/>
+          <w:sz w:val="24"/>
+          <w:szCs w:val="24"/>
+          <w:lang w:bidi="ar-EG"/>
+        </w:rPr>
+        <w:t xml:space="preserve"> </w:t>
+      </w:r>
+      <w:r>
+        <w:rPr>
+          <w:rFonts w:ascii="Cambria" w:hAnsi="Cambria"/>
+          <w:sz w:val="24"/>
+          <w:szCs w:val="24"/>
+          <w:lang w:bidi="ar-EG"/>
+        </w:rPr>
+        <w:t xml:space="preserve">and returns the function state, Error if the Index is out of </w:t>
+      </w:r>
+      <w:r>
+        <w:rPr>
+          <w:rFonts w:ascii="Cambria" w:hAnsi="Cambria"/>
+          <w:sz w:val="24"/>
+          <w:szCs w:val="24"/>
+          <w:lang w:bidi="ar-EG"/>
+        </w:rPr>
+        <w:t xml:space="preserve">boundary </w:t>
+      </w:r>
+      <w:r>
+        <w:rPr>
+          <w:rFonts w:ascii="Cambria" w:hAnsi="Cambria"/>
+          <w:sz w:val="24"/>
+          <w:szCs w:val="24"/>
+          <w:lang w:bidi="ar-EG"/>
+        </w:rPr>
+        <w:t>or if the pin is output</w:t>
+      </w:r>
+      <w:r>
+        <w:rPr>
+          <w:rFonts w:ascii="Cambria" w:hAnsi="Cambria"/>
+          <w:sz w:val="24"/>
+          <w:szCs w:val="24"/>
+          <w:lang w:bidi="ar-EG"/>
+        </w:rPr>
+        <w:t xml:space="preserve"> and ok otherwise.</w:t>
+      </w:r>
+      <w:r>
+        <w:rPr>
+          <w:rFonts w:ascii="Cambria" w:hAnsi="Cambria"/>
+          <w:sz w:val="24"/>
+          <w:szCs w:val="24"/>
+          <w:lang w:bidi="ar-EG"/>
+        </w:rPr>
+        <w:br/>
+      </w:r>
+      <w:r>
+        <w:rPr>
+          <w:rFonts w:ascii="Cambria" w:hAnsi="Cambria"/>
+          <w:sz w:val="24"/>
+          <w:szCs w:val="24"/>
+          <w:lang w:bidi="ar-EG"/>
+        </w:rPr>
+        <w:br/>
+      </w:r>
+      <w:r>
+        <w:rPr>
+          <w:rFonts w:ascii="Cambria" w:hAnsi="Cambria"/>
+          <w:sz w:val="24"/>
+          <w:szCs w:val="24"/>
+          <w:lang w:bidi="ar-EG"/>
+        </w:rPr>
+        <w:lastRenderedPageBreak/>
+        <w:br/>
+      </w:r>
+      <w:r>
+        <w:rPr>
+          <w:rFonts w:ascii="Cambria" w:hAnsi="Cambria"/>
+          <w:b/>
+          <w:bCs/>
+          <w:color w:val="2E74B5" w:themeColor="accent1" w:themeShade="BF"/>
+          <w:sz w:val="24"/>
+          <w:szCs w:val="24"/>
+          <w:lang w:bidi="ar-EG"/>
+        </w:rPr>
+        <w:t>c- DIO_u8WritePinVal(u8 Copy_u8PinIdx, u8 Copy_u8PinVal):</w:t>
+      </w:r>
+      <w:r>
+        <w:rPr>
+          <w:rFonts w:ascii="Cambria" w:hAnsi="Cambria"/>
+          <w:sz w:val="24"/>
+          <w:szCs w:val="24"/>
+          <w:lang w:bidi="ar-EG"/>
+        </w:rPr>
+        <w:br/>
+      </w:r>
+      <w:r>
+        <w:rPr>
+          <w:rFonts w:ascii="Cambria" w:hAnsi="Cambria"/>
+          <w:sz w:val="24"/>
+          <w:szCs w:val="24"/>
+          <w:lang w:bidi="ar-EG"/>
+        </w:rPr>
+        <w:t>Write</w:t>
+      </w:r>
+      <w:r>
+        <w:rPr>
+          <w:rFonts w:ascii="Cambria" w:hAnsi="Cambria"/>
+          <w:sz w:val="24"/>
+          <w:szCs w:val="24"/>
+          <w:lang w:bidi="ar-EG"/>
+        </w:rPr>
+        <w:t xml:space="preserve"> Output</w:t>
+      </w:r>
+      <w:r>
+        <w:rPr>
+          <w:rFonts w:ascii="Cambria" w:hAnsi="Cambria"/>
+          <w:sz w:val="24"/>
+          <w:szCs w:val="24"/>
+          <w:lang w:bidi="ar-EG"/>
+        </w:rPr>
+        <w:t xml:space="preserve"> Pin Value</w:t>
+      </w:r>
+      <w:r>
+        <w:rPr>
+          <w:rFonts w:ascii="Cambria" w:hAnsi="Cambria"/>
+          <w:sz w:val="24"/>
+          <w:szCs w:val="24"/>
+          <w:lang w:bidi="ar-EG"/>
+        </w:rPr>
+        <w:t xml:space="preserve"> function which t</w:t>
+      </w:r>
+      <w:r>
+        <w:rPr>
+          <w:rFonts w:ascii="Cambria" w:hAnsi="Cambria"/>
+          <w:sz w:val="24"/>
+          <w:szCs w:val="24"/>
+          <w:lang w:bidi="ar-EG"/>
+        </w:rPr>
+        <w:t>akes a Pin index and the pin value</w:t>
+      </w:r>
+      <w:r>
+        <w:rPr>
+          <w:rFonts w:ascii="Cambria" w:hAnsi="Cambria"/>
+          <w:sz w:val="24"/>
+          <w:szCs w:val="24"/>
+          <w:lang w:bidi="ar-EG"/>
+        </w:rPr>
+        <w:t xml:space="preserve"> </w:t>
+      </w:r>
+      <w:r>
+        <w:rPr>
+          <w:rFonts w:ascii="Cambria" w:hAnsi="Cambria"/>
+          <w:sz w:val="24"/>
+          <w:szCs w:val="24"/>
+          <w:lang w:bidi="ar-EG"/>
+        </w:rPr>
+        <w:t xml:space="preserve">and returns the function state, Error if the Index is out of </w:t>
+      </w:r>
+      <w:r>
+        <w:rPr>
+          <w:rFonts w:ascii="Cambria" w:hAnsi="Cambria"/>
+          <w:sz w:val="24"/>
+          <w:szCs w:val="24"/>
+          <w:lang w:bidi="ar-EG"/>
+        </w:rPr>
+        <w:t xml:space="preserve">boundary </w:t>
+      </w:r>
+      <w:r>
+        <w:rPr>
+          <w:rFonts w:ascii="Cambria" w:hAnsi="Cambria"/>
+          <w:sz w:val="24"/>
+          <w:szCs w:val="24"/>
+          <w:lang w:bidi="ar-EG"/>
+        </w:rPr>
+        <w:t xml:space="preserve">or if the pin is input </w:t>
+      </w:r>
+      <w:r>
+        <w:rPr>
+          <w:rFonts w:ascii="Cambria" w:hAnsi="Cambria"/>
+          <w:sz w:val="24"/>
+          <w:szCs w:val="24"/>
+          <w:lang w:bidi="ar-EG"/>
+        </w:rPr>
+        <w:t>and ok otherwise</w:t>
+      </w:r>
+      <w:r>
+        <w:rPr>
+          <w:rFonts w:ascii="Cambria" w:hAnsi="Cambria"/>
+          <w:sz w:val="24"/>
+          <w:szCs w:val="24"/>
+          <w:lang w:bidi="ar-EG"/>
+        </w:rPr>
+        <w:t>.</w:t>
+      </w:r>
+      <w:r>
+        <w:rPr>
+          <w:rFonts w:ascii="Cambria" w:hAnsi="Cambria"/>
+          <w:sz w:val="24"/>
+          <w:szCs w:val="24"/>
+          <w:lang w:bidi="ar-EG"/>
+        </w:rPr>
+        <w:br/>
+      </w:r>
+      <w:r>
+        <w:rPr>
+          <w:rFonts w:ascii="Cambria" w:hAnsi="Cambria"/>
+          <w:sz w:val="24"/>
+          <w:szCs w:val="24"/>
+          <w:lang w:bidi="ar-EG"/>
+        </w:rPr>
+        <w:br/>
+      </w:r>
+      <w:r>
+        <w:rPr>
+          <w:rFonts w:ascii="Cambria" w:hAnsi="Cambria"/>
+          <w:b/>
+          <w:bCs/>
+          <w:color w:val="2E74B5" w:themeColor="accent1" w:themeShade="BF"/>
+          <w:sz w:val="24"/>
+          <w:szCs w:val="24"/>
+          <w:lang w:bidi="ar-EG"/>
+        </w:rPr>
+        <w:t>d</w:t>
+      </w:r>
+      <w:r>
+        <w:rPr>
+          <w:rFonts w:ascii="Cambria" w:hAnsi="Cambria"/>
+          <w:b/>
+          <w:bCs/>
+          <w:color w:val="2E74B5" w:themeColor="accent1" w:themeShade="BF"/>
+          <w:sz w:val="24"/>
+          <w:szCs w:val="24"/>
+          <w:lang w:bidi="ar-EG"/>
+        </w:rPr>
+        <w:t>-</w:t>
+      </w:r>
+      <w:r>
+        <w:rPr>
+          <w:rFonts w:ascii="Cambria" w:hAnsi="Cambria"/>
+          <w:b/>
+          <w:bCs/>
+          <w:color w:val="2E74B5" w:themeColor="accent1" w:themeShade="BF"/>
+          <w:sz w:val="24"/>
+          <w:szCs w:val="24"/>
+        </w:rPr>
+        <w:t xml:space="preserve"> </w:t>
+      </w:r>
+      <w:r>
+        <w:rPr>
+          <w:rFonts w:ascii="Cambria" w:hAnsi="Cambria"/>
+          <w:b/>
+          <w:bCs/>
+          <w:color w:val="2E74B5" w:themeColor="accent1" w:themeShade="BF"/>
+          <w:sz w:val="24"/>
+          <w:szCs w:val="24"/>
+          <w:lang w:bidi="ar-EG"/>
+        </w:rPr>
+        <w:t>DIO_u8ReadPortVal(u8 Copy_u8PortIdx, u8* Copy_u8PtrToVal):</w:t>
+      </w:r>
+      <w:r>
+        <w:rPr>
+          <w:rFonts w:ascii="Cambria" w:hAnsi="Cambria"/>
+          <w:sz w:val="24"/>
+          <w:szCs w:val="24"/>
+          <w:lang w:bidi="ar-EG"/>
+        </w:rPr>
+        <w:br/>
+      </w:r>
+      <w:r>
+        <w:rPr>
+          <w:rFonts w:ascii="Cambria" w:hAnsi="Cambria"/>
+          <w:sz w:val="24"/>
+          <w:szCs w:val="24"/>
+          <w:lang w:bidi="ar-EG"/>
+        </w:rPr>
+        <w:t xml:space="preserve">Read </w:t>
+      </w:r>
+      <w:r>
+        <w:rPr>
+          <w:rFonts w:ascii="Cambria" w:hAnsi="Cambria"/>
+          <w:sz w:val="24"/>
+          <w:szCs w:val="24"/>
+          <w:lang w:bidi="ar-EG"/>
+        </w:rPr>
+        <w:t xml:space="preserve">Input </w:t>
+      </w:r>
+      <w:r>
+        <w:rPr>
+          <w:rFonts w:ascii="Cambria" w:hAnsi="Cambria"/>
+          <w:sz w:val="24"/>
+          <w:szCs w:val="24"/>
+          <w:lang w:bidi="ar-EG"/>
+        </w:rPr>
+        <w:t>Port Value</w:t>
+      </w:r>
+      <w:r>
+        <w:rPr>
+          <w:rFonts w:ascii="Cambria" w:hAnsi="Cambria"/>
+          <w:sz w:val="24"/>
+          <w:szCs w:val="24"/>
+          <w:lang w:bidi="ar-EG"/>
+        </w:rPr>
+        <w:t xml:space="preserve"> function which t</w:t>
+      </w:r>
+      <w:r>
+        <w:rPr>
+          <w:rFonts w:ascii="Cambria" w:hAnsi="Cambria"/>
+          <w:sz w:val="24"/>
+          <w:szCs w:val="24"/>
+          <w:lang w:bidi="ar-EG"/>
+        </w:rPr>
+        <w:t xml:space="preserve">akes a Port </w:t>
+      </w:r>
+      <w:r>
+        <w:rPr>
+          <w:rFonts w:ascii="Cambria" w:hAnsi="Cambria"/>
+          <w:sz w:val="24"/>
+          <w:szCs w:val="24"/>
+          <w:lang w:bidi="ar-EG"/>
+        </w:rPr>
+        <w:t xml:space="preserve">index and a pointer to save the </w:t>
+      </w:r>
+      <w:r>
+        <w:rPr>
+          <w:rFonts w:ascii="Cambria" w:hAnsi="Cambria"/>
+          <w:sz w:val="24"/>
+          <w:szCs w:val="24"/>
+          <w:lang w:bidi="ar-EG"/>
+        </w:rPr>
+        <w:t>port value at</w:t>
+      </w:r>
+      <w:r>
+        <w:rPr>
+          <w:rFonts w:ascii="Cambria" w:hAnsi="Cambria"/>
+          <w:sz w:val="24"/>
+          <w:szCs w:val="24"/>
+          <w:lang w:bidi="ar-EG"/>
+        </w:rPr>
+        <w:t xml:space="preserve"> </w:t>
+      </w:r>
+      <w:r>
+        <w:rPr>
+          <w:rFonts w:ascii="Cambria" w:hAnsi="Cambria"/>
+          <w:sz w:val="24"/>
+          <w:szCs w:val="24"/>
+          <w:lang w:bidi="ar-EG"/>
+        </w:rPr>
+        <w:t xml:space="preserve">and returns the function state, Error if the Index is out of </w:t>
+      </w:r>
+      <w:r>
+        <w:rPr>
+          <w:rFonts w:ascii="Cambria" w:hAnsi="Cambria"/>
+          <w:sz w:val="24"/>
+          <w:szCs w:val="24"/>
+          <w:lang w:bidi="ar-EG"/>
+        </w:rPr>
+        <w:t>boundary</w:t>
+      </w:r>
+      <w:r>
+        <w:rPr>
+          <w:rFonts w:ascii="Cambria" w:hAnsi="Cambria"/>
+          <w:sz w:val="24"/>
+          <w:szCs w:val="24"/>
+          <w:lang w:bidi="ar-EG"/>
+        </w:rPr>
+        <w:t xml:space="preserve"> or if the port is output</w:t>
+      </w:r>
+      <w:r>
+        <w:rPr>
+          <w:rFonts w:ascii="Cambria" w:hAnsi="Cambria"/>
+          <w:sz w:val="24"/>
+          <w:szCs w:val="24"/>
+          <w:lang w:bidi="ar-EG"/>
+        </w:rPr>
+        <w:t xml:space="preserve"> </w:t>
+      </w:r>
+      <w:r>
+        <w:rPr>
+          <w:rFonts w:ascii="Cambria" w:hAnsi="Cambria"/>
+          <w:sz w:val="24"/>
+          <w:szCs w:val="24"/>
+          <w:lang w:bidi="ar-EG"/>
+        </w:rPr>
+        <w:t>and ok otherwise</w:t>
+      </w:r>
+      <w:r>
+        <w:rPr>
+          <w:rFonts w:ascii="Cambria" w:hAnsi="Cambria"/>
+          <w:sz w:val="24"/>
+          <w:szCs w:val="24"/>
+          <w:lang w:bidi="ar-EG"/>
+        </w:rPr>
+        <w:t>.</w:t>
+      </w:r>
+      <w:r>
+        <w:rPr>
+          <w:rFonts w:ascii="Cambria" w:hAnsi="Cambria"/>
+          <w:sz w:val="24"/>
+          <w:szCs w:val="24"/>
+          <w:lang w:bidi="ar-EG"/>
+        </w:rPr>
+        <w:br/>
+      </w:r>
+      <w:r>
+        <w:rPr>
+          <w:rFonts w:ascii="Cambria" w:hAnsi="Cambria"/>
+          <w:sz w:val="24"/>
+          <w:szCs w:val="24"/>
+          <w:lang w:bidi="ar-EG"/>
+        </w:rPr>
+        <w:br/>
+      </w:r>
+      <w:r>
+        <w:rPr>
+          <w:rFonts w:ascii="Cambria" w:hAnsi="Cambria"/>
+          <w:b/>
+          <w:bCs/>
+          <w:color w:val="2E74B5" w:themeColor="accent1" w:themeShade="BF"/>
+          <w:sz w:val="24"/>
+          <w:szCs w:val="24"/>
+          <w:lang w:bidi="ar-EG"/>
+        </w:rPr>
+        <w:t>e</w:t>
+      </w:r>
+      <w:r>
+        <w:rPr>
+          <w:rFonts w:ascii="Cambria" w:hAnsi="Cambria"/>
+          <w:b/>
+          <w:bCs/>
+          <w:color w:val="2E74B5" w:themeColor="accent1" w:themeShade="BF"/>
+          <w:sz w:val="24"/>
+          <w:szCs w:val="24"/>
+          <w:lang w:bidi="ar-EG"/>
+        </w:rPr>
+        <w:t>-</w:t>
+      </w:r>
+      <w:r>
+        <w:rPr>
+          <w:rFonts w:ascii="Cambria" w:hAnsi="Cambria"/>
+          <w:b/>
+          <w:bCs/>
+          <w:color w:val="2E74B5" w:themeColor="accent1" w:themeShade="BF"/>
+          <w:sz w:val="24"/>
+          <w:szCs w:val="24"/>
+        </w:rPr>
+        <w:t xml:space="preserve"> </w:t>
+      </w:r>
+      <w:r>
+        <w:rPr>
+          <w:rFonts w:ascii="Cambria" w:hAnsi="Cambria"/>
+          <w:b/>
+          <w:bCs/>
+          <w:color w:val="2E74B5" w:themeColor="accent1" w:themeShade="BF"/>
+          <w:sz w:val="24"/>
+          <w:szCs w:val="24"/>
+          <w:lang w:bidi="ar-EG"/>
+        </w:rPr>
+        <w:t>DIO_u8WritePortVal(u8 Copy_u8PortIdx, u8 Copy_u8PortVal):</w:t>
+      </w:r>
+      <w:r>
+        <w:rPr>
+          <w:rFonts w:ascii="Cambria" w:hAnsi="Cambria"/>
+          <w:sz w:val="24"/>
+          <w:szCs w:val="24"/>
+          <w:lang w:bidi="ar-EG"/>
+        </w:rPr>
+        <w:br/>
+        <w:t xml:space="preserve">Write </w:t>
+      </w:r>
+      <w:r>
+        <w:rPr>
+          <w:rFonts w:ascii="Cambria" w:hAnsi="Cambria"/>
+          <w:sz w:val="24"/>
+          <w:szCs w:val="24"/>
+          <w:lang w:bidi="ar-EG"/>
+        </w:rPr>
+        <w:t xml:space="preserve">output </w:t>
+      </w:r>
+      <w:r>
+        <w:rPr>
+          <w:rFonts w:ascii="Cambria" w:hAnsi="Cambria"/>
+          <w:sz w:val="24"/>
+          <w:szCs w:val="24"/>
+          <w:lang w:bidi="ar-EG"/>
+        </w:rPr>
+        <w:t xml:space="preserve">Port Value function </w:t>
+      </w:r>
+      <w:r>
+        <w:rPr>
+          <w:rFonts w:ascii="Cambria" w:hAnsi="Cambria"/>
+          <w:sz w:val="24"/>
+          <w:szCs w:val="24"/>
+          <w:lang w:bidi="ar-EG"/>
+        </w:rPr>
+        <w:t>which t</w:t>
+      </w:r>
+      <w:r>
+        <w:rPr>
+          <w:rFonts w:ascii="Cambria" w:hAnsi="Cambria"/>
+          <w:sz w:val="24"/>
+          <w:szCs w:val="24"/>
+          <w:lang w:bidi="ar-EG"/>
+        </w:rPr>
+        <w:t>akes a Port index and the port value</w:t>
+      </w:r>
+      <w:r>
+        <w:rPr>
+          <w:rFonts w:ascii="Cambria" w:hAnsi="Cambria"/>
+          <w:sz w:val="24"/>
+          <w:szCs w:val="24"/>
+          <w:lang w:bidi="ar-EG"/>
+        </w:rPr>
+        <w:t xml:space="preserve"> </w:t>
+      </w:r>
+      <w:r>
+        <w:rPr>
+          <w:rFonts w:ascii="Cambria" w:hAnsi="Cambria"/>
+          <w:sz w:val="24"/>
+          <w:szCs w:val="24"/>
+          <w:lang w:bidi="ar-EG"/>
+        </w:rPr>
+        <w:t xml:space="preserve">and returns the function state, Error if the Index is out of </w:t>
+      </w:r>
+      <w:r>
+        <w:rPr>
+          <w:rFonts w:ascii="Cambria" w:hAnsi="Cambria"/>
+          <w:sz w:val="24"/>
+          <w:szCs w:val="24"/>
+          <w:lang w:bidi="ar-EG"/>
+        </w:rPr>
+        <w:t xml:space="preserve">boundary </w:t>
+      </w:r>
+      <w:r>
+        <w:rPr>
+          <w:rFonts w:ascii="Cambria" w:hAnsi="Cambria"/>
+          <w:sz w:val="24"/>
+          <w:szCs w:val="24"/>
+          <w:lang w:bidi="ar-EG"/>
+        </w:rPr>
+        <w:t xml:space="preserve">or if the port is input </w:t>
+      </w:r>
+      <w:r>
+        <w:rPr>
+          <w:rFonts w:ascii="Cambria" w:hAnsi="Cambria"/>
+          <w:sz w:val="24"/>
+          <w:szCs w:val="24"/>
+          <w:lang w:bidi="ar-EG"/>
+        </w:rPr>
+        <w:t xml:space="preserve">and ok otherwise </w:t>
+      </w:r>
+      <w:r>
+        <w:rPr>
+          <w:rFonts w:ascii="Cambria" w:hAnsi="Cambria"/>
+          <w:sz w:val="24"/>
+          <w:szCs w:val="24"/>
+          <w:lang w:bidi="ar-EG"/>
+        </w:rPr>
+        <w:br/>
+      </w:r>
+      <w:r>
+        <w:rPr>
+          <w:rFonts w:ascii="Cambria" w:hAnsi="Cambria"/>
+          <w:sz w:val="24"/>
+          <w:szCs w:val="24"/>
+          <w:lang w:bidi="ar-EG"/>
+        </w:rPr>
+        <w:br/>
+      </w:r>
+      <w:r>
+        <w:rPr>
+          <w:rFonts w:ascii="Cambria" w:hAnsi="Cambria"/>
+          <w:b/>
+          <w:bCs/>
+          <w:color w:val="2E74B5" w:themeColor="accent1" w:themeShade="BF"/>
+          <w:sz w:val="24"/>
+          <w:szCs w:val="24"/>
+          <w:lang w:bidi="ar-EG"/>
+        </w:rPr>
+        <w:t>f- DIO_u8WritePinDir(u8 Copy_u8PinIdx, u8 Copy_u8PinDir):</w:t>
+      </w:r>
+      <w:r>
+        <w:rPr>
+          <w:rFonts w:ascii="Cambria" w:hAnsi="Cambria"/>
+          <w:sz w:val="24"/>
+          <w:szCs w:val="24"/>
+          <w:lang w:bidi="ar-EG"/>
+        </w:rPr>
+        <w:br/>
+      </w:r>
+      <w:r>
+        <w:rPr>
+          <w:rFonts w:ascii="Cambria" w:hAnsi="Cambria"/>
+          <w:sz w:val="24"/>
+          <w:szCs w:val="24"/>
+          <w:lang w:bidi="ar-EG"/>
+        </w:rPr>
+        <w:t>Write Pin Direction</w:t>
+      </w:r>
+      <w:r>
+        <w:rPr>
+          <w:rFonts w:ascii="Cambria" w:hAnsi="Cambria"/>
+          <w:sz w:val="24"/>
+          <w:szCs w:val="24"/>
+          <w:lang w:bidi="ar-EG"/>
+        </w:rPr>
+        <w:t xml:space="preserve"> function which t</w:t>
+      </w:r>
+      <w:r>
+        <w:rPr>
+          <w:rFonts w:ascii="Cambria" w:hAnsi="Cambria"/>
+          <w:sz w:val="24"/>
+          <w:szCs w:val="24"/>
+          <w:lang w:bidi="ar-EG"/>
+        </w:rPr>
+        <w:t>akes a Pin index and the pin direction</w:t>
+      </w:r>
+      <w:r>
+        <w:rPr>
+          <w:rFonts w:ascii="Cambria" w:hAnsi="Cambria"/>
+          <w:sz w:val="24"/>
+          <w:szCs w:val="24"/>
+          <w:lang w:bidi="ar-EG"/>
+        </w:rPr>
+        <w:t xml:space="preserve"> </w:t>
+      </w:r>
+      <w:r>
+        <w:rPr>
+          <w:rFonts w:ascii="Cambria" w:hAnsi="Cambria"/>
+          <w:sz w:val="24"/>
+          <w:szCs w:val="24"/>
+          <w:lang w:bidi="ar-EG"/>
+        </w:rPr>
+        <w:t xml:space="preserve">and returns the function state, Error if the Index is out of </w:t>
+      </w:r>
+      <w:r>
+        <w:rPr>
+          <w:rFonts w:ascii="Cambria" w:hAnsi="Cambria"/>
+          <w:sz w:val="24"/>
+          <w:szCs w:val="24"/>
+          <w:lang w:bidi="ar-EG"/>
+        </w:rPr>
+        <w:t xml:space="preserve">boundary </w:t>
+      </w:r>
+      <w:r>
+        <w:rPr>
+          <w:rFonts w:ascii="Cambria" w:hAnsi="Cambria"/>
+          <w:sz w:val="24"/>
+          <w:szCs w:val="24"/>
+          <w:lang w:bidi="ar-EG"/>
+        </w:rPr>
+        <w:t>and ok otherwise</w:t>
+      </w:r>
+      <w:r>
+        <w:rPr>
+          <w:rFonts w:ascii="Cambria" w:hAnsi="Cambria"/>
+          <w:sz w:val="24"/>
+          <w:szCs w:val="24"/>
+          <w:lang w:bidi="ar-EG"/>
+        </w:rPr>
+        <w:br/>
+      </w:r>
+      <w:r>
+        <w:rPr>
+          <w:rFonts w:ascii="Cambria" w:hAnsi="Cambria"/>
+          <w:sz w:val="24"/>
+          <w:szCs w:val="24"/>
+          <w:lang w:bidi="ar-EG"/>
+        </w:rPr>
+        <w:br/>
+      </w:r>
+      <w:r>
+        <w:rPr>
+          <w:rFonts w:ascii="Cambria" w:hAnsi="Cambria"/>
+          <w:b/>
+          <w:bCs/>
+          <w:color w:val="2E74B5" w:themeColor="accent1" w:themeShade="BF"/>
+          <w:sz w:val="24"/>
+          <w:szCs w:val="24"/>
+          <w:lang w:bidi="ar-EG"/>
+        </w:rPr>
+        <w:t>g-</w:t>
+      </w:r>
+      <w:r>
+        <w:rPr>
+          <w:rFonts w:ascii="Cambria" w:hAnsi="Cambria"/>
+          <w:b/>
+          <w:bCs/>
+          <w:color w:val="2E74B5" w:themeColor="accent1" w:themeShade="BF"/>
+          <w:sz w:val="24"/>
+          <w:szCs w:val="24"/>
+        </w:rPr>
+        <w:t xml:space="preserve"> </w:t>
+      </w:r>
+      <w:r>
+        <w:rPr>
+          <w:rFonts w:ascii="Cambria" w:hAnsi="Cambria"/>
+          <w:b/>
+          <w:bCs/>
+          <w:color w:val="2E74B5" w:themeColor="accent1" w:themeShade="BF"/>
+          <w:sz w:val="24"/>
+          <w:szCs w:val="24"/>
+          <w:lang w:bidi="ar-EG"/>
+        </w:rPr>
+        <w:t>DIO_u8WritePortDir(u8 Copy_u8PortIdx, u8 Copy_u8PortDir)</w:t>
+      </w:r>
+      <w:r>
+        <w:rPr>
+          <w:rFonts w:ascii="Cambria" w:hAnsi="Cambria"/>
+          <w:sz w:val="24"/>
+          <w:szCs w:val="24"/>
+          <w:lang w:bidi="ar-EG"/>
+        </w:rPr>
+        <w:br/>
+      </w:r>
+      <w:r>
+        <w:rPr>
+          <w:rFonts w:ascii="Cambria" w:hAnsi="Cambria"/>
+          <w:sz w:val="24"/>
+          <w:szCs w:val="24"/>
+          <w:lang w:bidi="ar-EG"/>
+        </w:rPr>
+        <w:t>Write Port Direction</w:t>
+      </w:r>
+      <w:r>
+        <w:rPr>
+          <w:rFonts w:ascii="Cambria" w:hAnsi="Cambria"/>
+          <w:sz w:val="24"/>
+          <w:szCs w:val="24"/>
+          <w:lang w:bidi="ar-EG"/>
+        </w:rPr>
+        <w:t xml:space="preserve"> function which </w:t>
+      </w:r>
+      <w:r>
+        <w:rPr>
+          <w:rFonts w:ascii="Cambria" w:hAnsi="Cambria"/>
+          <w:sz w:val="24"/>
+          <w:szCs w:val="24"/>
+          <w:lang w:bidi="ar-EG"/>
+        </w:rPr>
+        <w:t>Takes a Port index and the port direction</w:t>
+      </w:r>
+      <w:r>
+        <w:rPr>
+          <w:rFonts w:ascii="Cambria" w:hAnsi="Cambria"/>
+          <w:sz w:val="24"/>
+          <w:szCs w:val="24"/>
+          <w:lang w:bidi="ar-EG"/>
+        </w:rPr>
+        <w:t xml:space="preserve"> </w:t>
+      </w:r>
+      <w:r>
+        <w:rPr>
+          <w:rFonts w:ascii="Cambria" w:hAnsi="Cambria"/>
+          <w:sz w:val="24"/>
+          <w:szCs w:val="24"/>
+          <w:lang w:bidi="ar-EG"/>
+        </w:rPr>
+        <w:t xml:space="preserve">and returns the function state, Error if the Index is out of </w:t>
+      </w:r>
+      <w:r>
+        <w:rPr>
+          <w:rFonts w:ascii="Cambria" w:hAnsi="Cambria"/>
+          <w:sz w:val="24"/>
+          <w:szCs w:val="24"/>
+          <w:lang w:bidi="ar-EG"/>
+        </w:rPr>
+        <w:t xml:space="preserve">boundary </w:t>
+      </w:r>
+      <w:r>
+        <w:rPr>
+          <w:rFonts w:ascii="Cambria" w:hAnsi="Cambria"/>
+          <w:sz w:val="24"/>
+          <w:szCs w:val="24"/>
+          <w:lang w:bidi="ar-EG"/>
+        </w:rPr>
+        <w:t>and ok otherwise</w:t>
+      </w:r>
+      <w:r>
+        <w:rPr>
+          <w:rFonts w:ascii="Cambria" w:hAnsi="Cambria"/>
+          <w:sz w:val="24"/>
+          <w:szCs w:val="24"/>
+          <w:lang w:bidi="ar-EG"/>
+        </w:rPr>
+        <w:br/>
+      </w:r>
+      <w:r>
+        <w:rPr>
+          <w:rFonts w:ascii="Cambria" w:hAnsi="Cambria"/>
+          <w:sz w:val="24"/>
+          <w:szCs w:val="24"/>
+          <w:lang w:bidi="ar-EG"/>
+        </w:rPr>
+        <w:br/>
+      </w:r>
+      <w:r>
+        <w:rPr>
+          <w:rFonts w:ascii="Cambria" w:hAnsi="Cambria"/>
+          <w:b/>
+          <w:bCs/>
+          <w:color w:val="2E74B5" w:themeColor="accent1" w:themeShade="BF"/>
+          <w:sz w:val="24"/>
+          <w:szCs w:val="24"/>
+          <w:lang w:bidi="ar-EG"/>
+        </w:rPr>
+        <w:t>h-</w:t>
+      </w:r>
+      <w:r>
+        <w:rPr>
+          <w:rFonts w:ascii="Cambria" w:hAnsi="Cambria"/>
+          <w:b/>
+          <w:bCs/>
+          <w:color w:val="2E74B5" w:themeColor="accent1" w:themeShade="BF"/>
+          <w:sz w:val="24"/>
+          <w:szCs w:val="24"/>
+        </w:rPr>
+        <w:t xml:space="preserve"> </w:t>
+      </w:r>
+      <w:r>
+        <w:rPr>
+          <w:rFonts w:ascii="Cambria" w:hAnsi="Cambria"/>
+          <w:b/>
+          <w:bCs/>
+          <w:color w:val="2E74B5" w:themeColor="accent1" w:themeShade="BF"/>
+          <w:sz w:val="24"/>
+          <w:szCs w:val="24"/>
+          <w:lang w:bidi="ar-EG"/>
+        </w:rPr>
+        <w:t>DIO_u8ReadPinDir(u8 Copy_u8PinIdx, u8* Copy_u8PtrToDir)</w:t>
+      </w:r>
+      <w:r>
+        <w:rPr>
+          <w:rFonts w:ascii="Cambria" w:hAnsi="Cambria"/>
+          <w:sz w:val="24"/>
+          <w:szCs w:val="24"/>
+          <w:lang w:bidi="ar-EG"/>
+        </w:rPr>
+        <w:br/>
+      </w:r>
+      <w:r>
+        <w:rPr>
+          <w:rFonts w:ascii="Cambria" w:hAnsi="Cambria"/>
+          <w:sz w:val="24"/>
+          <w:szCs w:val="24"/>
+          <w:lang w:bidi="ar-EG"/>
+        </w:rPr>
+        <w:t>Read Pin Direction</w:t>
+      </w:r>
+      <w:r>
+        <w:rPr>
+          <w:rFonts w:ascii="Cambria" w:hAnsi="Cambria"/>
+          <w:sz w:val="24"/>
+          <w:szCs w:val="24"/>
+          <w:lang w:bidi="ar-EG"/>
+        </w:rPr>
+        <w:t xml:space="preserve"> function which </w:t>
+      </w:r>
+      <w:r>
+        <w:rPr>
+          <w:rFonts w:ascii="Cambria" w:hAnsi="Cambria"/>
+          <w:sz w:val="24"/>
+          <w:szCs w:val="24"/>
+          <w:lang w:bidi="ar-EG"/>
+        </w:rPr>
+        <w:t>Takes a Pin index and a pointer to the pin direction</w:t>
+      </w:r>
+      <w:r>
+        <w:rPr>
+          <w:rFonts w:ascii="Cambria" w:hAnsi="Cambria"/>
+          <w:sz w:val="24"/>
+          <w:szCs w:val="24"/>
+          <w:lang w:bidi="ar-EG"/>
+        </w:rPr>
+        <w:t xml:space="preserve"> </w:t>
+      </w:r>
+      <w:r>
+        <w:rPr>
+          <w:rFonts w:ascii="Cambria" w:hAnsi="Cambria"/>
+          <w:sz w:val="24"/>
+          <w:szCs w:val="24"/>
+          <w:lang w:bidi="ar-EG"/>
+        </w:rPr>
+        <w:t>and returns the function state, Erro</w:t>
+      </w:r>
+      <w:r>
+        <w:rPr>
+          <w:rFonts w:ascii="Cambria" w:hAnsi="Cambria"/>
+          <w:sz w:val="24"/>
+          <w:szCs w:val="24"/>
+          <w:lang w:bidi="ar-EG"/>
+        </w:rPr>
+        <w:t xml:space="preserve">r if the Index is out of boundary </w:t>
+      </w:r>
+      <w:r>
+        <w:rPr>
+          <w:rFonts w:ascii="Cambria" w:hAnsi="Cambria"/>
+          <w:sz w:val="24"/>
+          <w:szCs w:val="24"/>
+          <w:lang w:bidi="ar-EG"/>
+        </w:rPr>
+        <w:t>and ok otherwise</w:t>
+      </w:r>
+      <w:r>
+        <w:rPr>
+          <w:rFonts w:ascii="Cambria" w:hAnsi="Cambria"/>
+          <w:sz w:val="24"/>
+          <w:szCs w:val="24"/>
+          <w:lang w:bidi="ar-EG"/>
+        </w:rPr>
+        <w:br/>
+      </w:r>
+      <w:r>
+        <w:rPr>
+          <w:rFonts w:ascii="Cambria" w:hAnsi="Cambria"/>
+          <w:sz w:val="24"/>
+          <w:szCs w:val="24"/>
+          <w:lang w:bidi="ar-EG"/>
+        </w:rPr>
+        <w:br/>
+      </w:r>
+      <w:proofErr w:type="spellStart"/>
+      <w:r>
+        <w:rPr>
+          <w:rFonts w:ascii="Cambria" w:hAnsi="Cambria"/>
+          <w:b/>
+          <w:bCs/>
+          <w:color w:val="2E74B5" w:themeColor="accent1" w:themeShade="BF"/>
+          <w:sz w:val="24"/>
+          <w:szCs w:val="24"/>
+          <w:lang w:bidi="ar-EG"/>
+        </w:rPr>
+        <w:t>i</w:t>
+      </w:r>
+      <w:proofErr w:type="spellEnd"/>
+      <w:r>
+        <w:rPr>
+          <w:rFonts w:ascii="Cambria" w:hAnsi="Cambria"/>
+          <w:b/>
+          <w:bCs/>
+          <w:color w:val="2E74B5" w:themeColor="accent1" w:themeShade="BF"/>
+          <w:sz w:val="24"/>
+          <w:szCs w:val="24"/>
+          <w:lang w:bidi="ar-EG"/>
+        </w:rPr>
+        <w:t>-</w:t>
+      </w:r>
+      <w:r>
+        <w:rPr>
+          <w:rFonts w:ascii="Cambria" w:hAnsi="Cambria"/>
+          <w:b/>
+          <w:bCs/>
+          <w:color w:val="2E74B5" w:themeColor="accent1" w:themeShade="BF"/>
+          <w:sz w:val="24"/>
+          <w:szCs w:val="24"/>
+        </w:rPr>
+        <w:t xml:space="preserve"> </w:t>
+      </w:r>
+      <w:r>
+        <w:rPr>
+          <w:rFonts w:ascii="Cambria" w:hAnsi="Cambria"/>
+          <w:b/>
+          <w:bCs/>
+          <w:color w:val="2E74B5" w:themeColor="accent1" w:themeShade="BF"/>
+          <w:sz w:val="24"/>
+          <w:szCs w:val="24"/>
+          <w:lang w:bidi="ar-EG"/>
+        </w:rPr>
+        <w:t>DIO_u8ReadPortDir(u8 Copy_u8PortIdx, u8* Copy_u8PtrToDir)</w:t>
+      </w:r>
+      <w:r>
+        <w:rPr>
+          <w:rFonts w:ascii="Cambria" w:hAnsi="Cambria"/>
+          <w:sz w:val="24"/>
+          <w:szCs w:val="24"/>
+          <w:lang w:bidi="ar-EG"/>
+        </w:rPr>
+        <w:br/>
+      </w:r>
+      <w:r>
+        <w:rPr>
+          <w:rFonts w:ascii="Cambria" w:hAnsi="Cambria"/>
+          <w:sz w:val="24"/>
+          <w:szCs w:val="24"/>
+          <w:lang w:bidi="ar-EG"/>
+        </w:rPr>
+        <w:t>Read Port Direction</w:t>
+      </w:r>
+      <w:r>
+        <w:rPr>
+          <w:rFonts w:ascii="Cambria" w:hAnsi="Cambria"/>
+          <w:sz w:val="24"/>
+          <w:szCs w:val="24"/>
+          <w:lang w:bidi="ar-EG"/>
+        </w:rPr>
+        <w:t xml:space="preserve"> function which </w:t>
+      </w:r>
+      <w:r>
+        <w:rPr>
+          <w:rFonts w:ascii="Cambria" w:hAnsi="Cambria"/>
+          <w:sz w:val="24"/>
+          <w:szCs w:val="24"/>
+          <w:lang w:bidi="ar-EG"/>
+        </w:rPr>
+        <w:t>Takes a Port index and a pointer to the port direction</w:t>
+      </w:r>
+      <w:r>
+        <w:rPr>
+          <w:rFonts w:ascii="Cambria" w:hAnsi="Cambria"/>
+          <w:sz w:val="24"/>
+          <w:szCs w:val="24"/>
+          <w:lang w:bidi="ar-EG"/>
+        </w:rPr>
+        <w:t xml:space="preserve"> </w:t>
+      </w:r>
+      <w:r>
+        <w:rPr>
+          <w:rFonts w:ascii="Cambria" w:hAnsi="Cambria"/>
+          <w:sz w:val="24"/>
+          <w:szCs w:val="24"/>
+          <w:lang w:bidi="ar-EG"/>
+        </w:rPr>
+        <w:t xml:space="preserve">and returns the function state, Error if the Index is out of </w:t>
+      </w:r>
+      <w:r>
+        <w:rPr>
+          <w:rFonts w:ascii="Cambria" w:hAnsi="Cambria"/>
+          <w:sz w:val="24"/>
+          <w:szCs w:val="24"/>
+          <w:lang w:bidi="ar-EG"/>
+        </w:rPr>
+        <w:t xml:space="preserve">boundary </w:t>
+      </w:r>
+      <w:r>
+        <w:rPr>
+          <w:rFonts w:ascii="Cambria" w:hAnsi="Cambria"/>
+          <w:sz w:val="24"/>
+          <w:szCs w:val="24"/>
+          <w:lang w:bidi="ar-EG"/>
+        </w:rPr>
+        <w:t>and ok otherwise</w:t>
+      </w:r>
+      <w:r>
+        <w:rPr>
+          <w:rFonts w:ascii="Cambria" w:hAnsi="Cambria"/>
+          <w:sz w:val="24"/>
+          <w:szCs w:val="24"/>
+          <w:lang w:bidi="ar-EG"/>
+        </w:rPr>
+        <w:br/>
+      </w:r>
+      <w:r>
+        <w:rPr>
+          <w:rFonts w:ascii="Cambria" w:hAnsi="Cambria"/>
+          <w:sz w:val="24"/>
+          <w:szCs w:val="24"/>
+          <w:lang w:bidi="ar-EG"/>
+        </w:rPr>
+        <w:br/>
+      </w:r>
+      <w:r>
+        <w:rPr>
+          <w:rFonts w:ascii="Century Gothic" w:hAnsi="Century Gothic"/>
+          <w:sz w:val="28"/>
+          <w:szCs w:val="28"/>
+          <w:lang w:bidi="ar-EG"/>
+        </w:rPr>
+        <w:t>2- Private:</w:t>
+      </w:r>
+      <w:r>
+        <w:rPr>
+          <w:lang w:bidi="ar-EG"/>
+        </w:rPr>
+        <w:br/>
+      </w:r>
+      <w:proofErr w:type="spellStart"/>
+      <w:r>
+        <w:rPr>
+          <w:rFonts w:ascii="Cambria" w:hAnsi="Cambria"/>
+          <w:b/>
+          <w:bCs/>
+          <w:color w:val="2E74B5" w:themeColor="accent1" w:themeShade="BF"/>
+          <w:sz w:val="24"/>
+          <w:szCs w:val="24"/>
+          <w:lang w:bidi="ar-EG"/>
+        </w:rPr>
+        <w:t>conc</w:t>
+      </w:r>
+      <w:proofErr w:type="spellEnd"/>
+      <w:r>
+        <w:rPr>
+          <w:rFonts w:ascii="Cambria" w:hAnsi="Cambria"/>
+          <w:b/>
+          <w:bCs/>
+          <w:color w:val="2E74B5" w:themeColor="accent1" w:themeShade="BF"/>
+          <w:sz w:val="24"/>
+          <w:szCs w:val="24"/>
+          <w:lang w:bidi="ar-EG"/>
+        </w:rPr>
+        <w:t>(bit0,bit1,bit2,bit3,bit4,bit5,bit6,bit7)</w:t>
+      </w:r>
+      <w:r>
+        <w:rPr>
+          <w:rFonts w:ascii="Cambria" w:hAnsi="Cambria"/>
+          <w:sz w:val="24"/>
+          <w:szCs w:val="24"/>
+          <w:lang w:bidi="ar-EG"/>
+        </w:rPr>
+        <w:br/>
+        <w:t>Concatenation function like macro which takes 8 bit binary values and concatenates them into one byte.</w:t>
+      </w:r>
+      <w:r>
+        <w:rPr>
+          <w:rFonts w:ascii="Cambria" w:hAnsi="Cambria"/>
+          <w:sz w:val="24"/>
+          <w:szCs w:val="24"/>
+          <w:lang w:bidi="ar-EG"/>
+        </w:rPr>
+        <w:br/>
+      </w:r>
+    </w:p>
+    <w:p>
+      <w:pPr>
+        <w:pStyle w:val="ListParagraph"/>
+        <w:numPr>
+          <w:ilvl w:val="0"/>
+          <w:numId w:val="1"/>
+        </w:numPr>
+        <w:bidi w:val="0"/>
+        <w:rPr>
+          <w:lang w:bidi="ar-EG"/>
+        </w:rPr>
+      </w:pPr>
+      <w:r>
+        <w:rPr>
+          <w:rFonts w:ascii="Century Gothic" w:hAnsi="Century Gothic"/>
+          <w:color w:val="1F4E79" w:themeColor="accent1" w:themeShade="80"/>
+          <w:sz w:val="32"/>
+          <w:szCs w:val="32"/>
+          <w:lang w:bidi="ar-EG"/>
+        </w:rPr>
+        <w:t xml:space="preserve">Shared Variables </w:t>
       </w:r>
       <w:r>
         <w:rPr>
@@ -393,16 +2201,156 @@
           <w:lang w:bidi="ar-EG"/>
         </w:rPr>
         <w:br/>
-        <w:t>- The options of the direction should be either (</w:t>
-      </w:r>
-      <w:r>
-        <w:rPr>
-          <w:rFonts w:ascii="Consolas" w:hAnsi="Consolas" w:cs="Consolas"/>
-          <w:color w:val="000000"/>
-          <w:sz w:val="28"/>
-          <w:szCs w:val="28"/>
-        </w:rPr>
-        <w:t>DIO_u8OUTPUT</w:t>
+      </w:r>
+      <w:r>
+        <w:rPr>
+          <w:rFonts w:ascii="Cambria" w:hAnsi="Cambria"/>
+          <w:b/>
+          <w:bCs/>
+          <w:sz w:val="24"/>
+          <w:szCs w:val="24"/>
+          <w:lang w:bidi="ar-EG"/>
+        </w:rPr>
+        <w:t>There is no shared variables in the driver</w:t>
+      </w:r>
+      <w:r>
+        <w:rPr>
+          <w:lang w:bidi="ar-EG"/>
+        </w:rPr>
+        <w:br/>
+      </w:r>
+      <w:r>
+        <w:rPr>
+          <w:lang w:bidi="ar-EG"/>
+        </w:rPr>
+        <w:br/>
+      </w:r>
+    </w:p>
+    <w:p>
+      <w:pPr>
+        <w:pStyle w:val="ListParagraph"/>
+        <w:numPr>
+          <w:ilvl w:val="0"/>
+          <w:numId w:val="1"/>
+        </w:numPr>
+        <w:bidi w:val="0"/>
+        <w:rPr>
+          <w:lang w:bidi="ar-EG"/>
+        </w:rPr>
+      </w:pPr>
+      <w:r>
+        <w:rPr>
+          <w:rFonts w:ascii="Century Gothic" w:hAnsi="Century Gothic"/>
+          <w:color w:val="1F4E79" w:themeColor="accent1" w:themeShade="80"/>
+          <w:sz w:val="32"/>
+          <w:szCs w:val="32"/>
+          <w:lang w:bidi="ar-EG"/>
+        </w:rPr>
+        <w:lastRenderedPageBreak/>
+        <w:t>Integration constrains</w:t>
+      </w:r>
+      <w:r>
+        <w:rPr>
+          <w:lang w:bidi="ar-EG"/>
+        </w:rPr>
+        <w:br/>
+      </w:r>
+      <w:r>
+        <w:rPr>
+          <w:rFonts w:ascii="Cambria" w:hAnsi="Cambria"/>
+          <w:b/>
+          <w:bCs/>
+          <w:sz w:val="24"/>
+          <w:szCs w:val="24"/>
+          <w:lang w:bidi="ar-EG"/>
+        </w:rPr>
+        <w:t xml:space="preserve">1- </w:t>
+      </w:r>
+      <w:r>
+        <w:rPr>
+          <w:rFonts w:ascii="Cambria" w:hAnsi="Cambria"/>
+          <w:b/>
+          <w:bCs/>
+          <w:sz w:val="24"/>
+          <w:szCs w:val="24"/>
+          <w:lang w:bidi="ar-EG"/>
+        </w:rPr>
+        <w:t xml:space="preserve">The Pin is not reserved for  another peripheral that is used in the application </w:t>
+      </w:r>
+      <w:r>
+        <w:rPr>
+          <w:rFonts w:ascii="Cambria" w:hAnsi="Cambria"/>
+          <w:b/>
+          <w:bCs/>
+          <w:sz w:val="24"/>
+          <w:szCs w:val="24"/>
+          <w:lang w:bidi="ar-EG"/>
+        </w:rPr>
+        <w:br/>
+        <w:t>2-Choosing the proper configuration of the pin with the external hardware components, the wrong direction of the pin may damage the Microcontroller</w:t>
+      </w:r>
+      <w:r>
+        <w:rPr>
+          <w:rFonts w:ascii="Cambria" w:hAnsi="Cambria"/>
+          <w:b/>
+          <w:bCs/>
+          <w:sz w:val="24"/>
+          <w:szCs w:val="24"/>
+          <w:lang w:bidi="ar-EG"/>
+        </w:rPr>
+        <w:br/>
+        <w:t>3-</w:t>
+      </w:r>
+      <w:r>
+        <w:rPr>
+          <w:rFonts w:ascii="Cambria" w:hAnsi="Cambria"/>
+          <w:b/>
+          <w:bCs/>
+          <w:sz w:val="24"/>
+          <w:szCs w:val="24"/>
+          <w:lang w:bidi="ar-EG"/>
+        </w:rPr>
+        <w:t>choosing the proper initial value of the output pin that is required to the attached module to the pin</w:t>
+      </w:r>
+      <w:r>
+        <w:rPr>
+          <w:lang w:bidi="ar-EG"/>
+        </w:rPr>
+        <w:t xml:space="preserve"> </w:t>
+      </w:r>
+      <w:r>
+        <w:rPr>
+          <w:lang w:bidi="ar-EG"/>
+        </w:rPr>
+        <w:br/>
+      </w:r>
+    </w:p>
+    <w:p>
+      <w:pPr>
+        <w:pStyle w:val="ListParagraph"/>
+        <w:numPr>
+          <w:ilvl w:val="0"/>
+          <w:numId w:val="1"/>
+        </w:numPr>
+        <w:bidi w:val="0"/>
+        <w:rPr>
+          <w:rFonts w:ascii="Cambria" w:hAnsi="Cambria"/>
+          <w:b/>
+          <w:bCs/>
+          <w:sz w:val="24"/>
+          <w:szCs w:val="24"/>
+          <w:lang w:bidi="ar-EG"/>
+        </w:rPr>
+      </w:pPr>
+      <w:r>
+        <w:rPr>
+          <w:rFonts w:ascii="Century Gothic" w:hAnsi="Century Gothic"/>
+          <w:color w:val="1F4E79" w:themeColor="accent1" w:themeShade="80"/>
+          <w:sz w:val="32"/>
+          <w:szCs w:val="32"/>
+          <w:lang w:bidi="ar-EG"/>
+        </w:rPr>
+        <w:t>Hardware constrains</w:t>
       </w:r>
       <w:r>
         <w:rPr>
@@ -411,92 +2359,95 @@
           <w:szCs w:val="32"/>
           <w:lang w:bidi="ar-EG"/>
         </w:rPr>
-        <w:t>) or (DIO_u8INPUT)</w:t>
-      </w:r>
-      <w:r>
-        <w:rPr>
-          <w:rFonts w:ascii="Century Gothic" w:hAnsi="Century Gothic"/>
-          <w:sz w:val="32"/>
-          <w:szCs w:val="32"/>
+        <w:br/>
+      </w:r>
+      <w:r>
+        <w:rPr>
+          <w:rFonts w:ascii="Cambria" w:hAnsi="Cambria"/>
+          <w:b/>
+          <w:bCs/>
+          <w:sz w:val="24"/>
+          <w:szCs w:val="24"/>
+          <w:lang w:bidi="ar-EG"/>
+        </w:rPr>
+        <w:t>1-</w:t>
+      </w:r>
+      <w:r>
+        <w:rPr>
+          <w:rFonts w:ascii="Cambria" w:hAnsi="Cambria"/>
+          <w:b/>
+          <w:bCs/>
+          <w:sz w:val="24"/>
+          <w:szCs w:val="24"/>
+          <w:lang w:bidi="ar-EG"/>
+        </w:rPr>
+        <w:t>All the not used pins should be input</w:t>
+      </w:r>
+      <w:r>
+        <w:rPr>
+          <w:rFonts w:ascii="Cambria" w:hAnsi="Cambria"/>
+          <w:b/>
+          <w:bCs/>
+          <w:sz w:val="24"/>
+          <w:szCs w:val="24"/>
+          <w:lang w:bidi="ar-EG"/>
+        </w:rPr>
+        <w:br/>
+        <w:t xml:space="preserve">2-The </w:t>
+      </w:r>
+      <w:r>
+        <w:rPr>
+          <w:rFonts w:ascii="Cambria" w:hAnsi="Cambria"/>
+          <w:b/>
+          <w:bCs/>
+          <w:sz w:val="24"/>
+          <w:szCs w:val="24"/>
+          <w:lang w:bidi="ar-EG"/>
+        </w:rPr>
+        <w:t xml:space="preserve">Pins can drive up to 15mA per pin </w:t>
+      </w:r>
+      <w:r>
+        <w:rPr>
+          <w:rFonts w:ascii="Cambria" w:hAnsi="Cambria"/>
+          <w:b/>
+          <w:bCs/>
+          <w:sz w:val="24"/>
+          <w:szCs w:val="24"/>
+          <w:lang w:bidi="ar-EG"/>
+        </w:rPr>
+        <w:br/>
+        <w:t>3-</w:t>
+      </w:r>
+      <w:r>
+        <w:rPr>
+          <w:rFonts w:ascii="Cambria" w:hAnsi="Cambria" w:cs="Helvetica"/>
+          <w:b/>
+          <w:bCs/>
+          <w:sz w:val="24"/>
+          <w:szCs w:val="24"/>
+        </w:rPr>
+        <w:t xml:space="preserve"> The sum of all pins generated current per port </w:t>
+      </w:r>
+      <w:r>
+        <w:rPr>
+          <w:rFonts w:ascii="Cambria" w:hAnsi="Cambria" w:cs="Helvetica"/>
+          <w:b/>
+          <w:bCs/>
+          <w:sz w:val="24"/>
+          <w:szCs w:val="24"/>
+        </w:rPr>
+        <w:t>should not exceed 100mA.</w:t>
+      </w:r>
+      <w:r>
+        <w:rPr>
+          <w:rFonts w:ascii="Cambria" w:hAnsi="Cambria"/>
+          <w:b/>
+          <w:bCs/>
+          <w:sz w:val="24"/>
+          <w:szCs w:val="24"/>
           <w:lang w:bidi="ar-EG"/>
         </w:rPr>
         <w:t xml:space="preserve"> </w:t>
-      </w:r>
-      <w:r>
-        <w:rPr>
-          <w:rFonts w:ascii="Century Gothic" w:hAnsi="Century Gothic"/>
-          <w:sz w:val="32"/>
-          <w:szCs w:val="32"/>
-          <w:lang w:bidi="ar-EG"/>
-        </w:rPr>
-        <w:br/>
-        <w:t>- The options of the Value should be either (DIO_u8HIGH) or (DIO_u8LOW)</w:t>
-      </w:r>
-      <w:bookmarkStart w:id="0" w:name="_GoBack"/>
-      <w:bookmarkEnd w:id="0"/>
-    </w:p>
-    <w:p>
-      <w:pPr>
-        <w:bidi w:val="0"/>
-        <w:rPr>
-          <w:lang w:bidi="ar-EG"/>
-        </w:rPr>
-      </w:pPr>
-    </w:p>
-    <w:p>
-      <w:pPr>
-        <w:bidi w:val="0"/>
-        <w:rPr>
-          <w:lang w:bidi="ar-EG"/>
-        </w:rPr>
-      </w:pPr>
-      <w:r>
-        <w:rPr>
-          <w:lang w:bidi="ar-EG"/>
-        </w:rPr>
-        <w:t>APIs (Public and Private)</w:t>
-      </w:r>
-    </w:p>
-    <w:p>
-      <w:pPr>
-        <w:bidi w:val="0"/>
-        <w:rPr>
-          <w:lang w:bidi="ar-EG"/>
-        </w:rPr>
-      </w:pPr>
-      <w:r>
-        <w:rPr>
-          <w:lang w:bidi="ar-EG"/>
-        </w:rPr>
-        <w:t xml:space="preserve">Shared Variables </w:t>
-      </w:r>
-    </w:p>
-    <w:p>
-      <w:pPr>
-        <w:bidi w:val="0"/>
-        <w:rPr>
-          <w:lang w:bidi="ar-EG"/>
-        </w:rPr>
-      </w:pPr>
-      <w:r>
-        <w:rPr>
-          <w:lang w:bidi="ar-EG"/>
-        </w:rPr>
-        <w:t>Integration constrains</w:t>
-      </w:r>
-    </w:p>
-    <w:p>
-      <w:pPr>
-        <w:bidi w:val="0"/>
-        <w:rPr>
-          <w:lang w:bidi="ar-EG"/>
-        </w:rPr>
-      </w:pPr>
-      <w:r>
-        <w:rPr>
-          <w:lang w:bidi="ar-EG"/>
-        </w:rPr>
-        <w:t>Hardware constrains</w:t>
       </w:r>
     </w:p>
     <w:p>
@@ -522,10 +2473,99 @@
 <file path=word/numbering.xml><?xml version="1.0" encoding="utf-8"?>
 <w:numbering xmlns:wpc="http://schemas.microsoft.com/office/word/2010/wordprocessingCanvas" xmlns:mc="http://schemas.openxmlformats.org/markup-compatibility/2006" xmlns:o="urn:schemas-microsoft-com:office:office" xmlns:r="http://schemas.openxmlformats.org/officeDocument/2006/relationships" xmlns:m="http://schemas.openxmlformats.org/officeDocument/2006/math" xmlns:v="urn:schemas-microsoft-com:vml" xmlns:wp14="http://schemas.microsoft.com/office/word/2010/wordprocessingDrawing" xmlns:wp="http://schemas.openxmlformats.org/drawingml/2006/wordprocessingDrawing" xmlns:w10="urn:schemas-microsoft-com:office:word" xmlns:w="http://schemas.openxmlformats.org/wordprocessingml/2006/main" xmlns:w14="http://schemas.microsoft.com/office/word/2010/wordml" xmlns:w15="http://schemas.microsoft.com/office/word/2012/wordml" xmlns:wpg="http://schemas.microsoft.com/office/word/2010/wordprocessingGroup" xmlns:wpi="http://schemas.microsoft.com/office/word/2010/wordprocessingInk" xmlns:wne="http://schemas.microsoft.com/office/word/2006/wordml" xmlns:wps="http://schemas.microsoft.com/office/word/2010/wordprocessingShape" mc:Ignorable="w14 w15 wp14">
   <w:abstractNum w:abstractNumId="0" w15:restartNumberingAfterBreak="0">
+    <w:nsid w:val="07CE2653"/>
+    <w:multiLevelType w:val="hybridMultilevel"/>
+    <w:tmpl w:val="2C0AFF66"/>
+    <w:lvl w:ilvl="0" w:tplc="9684E73A">
+      <w:start w:val="1"/>
+      <w:numFmt w:val="decimal"/>
+      <w:lvlText w:val="%1-"/>
+      <w:lvlJc w:val="left"/>
+      <w:pPr>
+        <w:ind w:left="720" w:hanging="360"/>
+      </w:pPr>
+      <w:rPr>
+        <w:rFonts w:hint="default"/>
+      </w:rPr>
+    </w:lvl>
+    <w:lvl w:ilvl="1" w:tplc="04090019" w:tentative="1">
+      <w:start w:val="1"/>
+      <w:numFmt w:val="lowerLetter"/>
+      <w:lvlText w:val="%2."/>
+      <w:lvlJc w:val="left"/>
+      <w:pPr>
+        <w:ind w:left="1440" w:hanging="360"/>
+      </w:pPr>
+    </w:lvl>
+    <w:lvl w:ilvl="2" w:tplc="0409001B" w:tentative="1">
+      <w:start w:val="1"/>
+      <w:numFmt w:val="lowerRoman"/>
+      <w:lvlText w:val="%3."/>
+      <w:lvlJc w:val="right"/>
+      <w:pPr>
+        <w:ind w:left="2160" w:hanging="180"/>
+      </w:pPr>
+    </w:lvl>
+    <w:lvl w:ilvl="3" w:tplc="0409000F" w:tentative="1">
+      <w:start w:val="1"/>
+      <w:numFmt w:val="decimal"/>
+      <w:lvlText w:val="%4."/>
+      <w:lvlJc w:val="left"/>
+      <w:pPr>
+        <w:ind w:left="2880" w:hanging="360"/>
+      </w:pPr>
+    </w:lvl>
+    <w:lvl w:ilvl="4" w:tplc="04090019" w:tentative="1">
+      <w:start w:val="1"/>
+      <w:numFmt w:val="lowerLetter"/>
+      <w:lvlText w:val="%5."/>
+      <w:lvlJc w:val="left"/>
+      <w:pPr>
+        <w:ind w:left="3600" w:hanging="360"/>
+      </w:pPr>
+    </w:lvl>
+    <w:lvl w:ilvl="5" w:tplc="0409001B" w:tentative="1">
+      <w:start w:val="1"/>
+      <w:numFmt w:val="lowerRoman"/>
+      <w:lvlText w:val="%6."/>
+      <w:lvlJc w:val="right"/>
+      <w:pPr>
+        <w:ind w:left="4320" w:hanging="180"/>
+      </w:pPr>
+    </w:lvl>
+    <w:lvl w:ilvl="6" w:tplc="0409000F" w:tentative="1">
+      <w:start w:val="1"/>
+      <w:numFmt w:val="decimal"/>
+      <w:lvlText w:val="%7."/>
+      <w:lvlJc w:val="left"/>
+      <w:pPr>
+        <w:ind w:left="5040" w:hanging="360"/>
+      </w:pPr>
+    </w:lvl>
+    <w:lvl w:ilvl="7" w:tplc="04090019" w:tentative="1">
+      <w:start w:val="1"/>
+      <w:numFmt w:val="lowerLetter"/>
+      <w:lvlText w:val="%8."/>
+      <w:lvlJc w:val="left"/>
+      <w:pPr>
+        <w:ind w:left="5760" w:hanging="360"/>
+      </w:pPr>
+    </w:lvl>
+    <w:lvl w:ilvl="8" w:tplc="0409001B" w:tentative="1">
+      <w:start w:val="1"/>
+      <w:numFmt w:val="lowerRoman"/>
+      <w:lvlText w:val="%9."/>
+      <w:lvlJc w:val="right"/>
+      <w:pPr>
+        <w:ind w:left="6480" w:hanging="180"/>
+      </w:pPr>
+    </w:lvl>
+  </w:abstractNum>
+  <w:abstractNum w:abstractNumId="1" w15:restartNumberingAfterBreak="0">
     <w:nsid w:val="1DBB3D69"/>
     <w:multiLevelType w:val="hybridMultilevel"/>
-    <w:tmpl w:val="BC28EA46"/>
-    <w:lvl w:ilvl="0" w:tplc="0409000F">
+    <w:tmpl w:val="3CC4BDA4"/>
+    <w:lvl w:ilvl="0" w:tplc="D86889C0">
       <w:start w:val="1"/>
       <w:numFmt w:val="decimal"/>
       <w:lvlText w:val="%1."/>
@@ -534,7 +2574,10 @@
         <w:ind w:left="720" w:hanging="360"/>
       </w:pPr>
       <w:rPr>
-        <w:rFonts w:hint="default"/>
+        <w:rFonts w:ascii="Century Gothic" w:hAnsi="Century Gothic" w:hint="default"/>
+        <w:color w:val="2F5496" w:themeColor="accent5" w:themeShade="BF"/>
+        <w:sz w:val="32"/>
+        <w:szCs w:val="32"/>
       </w:rPr>
     </w:lvl>
     <w:lvl w:ilvl="1" w:tplc="04090003">
@@ -635,6 +2678,9 @@
     </w:lvl>
   </w:abstractNum>
   <w:num w:numId="1">
+    <w:abstractNumId w:val="1"/>
+  </w:num>
+  <w:num w:numId="2">
     <w:abstractNumId w:val="0"/>
   </w:num>
 </w:numbering>

</xml_diff>

<commit_message>
Updating the configuration section
</commit_message>
<xml_diff>
--- a/Digital Distance Measurement/Design & Code/DIO_CDD.docx
+++ b/Digital Distance Measurement/Design & Code/DIO_CDD.docx
@@ -78,8 +78,33 @@
           <w:szCs w:val="24"/>
           <w:lang w:bidi="ar-EG"/>
         </w:rPr>
-        <w:t xml:space="preserve">This is a software driver for Digital Input Output Driver Peripheral of Atmega 32 Microcontroller, this driver was developed by Anas Ebrahim at 25/3/2016 under the supervision of </w:t>
-      </w:r>
+        <w:t xml:space="preserve">This is a software driver for Digital Input Output Peripheral of </w:t>
+      </w:r>
+      <w:proofErr w:type="spellStart"/>
+      <w:r>
+        <w:rPr>
+          <w:rFonts w:ascii="Cambria" w:hAnsi="Cambria"/>
+          <w:b/>
+          <w:bCs/>
+          <w:sz w:val="24"/>
+          <w:szCs w:val="24"/>
+          <w:lang w:bidi="ar-EG"/>
+        </w:rPr>
+        <w:t>Atmega</w:t>
+      </w:r>
+      <w:proofErr w:type="spellEnd"/>
+      <w:r>
+        <w:rPr>
+          <w:rFonts w:ascii="Cambria" w:hAnsi="Cambria"/>
+          <w:b/>
+          <w:bCs/>
+          <w:sz w:val="24"/>
+          <w:szCs w:val="24"/>
+          <w:lang w:bidi="ar-EG"/>
+        </w:rPr>
+        <w:t xml:space="preserve"> 32 Microcontroller, this driver was developed by Anas Ebrahim at 25/3/2016 under the supervision of </w:t>
+      </w:r>
+      <w:proofErr w:type="spellStart"/>
       <w:r>
         <w:rPr>
           <w:rFonts w:ascii="Cambria" w:hAnsi="Cambria"/>
@@ -102,7 +127,20 @@
           <w:szCs w:val="24"/>
           <w:lang w:bidi="ar-EG"/>
         </w:rPr>
-        <w:t>Mohammad Hassan</w:t>
+        <w:t>Mohammad</w:t>
+      </w:r>
+      <w:proofErr w:type="spellEnd"/>
+      <w:r>
+        <w:rPr>
+          <w:rFonts w:ascii="Cambria" w:hAnsi="Cambria"/>
+          <w:b/>
+          <w:bCs/>
+          <w:color w:val="C45911" w:themeColor="accent2" w:themeShade="BF"/>
+          <w:sz w:val="24"/>
+          <w:szCs w:val="24"/>
+          <w:lang w:bidi="ar-EG"/>
+        </w:rPr>
+        <w:t xml:space="preserve"> Hassan</w:t>
       </w:r>
       <w:r>
         <w:rPr>
@@ -115,6 +153,7 @@
         </w:rPr>
         <w:t xml:space="preserve"> and </w:t>
       </w:r>
+      <w:proofErr w:type="spellStart"/>
       <w:r>
         <w:rPr>
           <w:rFonts w:ascii="Cambria" w:hAnsi="Cambria"/>
@@ -127,6 +166,7 @@
         </w:rPr>
         <w:t>Eng.Walid</w:t>
       </w:r>
+      <w:proofErr w:type="spellEnd"/>
       <w:r>
         <w:rPr>
           <w:rFonts w:ascii="Cambria" w:hAnsi="Cambria"/>
@@ -137,8 +177,22 @@
           <w:szCs w:val="24"/>
           <w:lang w:bidi="ar-EG"/>
         </w:rPr>
-        <w:t xml:space="preserve"> El-Hennawy</w:t>
-      </w:r>
+        <w:t xml:space="preserve"> El-</w:t>
+      </w:r>
+      <w:proofErr w:type="spellStart"/>
+      <w:r>
+        <w:rPr>
+          <w:rFonts w:ascii="Cambria" w:hAnsi="Cambria"/>
+          <w:b/>
+          <w:bCs/>
+          <w:color w:val="C45911" w:themeColor="accent2" w:themeShade="BF"/>
+          <w:sz w:val="24"/>
+          <w:szCs w:val="24"/>
+          <w:lang w:bidi="ar-EG"/>
+        </w:rPr>
+        <w:t>Hennawy</w:t>
+      </w:r>
+      <w:proofErr w:type="spellEnd"/>
       <w:r>
         <w:rPr>
           <w:rFonts w:ascii="Cambria" w:hAnsi="Cambria"/>
@@ -231,8 +285,9 @@
           <w:szCs w:val="32"/>
           <w:lang w:bidi="ar-EG"/>
         </w:rPr>
-        <w:t>Driver Architecture:</w:t>
-      </w:r>
+        <w:t>Driver Architecture</w:t>
+      </w:r>
+      <w:proofErr w:type="gramStart"/>
       <w:r>
         <w:rPr>
           <w:rFonts w:ascii="Century Gothic" w:hAnsi="Century Gothic"/>
@@ -241,60 +296,13 @@
           <w:szCs w:val="32"/>
           <w:lang w:bidi="ar-EG"/>
         </w:rPr>
-        <w:br/>
-      </w:r>
-      <w:r>
-        <w:rPr>
-          <w:rFonts w:ascii="Cambria" w:hAnsi="Cambria"/>
-          <w:b/>
-          <w:bCs/>
-          <w:sz w:val="24"/>
-          <w:szCs w:val="24"/>
-          <w:lang w:bidi="ar-EG"/>
-        </w:rPr>
-        <w:t xml:space="preserve">The driver lies on the </w:t>
-      </w:r>
-      <w:r>
-        <w:rPr>
-          <w:rFonts w:ascii="Cambria" w:hAnsi="Cambria"/>
-          <w:b/>
-          <w:bCs/>
-          <w:color w:val="FF0000"/>
-          <w:sz w:val="24"/>
-          <w:szCs w:val="24"/>
-          <w:u w:val="single"/>
-          <w:lang w:bidi="ar-EG"/>
-        </w:rPr>
-        <w:t>MCAL Layer</w:t>
-      </w:r>
-      <w:r>
-        <w:rPr>
-          <w:rFonts w:ascii="Cambria" w:hAnsi="Cambria"/>
-          <w:b/>
-          <w:bCs/>
-          <w:color w:val="FF0000"/>
-          <w:sz w:val="24"/>
-          <w:szCs w:val="24"/>
-          <w:lang w:bidi="ar-EG"/>
-        </w:rPr>
-        <w:t xml:space="preserve"> </w:t>
-      </w:r>
-      <w:r>
-        <w:rPr>
-          <w:rFonts w:ascii="Cambria" w:hAnsi="Cambria"/>
-          <w:b/>
-          <w:bCs/>
-          <w:sz w:val="24"/>
-          <w:szCs w:val="24"/>
-          <w:lang w:bidi="ar-EG"/>
-        </w:rPr>
-        <w:t>and contains 3 header files</w:t>
-      </w:r>
+        <w:t>:</w:t>
+      </w:r>
+      <w:proofErr w:type="gramEnd"/>
       <w:r>
         <w:rPr>
           <w:rFonts w:ascii="Century Gothic" w:hAnsi="Century Gothic"/>
-          <w:b/>
-          <w:bCs/>
+          <w:color w:val="2F5496" w:themeColor="accent5" w:themeShade="BF"/>
           <w:sz w:val="32"/>
           <w:szCs w:val="32"/>
           <w:lang w:bidi="ar-EG"/>
@@ -306,6 +314,64 @@
           <w:rFonts w:ascii="Cambria" w:hAnsi="Cambria"/>
           <w:b/>
           <w:bCs/>
+          <w:sz w:val="24"/>
+          <w:szCs w:val="24"/>
+          <w:lang w:bidi="ar-EG"/>
+        </w:rPr>
+        <w:t xml:space="preserve">The driver lies on the </w:t>
+      </w:r>
+      <w:r>
+        <w:rPr>
+          <w:rFonts w:ascii="Cambria" w:hAnsi="Cambria"/>
+          <w:b/>
+          <w:bCs/>
+          <w:color w:val="FF0000"/>
+          <w:sz w:val="24"/>
+          <w:szCs w:val="24"/>
+          <w:u w:val="single"/>
+          <w:lang w:bidi="ar-EG"/>
+        </w:rPr>
+        <w:t>MCAL Layer</w:t>
+      </w:r>
+      <w:r>
+        <w:rPr>
+          <w:rFonts w:ascii="Cambria" w:hAnsi="Cambria"/>
+          <w:b/>
+          <w:bCs/>
+          <w:color w:val="FF0000"/>
+          <w:sz w:val="24"/>
+          <w:szCs w:val="24"/>
+          <w:lang w:bidi="ar-EG"/>
+        </w:rPr>
+        <w:t xml:space="preserve"> </w:t>
+      </w:r>
+      <w:r>
+        <w:rPr>
+          <w:rFonts w:ascii="Cambria" w:hAnsi="Cambria"/>
+          <w:b/>
+          <w:bCs/>
+          <w:sz w:val="24"/>
+          <w:szCs w:val="24"/>
+          <w:lang w:bidi="ar-EG"/>
+        </w:rPr>
+        <w:t>and contains 3 header files</w:t>
+      </w:r>
+      <w:r>
+        <w:rPr>
+          <w:rFonts w:ascii="Century Gothic" w:hAnsi="Century Gothic"/>
+          <w:b/>
+          <w:bCs/>
+          <w:sz w:val="32"/>
+          <w:szCs w:val="32"/>
+          <w:lang w:bidi="ar-EG"/>
+        </w:rPr>
+        <w:br/>
+      </w:r>
+      <w:r>
+        <w:rPr>
+          <w:rFonts w:ascii="Cambria" w:hAnsi="Cambria"/>
+          <w:b/>
+          <w:bCs/>
           <w:color w:val="2E74B5" w:themeColor="accent1" w:themeShade="BF"/>
           <w:sz w:val="24"/>
           <w:szCs w:val="24"/>
@@ -436,6 +502,7 @@
         </w:rPr>
         <w:br/>
       </w:r>
+      <w:proofErr w:type="spellStart"/>
       <w:r>
         <w:rPr>
           <w:rFonts w:ascii="Cambria" w:hAnsi="Cambria"/>
@@ -446,7 +513,20 @@
           <w:szCs w:val="24"/>
           <w:lang w:bidi="ar-EG"/>
         </w:rPr>
-        <w:t xml:space="preserve">DIO_Prog.c </w:t>
+        <w:t>DIO_Prog.c</w:t>
+      </w:r>
+      <w:proofErr w:type="spellEnd"/>
+      <w:r>
+        <w:rPr>
+          <w:rFonts w:ascii="Cambria" w:hAnsi="Cambria"/>
+          <w:b/>
+          <w:bCs/>
+          <w:color w:val="2E74B5" w:themeColor="accent1" w:themeShade="BF"/>
+          <w:sz w:val="24"/>
+          <w:szCs w:val="24"/>
+          <w:lang w:bidi="ar-EG"/>
+        </w:rPr>
+        <w:t xml:space="preserve"> </w:t>
       </w:r>
       <w:r>
         <w:rPr>
@@ -473,6 +553,173 @@
       <w:r>
         <w:rPr>
           <w:rFonts w:ascii="Cambria" w:hAnsi="Cambria"/>
+          <w:sz w:val="24"/>
+          <w:szCs w:val="24"/>
+          <w:lang w:bidi="ar-EG"/>
+        </w:rPr>
+        <w:br/>
+      </w:r>
+      <w:r>
+        <w:rPr>
+          <w:rFonts w:ascii="Cambria" w:hAnsi="Cambria"/>
+          <w:b/>
+          <w:bCs/>
+          <w:color w:val="C00000"/>
+          <w:sz w:val="24"/>
+          <w:szCs w:val="24"/>
+          <w:lang w:bidi="ar-EG"/>
+        </w:rPr>
+        <w:t xml:space="preserve">The Driver also uses </w:t>
+      </w:r>
+      <w:r>
+        <w:rPr>
+          <w:rFonts w:ascii="Cambria" w:hAnsi="Cambria"/>
+          <w:b/>
+          <w:bCs/>
+          <w:color w:val="C00000"/>
+          <w:sz w:val="24"/>
+          <w:szCs w:val="24"/>
+          <w:u w:val="single"/>
+          <w:lang w:bidi="ar-EG"/>
+        </w:rPr>
+        <w:t>(</w:t>
+      </w:r>
+      <w:proofErr w:type="spellStart"/>
+      <w:r>
+        <w:rPr>
+          <w:rFonts w:ascii="Cambria" w:hAnsi="Cambria"/>
+          <w:b/>
+          <w:bCs/>
+          <w:color w:val="C00000"/>
+          <w:sz w:val="24"/>
+          <w:szCs w:val="24"/>
+          <w:u w:val="single"/>
+          <w:lang w:bidi="ar-EG"/>
+        </w:rPr>
+        <w:t>util.h</w:t>
+      </w:r>
+      <w:proofErr w:type="spellEnd"/>
+      <w:r>
+        <w:rPr>
+          <w:rFonts w:ascii="Cambria" w:hAnsi="Cambria"/>
+          <w:b/>
+          <w:bCs/>
+          <w:color w:val="C00000"/>
+          <w:sz w:val="24"/>
+          <w:szCs w:val="24"/>
+          <w:u w:val="single"/>
+          <w:lang w:bidi="ar-EG"/>
+        </w:rPr>
+        <w:t>)</w:t>
+      </w:r>
+      <w:r>
+        <w:rPr>
+          <w:rFonts w:ascii="Cambria" w:hAnsi="Cambria"/>
+          <w:b/>
+          <w:bCs/>
+          <w:color w:val="C00000"/>
+          <w:sz w:val="24"/>
+          <w:szCs w:val="24"/>
+          <w:lang w:bidi="ar-EG"/>
+        </w:rPr>
+        <w:t xml:space="preserve"> </w:t>
+      </w:r>
+      <w:r>
+        <w:rPr>
+          <w:rFonts w:ascii="Cambria" w:hAnsi="Cambria"/>
+          <w:b/>
+          <w:bCs/>
+          <w:color w:val="C00000"/>
+          <w:sz w:val="24"/>
+          <w:szCs w:val="24"/>
+          <w:lang w:bidi="ar-EG"/>
+        </w:rPr>
+        <w:t>&amp;</w:t>
+      </w:r>
+      <w:r>
+        <w:rPr>
+          <w:rFonts w:ascii="Cambria" w:hAnsi="Cambria"/>
+          <w:b/>
+          <w:bCs/>
+          <w:color w:val="C00000"/>
+          <w:sz w:val="24"/>
+          <w:szCs w:val="24"/>
+          <w:lang w:bidi="ar-EG"/>
+        </w:rPr>
+        <w:t xml:space="preserve"> </w:t>
+      </w:r>
+      <w:r>
+        <w:rPr>
+          <w:rFonts w:ascii="Cambria" w:hAnsi="Cambria"/>
+          <w:b/>
+          <w:bCs/>
+          <w:color w:val="C00000"/>
+          <w:sz w:val="24"/>
+          <w:szCs w:val="24"/>
+          <w:u w:val="single"/>
+          <w:lang w:bidi="ar-EG"/>
+        </w:rPr>
+        <w:t>(</w:t>
+      </w:r>
+      <w:proofErr w:type="spellStart"/>
+      <w:r>
+        <w:rPr>
+          <w:rFonts w:ascii="Cambria" w:hAnsi="Cambria"/>
+          <w:b/>
+          <w:bCs/>
+          <w:color w:val="C00000"/>
+          <w:sz w:val="24"/>
+          <w:szCs w:val="24"/>
+          <w:u w:val="single"/>
+          <w:lang w:bidi="ar-EG"/>
+        </w:rPr>
+        <w:t>types.h</w:t>
+      </w:r>
+      <w:proofErr w:type="spellEnd"/>
+      <w:r>
+        <w:rPr>
+          <w:rFonts w:ascii="Cambria" w:hAnsi="Cambria"/>
+          <w:b/>
+          <w:bCs/>
+          <w:color w:val="C00000"/>
+          <w:sz w:val="24"/>
+          <w:szCs w:val="24"/>
+          <w:u w:val="single"/>
+          <w:lang w:bidi="ar-EG"/>
+        </w:rPr>
+        <w:t>)</w:t>
+      </w:r>
+      <w:r>
+        <w:rPr>
+          <w:rFonts w:ascii="Cambria" w:hAnsi="Cambria"/>
+          <w:b/>
+          <w:bCs/>
+          <w:color w:val="C00000"/>
+          <w:sz w:val="24"/>
+          <w:szCs w:val="24"/>
+          <w:u w:val="single"/>
+          <w:lang w:bidi="ar-EG"/>
+        </w:rPr>
+        <w:t xml:space="preserve"> </w:t>
+      </w:r>
+      <w:r>
+        <w:rPr>
+          <w:rFonts w:ascii="Cambria" w:hAnsi="Cambria"/>
+          <w:b/>
+          <w:bCs/>
+          <w:color w:val="C00000"/>
+          <w:sz w:val="24"/>
+          <w:szCs w:val="24"/>
+          <w:lang w:bidi="ar-EG"/>
+        </w:rPr>
+        <w:t>library from the libraries layer.</w:t>
+      </w:r>
+      <w:r>
+        <w:rPr>
+          <w:rFonts w:ascii="Cambria" w:hAnsi="Cambria"/>
+          <w:b/>
+          <w:bCs/>
+          <w:color w:val="C00000"/>
           <w:sz w:val="24"/>
           <w:szCs w:val="24"/>
           <w:lang w:bidi="ar-EG"/>
@@ -503,8 +750,20 @@
           <w:szCs w:val="32"/>
           <w:lang w:bidi="ar-EG"/>
         </w:rPr>
-        <w:t>Configurations:</w:t>
-      </w:r>
+        <w:t>Configurations</w:t>
+      </w:r>
+      <w:proofErr w:type="gramStart"/>
+      <w:r>
+        <w:rPr>
+          <w:rFonts w:ascii="Century Gothic" w:hAnsi="Century Gothic"/>
+          <w:color w:val="1F4E79" w:themeColor="accent1" w:themeShade="80"/>
+          <w:sz w:val="32"/>
+          <w:szCs w:val="32"/>
+          <w:lang w:bidi="ar-EG"/>
+        </w:rPr>
+        <w:t>:</w:t>
+      </w:r>
+      <w:proofErr w:type="gramEnd"/>
       <w:r>
         <w:rPr>
           <w:rFonts w:ascii="Century Gothic" w:hAnsi="Century Gothic"/>
@@ -640,8 +899,9 @@
           <w:szCs w:val="24"/>
           <w:lang w:bidi="ar-EG"/>
         </w:rPr>
-        <w:t>(DIO_u8LOW)</w:t>
-      </w:r>
+        <w:t>(DIO_u8LOW</w:t>
+      </w:r>
+      <w:proofErr w:type="gramStart"/>
       <w:r>
         <w:rPr>
           <w:rFonts w:ascii="Cambria" w:hAnsi="Cambria"/>
@@ -652,6 +912,19 @@
           <w:szCs w:val="24"/>
           <w:lang w:bidi="ar-EG"/>
         </w:rPr>
+        <w:t>)</w:t>
+      </w:r>
+      <w:proofErr w:type="gramEnd"/>
+      <w:r>
+        <w:rPr>
+          <w:rFonts w:ascii="Cambria" w:hAnsi="Cambria"/>
+          <w:b/>
+          <w:bCs/>
+          <w:color w:val="FF0000"/>
+          <w:sz w:val="24"/>
+          <w:szCs w:val="24"/>
+          <w:lang w:bidi="ar-EG"/>
+        </w:rPr>
         <w:br/>
       </w:r>
       <w:r>
@@ -702,8 +975,6 @@
         </w:rPr>
         <w:t xml:space="preserve">  </w:t>
       </w:r>
-      <w:bookmarkStart w:id="0" w:name="_GoBack"/>
-      <w:bookmarkEnd w:id="0"/>
       <w:r>
         <w:rPr>
           <w:rFonts w:ascii="Cambria" w:hAnsi="Cambria"/>
@@ -773,737 +1044,9 @@
           <w:szCs w:val="28"/>
           <w:lang w:bidi="ar-EG"/>
         </w:rPr>
-        <w:t>1-Public:</w:t>
-      </w:r>
-      <w:r>
-        <w:rPr>
-          <w:lang w:bidi="ar-EG"/>
-        </w:rPr>
-        <w:br/>
-      </w:r>
-      <w:r>
-        <w:rPr>
-          <w:rFonts w:ascii="Cambria" w:hAnsi="Cambria"/>
-          <w:b/>
-          <w:bCs/>
-          <w:color w:val="2E74B5" w:themeColor="accent1" w:themeShade="BF"/>
-          <w:sz w:val="24"/>
-          <w:szCs w:val="24"/>
-          <w:lang w:bidi="ar-EG"/>
-        </w:rPr>
-        <w:t>a- DIO_VoidInit(void):</w:t>
-      </w:r>
-      <w:r>
-        <w:rPr>
-          <w:rFonts w:ascii="Cambria" w:hAnsi="Cambria"/>
-          <w:color w:val="2E74B5" w:themeColor="accent1" w:themeShade="BF"/>
-          <w:sz w:val="24"/>
-          <w:szCs w:val="24"/>
-        </w:rPr>
-        <w:t xml:space="preserve"> </w:t>
-      </w:r>
-      <w:r>
-        <w:rPr>
-          <w:rFonts w:ascii="Cambria" w:hAnsi="Cambria"/>
-          <w:sz w:val="24"/>
-          <w:szCs w:val="24"/>
-        </w:rPr>
-        <w:br/>
-      </w:r>
-      <w:r>
-        <w:rPr>
-          <w:rFonts w:ascii="Cambria" w:hAnsi="Cambria"/>
-          <w:sz w:val="24"/>
-          <w:szCs w:val="24"/>
-          <w:lang w:bidi="ar-EG"/>
-        </w:rPr>
-        <w:t>Initialization function that assigns the Initial Direction and   values of the DIO Pins that is configured by the user.</w:t>
-      </w:r>
-      <w:r>
-        <w:rPr>
-          <w:rFonts w:ascii="Cambria" w:hAnsi="Cambria"/>
-          <w:sz w:val="24"/>
-          <w:szCs w:val="24"/>
-          <w:lang w:bidi="ar-EG"/>
-        </w:rPr>
-        <w:br/>
-      </w:r>
-      <w:r>
-        <w:rPr>
-          <w:rFonts w:ascii="Cambria" w:hAnsi="Cambria"/>
-          <w:sz w:val="24"/>
-          <w:szCs w:val="24"/>
-          <w:lang w:bidi="ar-EG"/>
-        </w:rPr>
-        <w:br/>
-      </w:r>
-      <w:r>
-        <w:rPr>
-          <w:rFonts w:ascii="Cambria" w:hAnsi="Cambria"/>
-          <w:b/>
-          <w:bCs/>
-          <w:color w:val="2E74B5" w:themeColor="accent1" w:themeShade="BF"/>
-          <w:sz w:val="24"/>
-          <w:szCs w:val="24"/>
-          <w:lang w:bidi="ar-EG"/>
-        </w:rPr>
-        <w:t>b- DIO_u8ReadPinVal(u8 Copy_u8PinIdx, u8* Copy_u8PtrToVal):</w:t>
-      </w:r>
-      <w:r>
-        <w:rPr>
-          <w:rFonts w:ascii="Cambria" w:hAnsi="Cambria"/>
-          <w:sz w:val="24"/>
-          <w:szCs w:val="24"/>
-          <w:lang w:bidi="ar-EG"/>
-        </w:rPr>
-        <w:br/>
-        <w:t xml:space="preserve">Read </w:t>
-      </w:r>
-      <w:r>
-        <w:rPr>
-          <w:rFonts w:ascii="Cambria" w:hAnsi="Cambria"/>
-          <w:sz w:val="24"/>
-          <w:szCs w:val="24"/>
-          <w:lang w:bidi="ar-EG"/>
-        </w:rPr>
-        <w:t xml:space="preserve">Input </w:t>
-      </w:r>
-      <w:r>
-        <w:rPr>
-          <w:rFonts w:ascii="Cambria" w:hAnsi="Cambria"/>
-          <w:sz w:val="24"/>
-          <w:szCs w:val="24"/>
-          <w:lang w:bidi="ar-EG"/>
-        </w:rPr>
-        <w:t xml:space="preserve">Pin Value function which Takes a Pin index and a pointer to save the pin value at and returns the function state, Error if the Index is </w:t>
-      </w:r>
-      <w:r>
-        <w:rPr>
-          <w:rFonts w:ascii="Cambria" w:hAnsi="Cambria"/>
-          <w:sz w:val="24"/>
-          <w:szCs w:val="24"/>
-          <w:lang w:bidi="ar-EG"/>
-        </w:rPr>
-        <w:lastRenderedPageBreak/>
-        <w:t xml:space="preserve">out of boundary </w:t>
-      </w:r>
-      <w:r>
-        <w:rPr>
-          <w:rFonts w:ascii="Cambria" w:hAnsi="Cambria"/>
-          <w:sz w:val="24"/>
-          <w:szCs w:val="24"/>
-          <w:lang w:bidi="ar-EG"/>
-        </w:rPr>
-        <w:t>or if the pin is output</w:t>
-      </w:r>
-      <w:r>
-        <w:rPr>
-          <w:rFonts w:ascii="Cambria" w:hAnsi="Cambria"/>
-          <w:sz w:val="24"/>
-          <w:szCs w:val="24"/>
-          <w:lang w:bidi="ar-EG"/>
-        </w:rPr>
-        <w:t xml:space="preserve"> and ok otherwise.</w:t>
-      </w:r>
-      <w:r>
-        <w:rPr>
-          <w:rFonts w:ascii="Cambria" w:hAnsi="Cambria"/>
-          <w:sz w:val="24"/>
-          <w:szCs w:val="24"/>
-          <w:lang w:bidi="ar-EG"/>
-        </w:rPr>
-        <w:br/>
-      </w:r>
-      <w:r>
-        <w:rPr>
-          <w:rFonts w:ascii="Cambria" w:hAnsi="Cambria"/>
-          <w:sz w:val="24"/>
-          <w:szCs w:val="24"/>
-          <w:lang w:bidi="ar-EG"/>
-        </w:rPr>
-        <w:br/>
-      </w:r>
-      <w:r>
-        <w:rPr>
-          <w:rFonts w:ascii="Cambria" w:hAnsi="Cambria"/>
-          <w:sz w:val="24"/>
-          <w:szCs w:val="24"/>
-          <w:lang w:bidi="ar-EG"/>
-        </w:rPr>
-        <w:br/>
-      </w:r>
-      <w:r>
-        <w:rPr>
-          <w:rFonts w:ascii="Cambria" w:hAnsi="Cambria"/>
-          <w:b/>
-          <w:bCs/>
-          <w:color w:val="2E74B5" w:themeColor="accent1" w:themeShade="BF"/>
-          <w:sz w:val="24"/>
-          <w:szCs w:val="24"/>
-          <w:lang w:bidi="ar-EG"/>
-        </w:rPr>
-        <w:t>c- DIO_u8WritePinVal(u8 Copy_u8PinIdx, u8 Copy_u8PinVal):</w:t>
-      </w:r>
-      <w:r>
-        <w:rPr>
-          <w:rFonts w:ascii="Cambria" w:hAnsi="Cambria"/>
-          <w:sz w:val="24"/>
-          <w:szCs w:val="24"/>
-          <w:lang w:bidi="ar-EG"/>
-        </w:rPr>
-        <w:br/>
-        <w:t>Write</w:t>
-      </w:r>
-      <w:r>
-        <w:rPr>
-          <w:rFonts w:ascii="Cambria" w:hAnsi="Cambria"/>
-          <w:sz w:val="24"/>
-          <w:szCs w:val="24"/>
-          <w:lang w:bidi="ar-EG"/>
-        </w:rPr>
-        <w:t xml:space="preserve"> Output</w:t>
-      </w:r>
-      <w:r>
-        <w:rPr>
-          <w:rFonts w:ascii="Cambria" w:hAnsi="Cambria"/>
-          <w:sz w:val="24"/>
-          <w:szCs w:val="24"/>
-          <w:lang w:bidi="ar-EG"/>
-        </w:rPr>
-        <w:t xml:space="preserve"> Pin Value function which takes a Pin index and the pin value and returns the function state, Error if the Index is out of boundary </w:t>
-      </w:r>
-      <w:r>
-        <w:rPr>
-          <w:rFonts w:ascii="Cambria" w:hAnsi="Cambria"/>
-          <w:sz w:val="24"/>
-          <w:szCs w:val="24"/>
-          <w:lang w:bidi="ar-EG"/>
-        </w:rPr>
-        <w:t xml:space="preserve">or if the pin is input </w:t>
-      </w:r>
-      <w:r>
-        <w:rPr>
-          <w:rFonts w:ascii="Cambria" w:hAnsi="Cambria"/>
-          <w:sz w:val="24"/>
-          <w:szCs w:val="24"/>
-          <w:lang w:bidi="ar-EG"/>
-        </w:rPr>
-        <w:t>and ok otherwise.</w:t>
-      </w:r>
-      <w:r>
-        <w:rPr>
-          <w:rFonts w:ascii="Cambria" w:hAnsi="Cambria"/>
-          <w:sz w:val="24"/>
-          <w:szCs w:val="24"/>
-          <w:lang w:bidi="ar-EG"/>
-        </w:rPr>
-        <w:br/>
-      </w:r>
-      <w:r>
-        <w:rPr>
-          <w:rFonts w:ascii="Cambria" w:hAnsi="Cambria"/>
-          <w:sz w:val="24"/>
-          <w:szCs w:val="24"/>
-          <w:lang w:bidi="ar-EG"/>
-        </w:rPr>
-        <w:br/>
-      </w:r>
-      <w:r>
-        <w:rPr>
-          <w:rFonts w:ascii="Cambria" w:hAnsi="Cambria"/>
-          <w:b/>
-          <w:bCs/>
-          <w:color w:val="2E74B5" w:themeColor="accent1" w:themeShade="BF"/>
-          <w:sz w:val="24"/>
-          <w:szCs w:val="24"/>
-          <w:lang w:bidi="ar-EG"/>
-        </w:rPr>
-        <w:t>d</w:t>
-      </w:r>
-      <w:r>
-        <w:rPr>
-          <w:rFonts w:ascii="Cambria" w:hAnsi="Cambria"/>
-          <w:b/>
-          <w:bCs/>
-          <w:color w:val="2E74B5" w:themeColor="accent1" w:themeShade="BF"/>
-          <w:sz w:val="24"/>
-          <w:szCs w:val="24"/>
-          <w:lang w:bidi="ar-EG"/>
-        </w:rPr>
-        <w:t>-</w:t>
-      </w:r>
-      <w:r>
-        <w:rPr>
-          <w:rFonts w:ascii="Cambria" w:hAnsi="Cambria"/>
-          <w:b/>
-          <w:bCs/>
-          <w:color w:val="2E74B5" w:themeColor="accent1" w:themeShade="BF"/>
-          <w:sz w:val="24"/>
-          <w:szCs w:val="24"/>
-        </w:rPr>
-        <w:t xml:space="preserve"> </w:t>
-      </w:r>
-      <w:r>
-        <w:rPr>
-          <w:rFonts w:ascii="Cambria" w:hAnsi="Cambria"/>
-          <w:b/>
-          <w:bCs/>
-          <w:color w:val="2E74B5" w:themeColor="accent1" w:themeShade="BF"/>
-          <w:sz w:val="24"/>
-          <w:szCs w:val="24"/>
-          <w:lang w:bidi="ar-EG"/>
-        </w:rPr>
-        <w:t>DIO_u8ReadPortVal(u8 Copy_u8PortIdx, u8* Copy_u8PtrToVal):</w:t>
-      </w:r>
-      <w:r>
-        <w:rPr>
-          <w:rFonts w:ascii="Cambria" w:hAnsi="Cambria"/>
-          <w:sz w:val="24"/>
-          <w:szCs w:val="24"/>
-          <w:lang w:bidi="ar-EG"/>
-        </w:rPr>
-        <w:br/>
-        <w:t xml:space="preserve">Read </w:t>
-      </w:r>
-      <w:r>
-        <w:rPr>
-          <w:rFonts w:ascii="Cambria" w:hAnsi="Cambria"/>
-          <w:sz w:val="24"/>
-          <w:szCs w:val="24"/>
-          <w:lang w:bidi="ar-EG"/>
-        </w:rPr>
-        <w:t xml:space="preserve">Input </w:t>
-      </w:r>
-      <w:r>
-        <w:rPr>
-          <w:rFonts w:ascii="Cambria" w:hAnsi="Cambria"/>
-          <w:sz w:val="24"/>
-          <w:szCs w:val="24"/>
-          <w:lang w:bidi="ar-EG"/>
-        </w:rPr>
-        <w:t>Port Value</w:t>
-      </w:r>
-      <w:r>
-        <w:rPr>
-          <w:rFonts w:ascii="Cambria" w:hAnsi="Cambria"/>
-          <w:sz w:val="24"/>
-          <w:szCs w:val="24"/>
-          <w:lang w:bidi="ar-EG"/>
-        </w:rPr>
-        <w:t xml:space="preserve"> function which t</w:t>
-      </w:r>
-      <w:r>
-        <w:rPr>
-          <w:rFonts w:ascii="Cambria" w:hAnsi="Cambria"/>
-          <w:sz w:val="24"/>
-          <w:szCs w:val="24"/>
-          <w:lang w:bidi="ar-EG"/>
-        </w:rPr>
-        <w:t>akes a Port index and a pointer to save the port value at and returns the function state, Error if the Index is out of boundary</w:t>
-      </w:r>
-      <w:r>
-        <w:rPr>
-          <w:rFonts w:ascii="Cambria" w:hAnsi="Cambria"/>
-          <w:sz w:val="24"/>
-          <w:szCs w:val="24"/>
-          <w:lang w:bidi="ar-EG"/>
-        </w:rPr>
-        <w:t xml:space="preserve"> or if the port is output</w:t>
-      </w:r>
-      <w:r>
-        <w:rPr>
-          <w:rFonts w:ascii="Cambria" w:hAnsi="Cambria"/>
-          <w:sz w:val="24"/>
-          <w:szCs w:val="24"/>
-          <w:lang w:bidi="ar-EG"/>
-        </w:rPr>
-        <w:t xml:space="preserve"> and ok otherwise</w:t>
-      </w:r>
-      <w:r>
-        <w:rPr>
-          <w:rFonts w:ascii="Cambria" w:hAnsi="Cambria"/>
-          <w:sz w:val="24"/>
-          <w:szCs w:val="24"/>
-          <w:lang w:bidi="ar-EG"/>
-        </w:rPr>
-        <w:t>.</w:t>
-      </w:r>
-      <w:r>
-        <w:rPr>
-          <w:rFonts w:ascii="Cambria" w:hAnsi="Cambria"/>
-          <w:sz w:val="24"/>
-          <w:szCs w:val="24"/>
-          <w:lang w:bidi="ar-EG"/>
-        </w:rPr>
-        <w:br/>
-      </w:r>
-      <w:r>
-        <w:rPr>
-          <w:rFonts w:ascii="Cambria" w:hAnsi="Cambria"/>
-          <w:sz w:val="24"/>
-          <w:szCs w:val="24"/>
-          <w:lang w:bidi="ar-EG"/>
-        </w:rPr>
-        <w:br/>
-      </w:r>
-      <w:r>
-        <w:rPr>
-          <w:rFonts w:ascii="Cambria" w:hAnsi="Cambria"/>
-          <w:b/>
-          <w:bCs/>
-          <w:color w:val="2E74B5" w:themeColor="accent1" w:themeShade="BF"/>
-          <w:sz w:val="24"/>
-          <w:szCs w:val="24"/>
-          <w:lang w:bidi="ar-EG"/>
-        </w:rPr>
-        <w:t>e</w:t>
-      </w:r>
-      <w:r>
-        <w:rPr>
-          <w:rFonts w:ascii="Cambria" w:hAnsi="Cambria"/>
-          <w:b/>
-          <w:bCs/>
-          <w:color w:val="2E74B5" w:themeColor="accent1" w:themeShade="BF"/>
-          <w:sz w:val="24"/>
-          <w:szCs w:val="24"/>
-          <w:lang w:bidi="ar-EG"/>
-        </w:rPr>
-        <w:t>-</w:t>
-      </w:r>
-      <w:r>
-        <w:rPr>
-          <w:rFonts w:ascii="Cambria" w:hAnsi="Cambria"/>
-          <w:b/>
-          <w:bCs/>
-          <w:color w:val="2E74B5" w:themeColor="accent1" w:themeShade="BF"/>
-          <w:sz w:val="24"/>
-          <w:szCs w:val="24"/>
-        </w:rPr>
-        <w:t xml:space="preserve"> </w:t>
-      </w:r>
-      <w:r>
-        <w:rPr>
-          <w:rFonts w:ascii="Cambria" w:hAnsi="Cambria"/>
-          <w:b/>
-          <w:bCs/>
-          <w:color w:val="2E74B5" w:themeColor="accent1" w:themeShade="BF"/>
-          <w:sz w:val="24"/>
-          <w:szCs w:val="24"/>
-          <w:lang w:bidi="ar-EG"/>
-        </w:rPr>
-        <w:t>DIO_u8WritePortVal(u8 Copy_u8PortIdx, u8 Copy_u8PortVal):</w:t>
-      </w:r>
-      <w:r>
-        <w:rPr>
-          <w:rFonts w:ascii="Cambria" w:hAnsi="Cambria"/>
-          <w:sz w:val="24"/>
-          <w:szCs w:val="24"/>
-          <w:lang w:bidi="ar-EG"/>
-        </w:rPr>
-        <w:br/>
-        <w:t xml:space="preserve">Write </w:t>
-      </w:r>
-      <w:r>
-        <w:rPr>
-          <w:rFonts w:ascii="Cambria" w:hAnsi="Cambria"/>
-          <w:sz w:val="24"/>
-          <w:szCs w:val="24"/>
-          <w:lang w:bidi="ar-EG"/>
-        </w:rPr>
-        <w:t xml:space="preserve">output </w:t>
-      </w:r>
-      <w:r>
-        <w:rPr>
-          <w:rFonts w:ascii="Cambria" w:hAnsi="Cambria"/>
-          <w:sz w:val="24"/>
-          <w:szCs w:val="24"/>
-          <w:lang w:bidi="ar-EG"/>
-        </w:rPr>
-        <w:t xml:space="preserve">Port Value function </w:t>
-      </w:r>
-      <w:r>
-        <w:rPr>
-          <w:rFonts w:ascii="Cambria" w:hAnsi="Cambria"/>
-          <w:sz w:val="24"/>
-          <w:szCs w:val="24"/>
-          <w:lang w:bidi="ar-EG"/>
-        </w:rPr>
-        <w:t>which t</w:t>
-      </w:r>
-      <w:r>
-        <w:rPr>
-          <w:rFonts w:ascii="Cambria" w:hAnsi="Cambria"/>
-          <w:sz w:val="24"/>
-          <w:szCs w:val="24"/>
-          <w:lang w:bidi="ar-EG"/>
-        </w:rPr>
-        <w:t xml:space="preserve">akes a Port index and the port value and returns the function state, Error if the Index is out of boundary </w:t>
-      </w:r>
-      <w:r>
-        <w:rPr>
-          <w:rFonts w:ascii="Cambria" w:hAnsi="Cambria"/>
-          <w:sz w:val="24"/>
-          <w:szCs w:val="24"/>
-          <w:lang w:bidi="ar-EG"/>
-        </w:rPr>
-        <w:t xml:space="preserve">or if the port is input </w:t>
-      </w:r>
-      <w:r>
-        <w:rPr>
-          <w:rFonts w:ascii="Cambria" w:hAnsi="Cambria"/>
-          <w:sz w:val="24"/>
-          <w:szCs w:val="24"/>
-          <w:lang w:bidi="ar-EG"/>
-        </w:rPr>
-        <w:t xml:space="preserve">and ok otherwise </w:t>
-      </w:r>
-      <w:r>
-        <w:rPr>
-          <w:rFonts w:ascii="Cambria" w:hAnsi="Cambria"/>
-          <w:sz w:val="24"/>
-          <w:szCs w:val="24"/>
-          <w:lang w:bidi="ar-EG"/>
-        </w:rPr>
-        <w:br/>
-      </w:r>
-      <w:r>
-        <w:rPr>
-          <w:rFonts w:ascii="Cambria" w:hAnsi="Cambria"/>
-          <w:sz w:val="24"/>
-          <w:szCs w:val="24"/>
-          <w:lang w:bidi="ar-EG"/>
-        </w:rPr>
-        <w:br/>
-      </w:r>
-      <w:r>
-        <w:rPr>
-          <w:rFonts w:ascii="Cambria" w:hAnsi="Cambria"/>
-          <w:b/>
-          <w:bCs/>
-          <w:color w:val="2E74B5" w:themeColor="accent1" w:themeShade="BF"/>
-          <w:sz w:val="24"/>
-          <w:szCs w:val="24"/>
-          <w:lang w:bidi="ar-EG"/>
-        </w:rPr>
-        <w:t>f- DIO_u8WritePinDir(u8 Copy_u8PinIdx, u8 Copy_u8PinDir):</w:t>
-      </w:r>
-      <w:r>
-        <w:rPr>
-          <w:rFonts w:ascii="Cambria" w:hAnsi="Cambria"/>
-          <w:sz w:val="24"/>
-          <w:szCs w:val="24"/>
-          <w:lang w:bidi="ar-EG"/>
-        </w:rPr>
-        <w:br/>
-        <w:t>Write Pin Direction function which takes a Pin index and the pin direction and returns the function state, Error if the Index is out of boundary and ok otherwise</w:t>
-      </w:r>
-      <w:r>
-        <w:rPr>
-          <w:rFonts w:ascii="Cambria" w:hAnsi="Cambria"/>
-          <w:sz w:val="24"/>
-          <w:szCs w:val="24"/>
-          <w:lang w:bidi="ar-EG"/>
-        </w:rPr>
-        <w:br/>
-      </w:r>
-      <w:r>
-        <w:rPr>
-          <w:rFonts w:ascii="Cambria" w:hAnsi="Cambria"/>
-          <w:sz w:val="24"/>
-          <w:szCs w:val="24"/>
-          <w:lang w:bidi="ar-EG"/>
-        </w:rPr>
-        <w:br/>
-      </w:r>
-      <w:r>
-        <w:rPr>
-          <w:rFonts w:ascii="Cambria" w:hAnsi="Cambria"/>
-          <w:b/>
-          <w:bCs/>
-          <w:color w:val="2E74B5" w:themeColor="accent1" w:themeShade="BF"/>
-          <w:sz w:val="24"/>
-          <w:szCs w:val="24"/>
-          <w:lang w:bidi="ar-EG"/>
-        </w:rPr>
-        <w:t>g-</w:t>
-      </w:r>
-      <w:r>
-        <w:rPr>
-          <w:rFonts w:ascii="Cambria" w:hAnsi="Cambria"/>
-          <w:b/>
-          <w:bCs/>
-          <w:color w:val="2E74B5" w:themeColor="accent1" w:themeShade="BF"/>
-          <w:sz w:val="24"/>
-          <w:szCs w:val="24"/>
-        </w:rPr>
-        <w:t xml:space="preserve"> </w:t>
-      </w:r>
-      <w:r>
-        <w:rPr>
-          <w:rFonts w:ascii="Cambria" w:hAnsi="Cambria"/>
-          <w:b/>
-          <w:bCs/>
-          <w:color w:val="2E74B5" w:themeColor="accent1" w:themeShade="BF"/>
-          <w:sz w:val="24"/>
-          <w:szCs w:val="24"/>
-          <w:lang w:bidi="ar-EG"/>
-        </w:rPr>
-        <w:t>DIO_u8WritePortDir(u8 Copy_u8PortIdx, u8 Copy_u8PortDir)</w:t>
-      </w:r>
-      <w:r>
-        <w:rPr>
-          <w:rFonts w:ascii="Cambria" w:hAnsi="Cambria"/>
-          <w:sz w:val="24"/>
-          <w:szCs w:val="24"/>
-          <w:lang w:bidi="ar-EG"/>
-        </w:rPr>
-        <w:br/>
-        <w:t>Write Port Direction function which Takes a Port index and the port direction and returns the function state, Error if the Index is out of boundary and ok otherwise</w:t>
-      </w:r>
-      <w:r>
-        <w:rPr>
-          <w:rFonts w:ascii="Cambria" w:hAnsi="Cambria"/>
-          <w:sz w:val="24"/>
-          <w:szCs w:val="24"/>
-          <w:lang w:bidi="ar-EG"/>
-        </w:rPr>
-        <w:br/>
-      </w:r>
-      <w:r>
-        <w:rPr>
-          <w:rFonts w:ascii="Cambria" w:hAnsi="Cambria"/>
-          <w:sz w:val="24"/>
-          <w:szCs w:val="24"/>
-          <w:lang w:bidi="ar-EG"/>
-        </w:rPr>
-        <w:br/>
-      </w:r>
-      <w:r>
-        <w:rPr>
-          <w:rFonts w:ascii="Cambria" w:hAnsi="Cambria"/>
-          <w:b/>
-          <w:bCs/>
-          <w:color w:val="2E74B5" w:themeColor="accent1" w:themeShade="BF"/>
-          <w:sz w:val="24"/>
-          <w:szCs w:val="24"/>
-          <w:lang w:bidi="ar-EG"/>
-        </w:rPr>
-        <w:t>h-</w:t>
-      </w:r>
-      <w:r>
-        <w:rPr>
-          <w:rFonts w:ascii="Cambria" w:hAnsi="Cambria"/>
-          <w:b/>
-          <w:bCs/>
-          <w:color w:val="2E74B5" w:themeColor="accent1" w:themeShade="BF"/>
-          <w:sz w:val="24"/>
-          <w:szCs w:val="24"/>
-        </w:rPr>
-        <w:t xml:space="preserve"> </w:t>
-      </w:r>
-      <w:r>
-        <w:rPr>
-          <w:rFonts w:ascii="Cambria" w:hAnsi="Cambria"/>
-          <w:b/>
-          <w:bCs/>
-          <w:color w:val="2E74B5" w:themeColor="accent1" w:themeShade="BF"/>
-          <w:sz w:val="24"/>
-          <w:szCs w:val="24"/>
-          <w:lang w:bidi="ar-EG"/>
-        </w:rPr>
-        <w:t>DIO_u8ReadPinDir(u8 Copy_u8PinIdx, u8* Copy_u8PtrToDir)</w:t>
-      </w:r>
-      <w:r>
-        <w:rPr>
-          <w:rFonts w:ascii="Cambria" w:hAnsi="Cambria"/>
-          <w:sz w:val="24"/>
-          <w:szCs w:val="24"/>
-          <w:lang w:bidi="ar-EG"/>
-        </w:rPr>
-        <w:br/>
-        <w:t>Read Pin Direction function which Takes a Pin index and a pointer to the pin direction and returns the function state, Error if the Index is out of boundary and ok otherwise</w:t>
-      </w:r>
-      <w:r>
-        <w:rPr>
-          <w:rFonts w:ascii="Cambria" w:hAnsi="Cambria"/>
-          <w:sz w:val="24"/>
-          <w:szCs w:val="24"/>
-          <w:lang w:bidi="ar-EG"/>
-        </w:rPr>
-        <w:br/>
-      </w:r>
-      <w:r>
-        <w:rPr>
-          <w:rFonts w:ascii="Cambria" w:hAnsi="Cambria"/>
-          <w:sz w:val="24"/>
-          <w:szCs w:val="24"/>
-          <w:lang w:bidi="ar-EG"/>
-        </w:rPr>
-        <w:br/>
-      </w:r>
-      <w:r>
-        <w:rPr>
-          <w:rFonts w:ascii="Cambria" w:hAnsi="Cambria"/>
-          <w:b/>
-          <w:bCs/>
-          <w:color w:val="2E74B5" w:themeColor="accent1" w:themeShade="BF"/>
-          <w:sz w:val="24"/>
-          <w:szCs w:val="24"/>
-          <w:lang w:bidi="ar-EG"/>
-        </w:rPr>
-        <w:t>i-</w:t>
-      </w:r>
-      <w:r>
-        <w:rPr>
-          <w:rFonts w:ascii="Cambria" w:hAnsi="Cambria"/>
-          <w:b/>
-          <w:bCs/>
-          <w:color w:val="2E74B5" w:themeColor="accent1" w:themeShade="BF"/>
-          <w:sz w:val="24"/>
-          <w:szCs w:val="24"/>
-        </w:rPr>
-        <w:t xml:space="preserve"> </w:t>
-      </w:r>
-      <w:r>
-        <w:rPr>
-          <w:rFonts w:ascii="Cambria" w:hAnsi="Cambria"/>
-          <w:b/>
-          <w:bCs/>
-          <w:color w:val="2E74B5" w:themeColor="accent1" w:themeShade="BF"/>
-          <w:sz w:val="24"/>
-          <w:szCs w:val="24"/>
-          <w:lang w:bidi="ar-EG"/>
-        </w:rPr>
-        <w:t>DIO_u8ReadPortDir(u8 Copy_u8PortIdx, u8* Copy_u8PtrToDir)</w:t>
-      </w:r>
-      <w:r>
-        <w:rPr>
-          <w:rFonts w:ascii="Cambria" w:hAnsi="Cambria"/>
-          <w:sz w:val="24"/>
-          <w:szCs w:val="24"/>
-          <w:lang w:bidi="ar-EG"/>
-        </w:rPr>
-        <w:br/>
-        <w:t>Read Port Direction function which Takes a Port index and a pointer to the port direction and returns the function state, Error if the Index is out of boundary and ok otherwise</w:t>
-      </w:r>
-      <w:r>
-        <w:rPr>
-          <w:rFonts w:ascii="Cambria" w:hAnsi="Cambria"/>
-          <w:sz w:val="24"/>
-          <w:szCs w:val="24"/>
-          <w:lang w:bidi="ar-EG"/>
-        </w:rPr>
-        <w:br/>
-      </w:r>
-      <w:r>
-        <w:rPr>
-          <w:rFonts w:ascii="Cambria" w:hAnsi="Cambria"/>
-          <w:sz w:val="24"/>
-          <w:szCs w:val="24"/>
-          <w:lang w:bidi="ar-EG"/>
-        </w:rPr>
-        <w:br/>
-      </w:r>
+        <w:t>1-Public</w:t>
+      </w:r>
+      <w:proofErr w:type="gramStart"/>
       <w:r>
         <w:rPr>
           <w:rFonts w:ascii="Century Gothic" w:hAnsi="Century Gothic"/>
@@ -1511,6 +1054,1104 @@
           <w:szCs w:val="28"/>
           <w:lang w:bidi="ar-EG"/>
         </w:rPr>
+        <w:t>:</w:t>
+      </w:r>
+      <w:proofErr w:type="gramEnd"/>
+      <w:r>
+        <w:rPr>
+          <w:lang w:bidi="ar-EG"/>
+        </w:rPr>
+        <w:br/>
+      </w:r>
+      <w:r>
+        <w:rPr>
+          <w:rFonts w:ascii="Cambria" w:hAnsi="Cambria"/>
+          <w:b/>
+          <w:bCs/>
+          <w:color w:val="2E74B5" w:themeColor="accent1" w:themeShade="BF"/>
+          <w:sz w:val="24"/>
+          <w:szCs w:val="24"/>
+          <w:lang w:bidi="ar-EG"/>
+        </w:rPr>
+        <w:t xml:space="preserve">a- </w:t>
+      </w:r>
+      <w:proofErr w:type="spellStart"/>
+      <w:r>
+        <w:rPr>
+          <w:rFonts w:ascii="Cambria" w:hAnsi="Cambria"/>
+          <w:b/>
+          <w:bCs/>
+          <w:color w:val="2E74B5" w:themeColor="accent1" w:themeShade="BF"/>
+          <w:sz w:val="24"/>
+          <w:szCs w:val="24"/>
+          <w:lang w:bidi="ar-EG"/>
+        </w:rPr>
+        <w:t>DIO_VoidInit</w:t>
+      </w:r>
+      <w:proofErr w:type="spellEnd"/>
+      <w:r>
+        <w:rPr>
+          <w:rFonts w:ascii="Cambria" w:hAnsi="Cambria"/>
+          <w:b/>
+          <w:bCs/>
+          <w:color w:val="2E74B5" w:themeColor="accent1" w:themeShade="BF"/>
+          <w:sz w:val="24"/>
+          <w:szCs w:val="24"/>
+          <w:lang w:bidi="ar-EG"/>
+        </w:rPr>
+        <w:t>(void):</w:t>
+      </w:r>
+      <w:r>
+        <w:rPr>
+          <w:rFonts w:ascii="Cambria" w:hAnsi="Cambria"/>
+          <w:color w:val="2E74B5" w:themeColor="accent1" w:themeShade="BF"/>
+          <w:sz w:val="24"/>
+          <w:szCs w:val="24"/>
+        </w:rPr>
+        <w:t xml:space="preserve"> </w:t>
+      </w:r>
+      <w:r>
+        <w:rPr>
+          <w:rFonts w:ascii="Cambria" w:hAnsi="Cambria"/>
+          <w:sz w:val="24"/>
+          <w:szCs w:val="24"/>
+        </w:rPr>
+        <w:br/>
+      </w:r>
+      <w:r>
+        <w:rPr>
+          <w:rFonts w:ascii="Cambria" w:hAnsi="Cambria"/>
+          <w:sz w:val="24"/>
+          <w:szCs w:val="24"/>
+          <w:lang w:bidi="ar-EG"/>
+        </w:rPr>
+        <w:t>Initialization function that assigns the Initial Direction and   values of the DIO Pins that is configured by the user.</w:t>
+      </w:r>
+      <w:r>
+        <w:rPr>
+          <w:rFonts w:ascii="Cambria" w:hAnsi="Cambria"/>
+          <w:sz w:val="24"/>
+          <w:szCs w:val="24"/>
+          <w:lang w:bidi="ar-EG"/>
+        </w:rPr>
+        <w:br/>
+      </w:r>
+      <w:r>
+        <w:rPr>
+          <w:rFonts w:ascii="Cambria" w:hAnsi="Cambria"/>
+          <w:sz w:val="24"/>
+          <w:szCs w:val="24"/>
+          <w:lang w:bidi="ar-EG"/>
+        </w:rPr>
+        <w:br/>
+      </w:r>
+      <w:r>
+        <w:rPr>
+          <w:rFonts w:ascii="Cambria" w:hAnsi="Cambria"/>
+          <w:b/>
+          <w:bCs/>
+          <w:color w:val="2E74B5" w:themeColor="accent1" w:themeShade="BF"/>
+          <w:sz w:val="24"/>
+          <w:szCs w:val="24"/>
+          <w:lang w:bidi="ar-EG"/>
+        </w:rPr>
+        <w:br/>
+      </w:r>
+      <w:bookmarkStart w:id="0" w:name="_GoBack"/>
+      <w:bookmarkEnd w:id="0"/>
+      <w:r>
+        <w:rPr>
+          <w:rFonts w:ascii="Cambria" w:hAnsi="Cambria"/>
+          <w:b/>
+          <w:bCs/>
+          <w:color w:val="2E74B5" w:themeColor="accent1" w:themeShade="BF"/>
+          <w:sz w:val="24"/>
+          <w:szCs w:val="24"/>
+          <w:lang w:bidi="ar-EG"/>
+        </w:rPr>
+        <w:lastRenderedPageBreak/>
+        <w:t>b- DIO_u8ReadPinVal(u8 Copy_u8PinIdx, u8* Copy_u8PtrToVal):</w:t>
+      </w:r>
+      <w:r>
+        <w:rPr>
+          <w:rFonts w:ascii="Cambria" w:hAnsi="Cambria"/>
+          <w:sz w:val="24"/>
+          <w:szCs w:val="24"/>
+          <w:lang w:bidi="ar-EG"/>
+        </w:rPr>
+        <w:br/>
+        <w:t xml:space="preserve">Read </w:t>
+      </w:r>
+      <w:r>
+        <w:rPr>
+          <w:rFonts w:ascii="Cambria" w:hAnsi="Cambria"/>
+          <w:sz w:val="24"/>
+          <w:szCs w:val="24"/>
+          <w:lang w:bidi="ar-EG"/>
+        </w:rPr>
+        <w:t xml:space="preserve">Input </w:t>
+      </w:r>
+      <w:r>
+        <w:rPr>
+          <w:rFonts w:ascii="Cambria" w:hAnsi="Cambria"/>
+          <w:sz w:val="24"/>
+          <w:szCs w:val="24"/>
+          <w:lang w:bidi="ar-EG"/>
+        </w:rPr>
+        <w:t xml:space="preserve">Pin Value function which Takes a Pin index and a pointer to save the pin value at and returns the function state, </w:t>
+      </w:r>
+      <w:r>
+        <w:rPr>
+          <w:rFonts w:ascii="Cambria" w:hAnsi="Cambria"/>
+          <w:sz w:val="24"/>
+          <w:szCs w:val="24"/>
+          <w:lang w:bidi="ar-EG"/>
+        </w:rPr>
+        <w:t>U8Error</w:t>
+      </w:r>
+      <w:r>
+        <w:rPr>
+          <w:rFonts w:ascii="Cambria" w:hAnsi="Cambria"/>
+          <w:sz w:val="24"/>
+          <w:szCs w:val="24"/>
+          <w:lang w:bidi="ar-EG"/>
+        </w:rPr>
+        <w:t xml:space="preserve"> if the Index is out of boundary </w:t>
+      </w:r>
+      <w:r>
+        <w:rPr>
+          <w:rFonts w:ascii="Cambria" w:hAnsi="Cambria"/>
+          <w:sz w:val="24"/>
+          <w:szCs w:val="24"/>
+          <w:lang w:bidi="ar-EG"/>
+        </w:rPr>
+        <w:t>or if the pin is output</w:t>
+      </w:r>
+      <w:r>
+        <w:rPr>
+          <w:rFonts w:ascii="Cambria" w:hAnsi="Cambria"/>
+          <w:sz w:val="24"/>
+          <w:szCs w:val="24"/>
+          <w:lang w:bidi="ar-EG"/>
+        </w:rPr>
+        <w:t xml:space="preserve"> and </w:t>
+      </w:r>
+      <w:r>
+        <w:rPr>
+          <w:rFonts w:ascii="Cambria" w:hAnsi="Cambria"/>
+          <w:sz w:val="24"/>
+          <w:szCs w:val="24"/>
+          <w:lang w:bidi="ar-EG"/>
+        </w:rPr>
+        <w:t>u8OK</w:t>
+      </w:r>
+      <w:r>
+        <w:rPr>
+          <w:rFonts w:ascii="Cambria" w:hAnsi="Cambria"/>
+          <w:sz w:val="24"/>
+          <w:szCs w:val="24"/>
+          <w:lang w:bidi="ar-EG"/>
+        </w:rPr>
+        <w:t xml:space="preserve"> otherwise.</w:t>
+      </w:r>
+      <w:r>
+        <w:rPr>
+          <w:rFonts w:ascii="Cambria" w:hAnsi="Cambria"/>
+          <w:sz w:val="24"/>
+          <w:szCs w:val="24"/>
+          <w:lang w:bidi="ar-EG"/>
+        </w:rPr>
+        <w:br/>
+      </w:r>
+      <w:r>
+        <w:rPr>
+          <w:rFonts w:ascii="Cambria" w:hAnsi="Cambria"/>
+          <w:sz w:val="24"/>
+          <w:szCs w:val="24"/>
+          <w:lang w:bidi="ar-EG"/>
+        </w:rPr>
+        <w:br/>
+      </w:r>
+      <w:r>
+        <w:rPr>
+          <w:rFonts w:ascii="Cambria" w:hAnsi="Cambria"/>
+          <w:sz w:val="24"/>
+          <w:szCs w:val="24"/>
+          <w:lang w:bidi="ar-EG"/>
+        </w:rPr>
+        <w:br/>
+      </w:r>
+      <w:r>
+        <w:rPr>
+          <w:rFonts w:ascii="Cambria" w:hAnsi="Cambria"/>
+          <w:b/>
+          <w:bCs/>
+          <w:color w:val="2E74B5" w:themeColor="accent1" w:themeShade="BF"/>
+          <w:sz w:val="24"/>
+          <w:szCs w:val="24"/>
+          <w:lang w:bidi="ar-EG"/>
+        </w:rPr>
+        <w:t>c- DIO_</w:t>
+      </w:r>
+      <w:proofErr w:type="gramStart"/>
+      <w:r>
+        <w:rPr>
+          <w:rFonts w:ascii="Cambria" w:hAnsi="Cambria"/>
+          <w:b/>
+          <w:bCs/>
+          <w:color w:val="2E74B5" w:themeColor="accent1" w:themeShade="BF"/>
+          <w:sz w:val="24"/>
+          <w:szCs w:val="24"/>
+          <w:lang w:bidi="ar-EG"/>
+        </w:rPr>
+        <w:t>u8WritePinVal(</w:t>
+      </w:r>
+      <w:proofErr w:type="gramEnd"/>
+      <w:r>
+        <w:rPr>
+          <w:rFonts w:ascii="Cambria" w:hAnsi="Cambria"/>
+          <w:b/>
+          <w:bCs/>
+          <w:color w:val="2E74B5" w:themeColor="accent1" w:themeShade="BF"/>
+          <w:sz w:val="24"/>
+          <w:szCs w:val="24"/>
+          <w:lang w:bidi="ar-EG"/>
+        </w:rPr>
+        <w:t>u8 Copy_u8PinIdx, u8 Copy_u8PinVal):</w:t>
+      </w:r>
+      <w:r>
+        <w:rPr>
+          <w:rFonts w:ascii="Cambria" w:hAnsi="Cambria"/>
+          <w:sz w:val="24"/>
+          <w:szCs w:val="24"/>
+          <w:lang w:bidi="ar-EG"/>
+        </w:rPr>
+        <w:br/>
+        <w:t>Write</w:t>
+      </w:r>
+      <w:r>
+        <w:rPr>
+          <w:rFonts w:ascii="Cambria" w:hAnsi="Cambria"/>
+          <w:sz w:val="24"/>
+          <w:szCs w:val="24"/>
+          <w:lang w:bidi="ar-EG"/>
+        </w:rPr>
+        <w:t xml:space="preserve"> Output</w:t>
+      </w:r>
+      <w:r>
+        <w:rPr>
+          <w:rFonts w:ascii="Cambria" w:hAnsi="Cambria"/>
+          <w:sz w:val="24"/>
+          <w:szCs w:val="24"/>
+          <w:lang w:bidi="ar-EG"/>
+        </w:rPr>
+        <w:t xml:space="preserve"> Pin Value function which takes a Pin index and the pin value and returns the function state, </w:t>
+      </w:r>
+      <w:r>
+        <w:rPr>
+          <w:rFonts w:ascii="Cambria" w:hAnsi="Cambria"/>
+          <w:sz w:val="24"/>
+          <w:szCs w:val="24"/>
+          <w:lang w:bidi="ar-EG"/>
+        </w:rPr>
+        <w:t>U8Error</w:t>
+      </w:r>
+      <w:r>
+        <w:rPr>
+          <w:rFonts w:ascii="Cambria" w:hAnsi="Cambria"/>
+          <w:sz w:val="24"/>
+          <w:szCs w:val="24"/>
+          <w:lang w:bidi="ar-EG"/>
+        </w:rPr>
+        <w:t xml:space="preserve"> if the Index is out of boundary </w:t>
+      </w:r>
+      <w:r>
+        <w:rPr>
+          <w:rFonts w:ascii="Cambria" w:hAnsi="Cambria"/>
+          <w:sz w:val="24"/>
+          <w:szCs w:val="24"/>
+          <w:lang w:bidi="ar-EG"/>
+        </w:rPr>
+        <w:t xml:space="preserve">or if the pin is input </w:t>
+      </w:r>
+      <w:r>
+        <w:rPr>
+          <w:rFonts w:ascii="Cambria" w:hAnsi="Cambria"/>
+          <w:sz w:val="24"/>
+          <w:szCs w:val="24"/>
+          <w:lang w:bidi="ar-EG"/>
+        </w:rPr>
+        <w:t xml:space="preserve">and </w:t>
+      </w:r>
+      <w:r>
+        <w:rPr>
+          <w:rFonts w:ascii="Cambria" w:hAnsi="Cambria"/>
+          <w:sz w:val="24"/>
+          <w:szCs w:val="24"/>
+          <w:lang w:bidi="ar-EG"/>
+        </w:rPr>
+        <w:t>u8OK</w:t>
+      </w:r>
+      <w:r>
+        <w:rPr>
+          <w:rFonts w:ascii="Cambria" w:hAnsi="Cambria"/>
+          <w:sz w:val="24"/>
+          <w:szCs w:val="24"/>
+          <w:lang w:bidi="ar-EG"/>
+        </w:rPr>
+        <w:t xml:space="preserve"> otherwise.</w:t>
+      </w:r>
+      <w:r>
+        <w:rPr>
+          <w:rFonts w:ascii="Cambria" w:hAnsi="Cambria"/>
+          <w:sz w:val="24"/>
+          <w:szCs w:val="24"/>
+          <w:lang w:bidi="ar-EG"/>
+        </w:rPr>
+        <w:br/>
+      </w:r>
+      <w:r>
+        <w:rPr>
+          <w:rFonts w:ascii="Cambria" w:hAnsi="Cambria"/>
+          <w:sz w:val="24"/>
+          <w:szCs w:val="24"/>
+          <w:lang w:bidi="ar-EG"/>
+        </w:rPr>
+        <w:br/>
+      </w:r>
+      <w:r>
+        <w:rPr>
+          <w:rFonts w:ascii="Cambria" w:hAnsi="Cambria"/>
+          <w:b/>
+          <w:bCs/>
+          <w:color w:val="2E74B5" w:themeColor="accent1" w:themeShade="BF"/>
+          <w:sz w:val="24"/>
+          <w:szCs w:val="24"/>
+          <w:lang w:bidi="ar-EG"/>
+        </w:rPr>
+        <w:t>d</w:t>
+      </w:r>
+      <w:r>
+        <w:rPr>
+          <w:rFonts w:ascii="Cambria" w:hAnsi="Cambria"/>
+          <w:b/>
+          <w:bCs/>
+          <w:color w:val="2E74B5" w:themeColor="accent1" w:themeShade="BF"/>
+          <w:sz w:val="24"/>
+          <w:szCs w:val="24"/>
+          <w:lang w:bidi="ar-EG"/>
+        </w:rPr>
+        <w:t>-</w:t>
+      </w:r>
+      <w:r>
+        <w:rPr>
+          <w:rFonts w:ascii="Cambria" w:hAnsi="Cambria"/>
+          <w:b/>
+          <w:bCs/>
+          <w:color w:val="2E74B5" w:themeColor="accent1" w:themeShade="BF"/>
+          <w:sz w:val="24"/>
+          <w:szCs w:val="24"/>
+        </w:rPr>
+        <w:t xml:space="preserve"> </w:t>
+      </w:r>
+      <w:r>
+        <w:rPr>
+          <w:rFonts w:ascii="Cambria" w:hAnsi="Cambria"/>
+          <w:b/>
+          <w:bCs/>
+          <w:color w:val="2E74B5" w:themeColor="accent1" w:themeShade="BF"/>
+          <w:sz w:val="24"/>
+          <w:szCs w:val="24"/>
+          <w:lang w:bidi="ar-EG"/>
+        </w:rPr>
+        <w:t>DIO_u8ReadPortVal(u8 Copy_u8PortIdx, u8* Copy_u8PtrToVal):</w:t>
+      </w:r>
+      <w:r>
+        <w:rPr>
+          <w:rFonts w:ascii="Cambria" w:hAnsi="Cambria"/>
+          <w:sz w:val="24"/>
+          <w:szCs w:val="24"/>
+          <w:lang w:bidi="ar-EG"/>
+        </w:rPr>
+        <w:br/>
+        <w:t xml:space="preserve">Read </w:t>
+      </w:r>
+      <w:r>
+        <w:rPr>
+          <w:rFonts w:ascii="Cambria" w:hAnsi="Cambria"/>
+          <w:sz w:val="24"/>
+          <w:szCs w:val="24"/>
+          <w:lang w:bidi="ar-EG"/>
+        </w:rPr>
+        <w:t xml:space="preserve">Input </w:t>
+      </w:r>
+      <w:r>
+        <w:rPr>
+          <w:rFonts w:ascii="Cambria" w:hAnsi="Cambria"/>
+          <w:sz w:val="24"/>
+          <w:szCs w:val="24"/>
+          <w:lang w:bidi="ar-EG"/>
+        </w:rPr>
+        <w:t>Port Value</w:t>
+      </w:r>
+      <w:r>
+        <w:rPr>
+          <w:rFonts w:ascii="Cambria" w:hAnsi="Cambria"/>
+          <w:sz w:val="24"/>
+          <w:szCs w:val="24"/>
+          <w:lang w:bidi="ar-EG"/>
+        </w:rPr>
+        <w:t xml:space="preserve"> function which t</w:t>
+      </w:r>
+      <w:r>
+        <w:rPr>
+          <w:rFonts w:ascii="Cambria" w:hAnsi="Cambria"/>
+          <w:sz w:val="24"/>
+          <w:szCs w:val="24"/>
+          <w:lang w:bidi="ar-EG"/>
+        </w:rPr>
+        <w:t xml:space="preserve">akes a Port index and a pointer to save the port value at and returns the function state, </w:t>
+      </w:r>
+      <w:r>
+        <w:rPr>
+          <w:rFonts w:ascii="Cambria" w:hAnsi="Cambria"/>
+          <w:sz w:val="24"/>
+          <w:szCs w:val="24"/>
+          <w:lang w:bidi="ar-EG"/>
+        </w:rPr>
+        <w:t>U8Error</w:t>
+      </w:r>
+      <w:r>
+        <w:rPr>
+          <w:rFonts w:ascii="Cambria" w:hAnsi="Cambria"/>
+          <w:sz w:val="24"/>
+          <w:szCs w:val="24"/>
+          <w:lang w:bidi="ar-EG"/>
+        </w:rPr>
+        <w:t xml:space="preserve"> if the Index is out of boundary</w:t>
+      </w:r>
+      <w:r>
+        <w:rPr>
+          <w:rFonts w:ascii="Cambria" w:hAnsi="Cambria"/>
+          <w:sz w:val="24"/>
+          <w:szCs w:val="24"/>
+          <w:lang w:bidi="ar-EG"/>
+        </w:rPr>
+        <w:t xml:space="preserve"> or if the port is output</w:t>
+      </w:r>
+      <w:r>
+        <w:rPr>
+          <w:rFonts w:ascii="Cambria" w:hAnsi="Cambria"/>
+          <w:sz w:val="24"/>
+          <w:szCs w:val="24"/>
+          <w:lang w:bidi="ar-EG"/>
+        </w:rPr>
+        <w:t xml:space="preserve"> and </w:t>
+      </w:r>
+      <w:r>
+        <w:rPr>
+          <w:rFonts w:ascii="Cambria" w:hAnsi="Cambria"/>
+          <w:sz w:val="24"/>
+          <w:szCs w:val="24"/>
+          <w:lang w:bidi="ar-EG"/>
+        </w:rPr>
+        <w:t>u8OK</w:t>
+      </w:r>
+      <w:r>
+        <w:rPr>
+          <w:rFonts w:ascii="Cambria" w:hAnsi="Cambria"/>
+          <w:sz w:val="24"/>
+          <w:szCs w:val="24"/>
+          <w:lang w:bidi="ar-EG"/>
+        </w:rPr>
+        <w:t xml:space="preserve"> otherwise</w:t>
+      </w:r>
+      <w:r>
+        <w:rPr>
+          <w:rFonts w:ascii="Cambria" w:hAnsi="Cambria"/>
+          <w:sz w:val="24"/>
+          <w:szCs w:val="24"/>
+          <w:lang w:bidi="ar-EG"/>
+        </w:rPr>
+        <w:t>.</w:t>
+      </w:r>
+      <w:r>
+        <w:rPr>
+          <w:rFonts w:ascii="Cambria" w:hAnsi="Cambria"/>
+          <w:sz w:val="24"/>
+          <w:szCs w:val="24"/>
+          <w:lang w:bidi="ar-EG"/>
+        </w:rPr>
+        <w:br/>
+      </w:r>
+      <w:r>
+        <w:rPr>
+          <w:rFonts w:ascii="Cambria" w:hAnsi="Cambria"/>
+          <w:sz w:val="24"/>
+          <w:szCs w:val="24"/>
+          <w:lang w:bidi="ar-EG"/>
+        </w:rPr>
+        <w:br/>
+      </w:r>
+      <w:r>
+        <w:rPr>
+          <w:rFonts w:ascii="Cambria" w:hAnsi="Cambria"/>
+          <w:b/>
+          <w:bCs/>
+          <w:color w:val="2E74B5" w:themeColor="accent1" w:themeShade="BF"/>
+          <w:sz w:val="24"/>
+          <w:szCs w:val="24"/>
+          <w:lang w:bidi="ar-EG"/>
+        </w:rPr>
+        <w:t>e</w:t>
+      </w:r>
+      <w:r>
+        <w:rPr>
+          <w:rFonts w:ascii="Cambria" w:hAnsi="Cambria"/>
+          <w:b/>
+          <w:bCs/>
+          <w:color w:val="2E74B5" w:themeColor="accent1" w:themeShade="BF"/>
+          <w:sz w:val="24"/>
+          <w:szCs w:val="24"/>
+          <w:lang w:bidi="ar-EG"/>
+        </w:rPr>
+        <w:t>-</w:t>
+      </w:r>
+      <w:r>
+        <w:rPr>
+          <w:rFonts w:ascii="Cambria" w:hAnsi="Cambria"/>
+          <w:b/>
+          <w:bCs/>
+          <w:color w:val="2E74B5" w:themeColor="accent1" w:themeShade="BF"/>
+          <w:sz w:val="24"/>
+          <w:szCs w:val="24"/>
+        </w:rPr>
+        <w:t xml:space="preserve"> </w:t>
+      </w:r>
+      <w:r>
+        <w:rPr>
+          <w:rFonts w:ascii="Cambria" w:hAnsi="Cambria"/>
+          <w:b/>
+          <w:bCs/>
+          <w:color w:val="2E74B5" w:themeColor="accent1" w:themeShade="BF"/>
+          <w:sz w:val="24"/>
+          <w:szCs w:val="24"/>
+          <w:lang w:bidi="ar-EG"/>
+        </w:rPr>
+        <w:t>DIO_u8WritePortVal(u8 Copy_u8PortIdx, u8 Copy_u8PortVal):</w:t>
+      </w:r>
+      <w:r>
+        <w:rPr>
+          <w:rFonts w:ascii="Cambria" w:hAnsi="Cambria"/>
+          <w:sz w:val="24"/>
+          <w:szCs w:val="24"/>
+          <w:lang w:bidi="ar-EG"/>
+        </w:rPr>
+        <w:br/>
+        <w:t xml:space="preserve">Write </w:t>
+      </w:r>
+      <w:r>
+        <w:rPr>
+          <w:rFonts w:ascii="Cambria" w:hAnsi="Cambria"/>
+          <w:sz w:val="24"/>
+          <w:szCs w:val="24"/>
+          <w:lang w:bidi="ar-EG"/>
+        </w:rPr>
+        <w:t xml:space="preserve">output </w:t>
+      </w:r>
+      <w:r>
+        <w:rPr>
+          <w:rFonts w:ascii="Cambria" w:hAnsi="Cambria"/>
+          <w:sz w:val="24"/>
+          <w:szCs w:val="24"/>
+          <w:lang w:bidi="ar-EG"/>
+        </w:rPr>
+        <w:t xml:space="preserve">Port Value function </w:t>
+      </w:r>
+      <w:r>
+        <w:rPr>
+          <w:rFonts w:ascii="Cambria" w:hAnsi="Cambria"/>
+          <w:sz w:val="24"/>
+          <w:szCs w:val="24"/>
+          <w:lang w:bidi="ar-EG"/>
+        </w:rPr>
+        <w:t>which t</w:t>
+      </w:r>
+      <w:r>
+        <w:rPr>
+          <w:rFonts w:ascii="Cambria" w:hAnsi="Cambria"/>
+          <w:sz w:val="24"/>
+          <w:szCs w:val="24"/>
+          <w:lang w:bidi="ar-EG"/>
+        </w:rPr>
+        <w:t xml:space="preserve">akes a Port index and the port value and returns the function state, </w:t>
+      </w:r>
+      <w:r>
+        <w:rPr>
+          <w:rFonts w:ascii="Cambria" w:hAnsi="Cambria"/>
+          <w:sz w:val="24"/>
+          <w:szCs w:val="24"/>
+          <w:lang w:bidi="ar-EG"/>
+        </w:rPr>
+        <w:t>U8Error</w:t>
+      </w:r>
+      <w:r>
+        <w:rPr>
+          <w:rFonts w:ascii="Cambria" w:hAnsi="Cambria"/>
+          <w:sz w:val="24"/>
+          <w:szCs w:val="24"/>
+          <w:lang w:bidi="ar-EG"/>
+        </w:rPr>
+        <w:t xml:space="preserve"> if the Index is out of boundary </w:t>
+      </w:r>
+      <w:r>
+        <w:rPr>
+          <w:rFonts w:ascii="Cambria" w:hAnsi="Cambria"/>
+          <w:sz w:val="24"/>
+          <w:szCs w:val="24"/>
+          <w:lang w:bidi="ar-EG"/>
+        </w:rPr>
+        <w:t xml:space="preserve">or if the port is input </w:t>
+      </w:r>
+      <w:r>
+        <w:rPr>
+          <w:rFonts w:ascii="Cambria" w:hAnsi="Cambria"/>
+          <w:sz w:val="24"/>
+          <w:szCs w:val="24"/>
+          <w:lang w:bidi="ar-EG"/>
+        </w:rPr>
+        <w:t xml:space="preserve">and </w:t>
+      </w:r>
+      <w:r>
+        <w:rPr>
+          <w:rFonts w:ascii="Cambria" w:hAnsi="Cambria"/>
+          <w:sz w:val="24"/>
+          <w:szCs w:val="24"/>
+          <w:lang w:bidi="ar-EG"/>
+        </w:rPr>
+        <w:t>u8OK</w:t>
+      </w:r>
+      <w:r>
+        <w:rPr>
+          <w:rFonts w:ascii="Cambria" w:hAnsi="Cambria"/>
+          <w:sz w:val="24"/>
+          <w:szCs w:val="24"/>
+          <w:lang w:bidi="ar-EG"/>
+        </w:rPr>
+        <w:t xml:space="preserve"> otherwise </w:t>
+      </w:r>
+      <w:r>
+        <w:rPr>
+          <w:rFonts w:ascii="Cambria" w:hAnsi="Cambria"/>
+          <w:sz w:val="24"/>
+          <w:szCs w:val="24"/>
+          <w:lang w:bidi="ar-EG"/>
+        </w:rPr>
+        <w:br/>
+      </w:r>
+      <w:r>
+        <w:rPr>
+          <w:rFonts w:ascii="Cambria" w:hAnsi="Cambria"/>
+          <w:sz w:val="24"/>
+          <w:szCs w:val="24"/>
+          <w:lang w:bidi="ar-EG"/>
+        </w:rPr>
+        <w:br/>
+      </w:r>
+      <w:r>
+        <w:rPr>
+          <w:rFonts w:ascii="Cambria" w:hAnsi="Cambria"/>
+          <w:b/>
+          <w:bCs/>
+          <w:color w:val="2E74B5" w:themeColor="accent1" w:themeShade="BF"/>
+          <w:sz w:val="24"/>
+          <w:szCs w:val="24"/>
+          <w:lang w:bidi="ar-EG"/>
+        </w:rPr>
+        <w:t>f- DIO_u8WritePinDir(u8 Copy_u8PinIdx, u8 Copy_u8PinDir):</w:t>
+      </w:r>
+      <w:r>
+        <w:rPr>
+          <w:rFonts w:ascii="Cambria" w:hAnsi="Cambria"/>
+          <w:sz w:val="24"/>
+          <w:szCs w:val="24"/>
+          <w:lang w:bidi="ar-EG"/>
+        </w:rPr>
+        <w:br/>
+        <w:t xml:space="preserve">Write Pin Direction function which takes a Pin index and the pin direction and returns the function state, </w:t>
+      </w:r>
+      <w:r>
+        <w:rPr>
+          <w:rFonts w:ascii="Cambria" w:hAnsi="Cambria"/>
+          <w:sz w:val="24"/>
+          <w:szCs w:val="24"/>
+          <w:lang w:bidi="ar-EG"/>
+        </w:rPr>
+        <w:t>U8Error</w:t>
+      </w:r>
+      <w:r>
+        <w:rPr>
+          <w:rFonts w:ascii="Cambria" w:hAnsi="Cambria"/>
+          <w:sz w:val="24"/>
+          <w:szCs w:val="24"/>
+          <w:lang w:bidi="ar-EG"/>
+        </w:rPr>
+        <w:t xml:space="preserve"> if the Index is out of boundary and </w:t>
+      </w:r>
+      <w:r>
+        <w:rPr>
+          <w:rFonts w:ascii="Cambria" w:hAnsi="Cambria"/>
+          <w:sz w:val="24"/>
+          <w:szCs w:val="24"/>
+          <w:lang w:bidi="ar-EG"/>
+        </w:rPr>
+        <w:t>u8OK</w:t>
+      </w:r>
+      <w:r>
+        <w:rPr>
+          <w:rFonts w:ascii="Cambria" w:hAnsi="Cambria"/>
+          <w:sz w:val="24"/>
+          <w:szCs w:val="24"/>
+          <w:lang w:bidi="ar-EG"/>
+        </w:rPr>
+        <w:t xml:space="preserve"> otherwise</w:t>
+      </w:r>
+      <w:r>
+        <w:rPr>
+          <w:rFonts w:ascii="Cambria" w:hAnsi="Cambria"/>
+          <w:sz w:val="24"/>
+          <w:szCs w:val="24"/>
+          <w:lang w:bidi="ar-EG"/>
+        </w:rPr>
+        <w:br/>
+      </w:r>
+      <w:r>
+        <w:rPr>
+          <w:rFonts w:ascii="Cambria" w:hAnsi="Cambria"/>
+          <w:sz w:val="24"/>
+          <w:szCs w:val="24"/>
+          <w:lang w:bidi="ar-EG"/>
+        </w:rPr>
+        <w:br/>
+      </w:r>
+      <w:r>
+        <w:rPr>
+          <w:rFonts w:ascii="Cambria" w:hAnsi="Cambria"/>
+          <w:b/>
+          <w:bCs/>
+          <w:color w:val="2E74B5" w:themeColor="accent1" w:themeShade="BF"/>
+          <w:sz w:val="24"/>
+          <w:szCs w:val="24"/>
+          <w:lang w:bidi="ar-EG"/>
+        </w:rPr>
+        <w:t>g-</w:t>
+      </w:r>
+      <w:r>
+        <w:rPr>
+          <w:rFonts w:ascii="Cambria" w:hAnsi="Cambria"/>
+          <w:b/>
+          <w:bCs/>
+          <w:color w:val="2E74B5" w:themeColor="accent1" w:themeShade="BF"/>
+          <w:sz w:val="24"/>
+          <w:szCs w:val="24"/>
+        </w:rPr>
+        <w:t xml:space="preserve"> </w:t>
+      </w:r>
+      <w:r>
+        <w:rPr>
+          <w:rFonts w:ascii="Cambria" w:hAnsi="Cambria"/>
+          <w:b/>
+          <w:bCs/>
+          <w:color w:val="2E74B5" w:themeColor="accent1" w:themeShade="BF"/>
+          <w:sz w:val="24"/>
+          <w:szCs w:val="24"/>
+          <w:lang w:bidi="ar-EG"/>
+        </w:rPr>
+        <w:t>DIO_u8WritePortDir(u8 Copy_u8PortIdx, u8 Copy_u8PortDir)</w:t>
+      </w:r>
+      <w:r>
+        <w:rPr>
+          <w:rFonts w:ascii="Cambria" w:hAnsi="Cambria"/>
+          <w:sz w:val="24"/>
+          <w:szCs w:val="24"/>
+          <w:lang w:bidi="ar-EG"/>
+        </w:rPr>
+        <w:br/>
+        <w:t xml:space="preserve">Write Port Direction function which Takes a Port index and the port direction and returns the function state, </w:t>
+      </w:r>
+      <w:r>
+        <w:rPr>
+          <w:rFonts w:ascii="Cambria" w:hAnsi="Cambria"/>
+          <w:sz w:val="24"/>
+          <w:szCs w:val="24"/>
+          <w:lang w:bidi="ar-EG"/>
+        </w:rPr>
+        <w:t>U8Error</w:t>
+      </w:r>
+      <w:r>
+        <w:rPr>
+          <w:rFonts w:ascii="Cambria" w:hAnsi="Cambria"/>
+          <w:sz w:val="24"/>
+          <w:szCs w:val="24"/>
+          <w:lang w:bidi="ar-EG"/>
+        </w:rPr>
+        <w:t xml:space="preserve"> if the Index is out of boundary and </w:t>
+      </w:r>
+      <w:r>
+        <w:rPr>
+          <w:rFonts w:ascii="Cambria" w:hAnsi="Cambria"/>
+          <w:sz w:val="24"/>
+          <w:szCs w:val="24"/>
+          <w:lang w:bidi="ar-EG"/>
+        </w:rPr>
+        <w:t>u8OK</w:t>
+      </w:r>
+      <w:r>
+        <w:rPr>
+          <w:rFonts w:ascii="Cambria" w:hAnsi="Cambria"/>
+          <w:sz w:val="24"/>
+          <w:szCs w:val="24"/>
+          <w:lang w:bidi="ar-EG"/>
+        </w:rPr>
+        <w:t xml:space="preserve"> otherwise</w:t>
+      </w:r>
+      <w:r>
+        <w:rPr>
+          <w:rFonts w:ascii="Cambria" w:hAnsi="Cambria"/>
+          <w:sz w:val="24"/>
+          <w:szCs w:val="24"/>
+          <w:lang w:bidi="ar-EG"/>
+        </w:rPr>
+        <w:br/>
+      </w:r>
+      <w:r>
+        <w:rPr>
+          <w:rFonts w:ascii="Cambria" w:hAnsi="Cambria"/>
+          <w:sz w:val="24"/>
+          <w:szCs w:val="24"/>
+          <w:lang w:bidi="ar-EG"/>
+        </w:rPr>
+        <w:br/>
+      </w:r>
+      <w:r>
+        <w:rPr>
+          <w:rFonts w:ascii="Cambria" w:hAnsi="Cambria"/>
+          <w:b/>
+          <w:bCs/>
+          <w:color w:val="2E74B5" w:themeColor="accent1" w:themeShade="BF"/>
+          <w:sz w:val="24"/>
+          <w:szCs w:val="24"/>
+          <w:lang w:bidi="ar-EG"/>
+        </w:rPr>
+        <w:t>h-</w:t>
+      </w:r>
+      <w:r>
+        <w:rPr>
+          <w:rFonts w:ascii="Cambria" w:hAnsi="Cambria"/>
+          <w:b/>
+          <w:bCs/>
+          <w:color w:val="2E74B5" w:themeColor="accent1" w:themeShade="BF"/>
+          <w:sz w:val="24"/>
+          <w:szCs w:val="24"/>
+        </w:rPr>
+        <w:t xml:space="preserve"> </w:t>
+      </w:r>
+      <w:r>
+        <w:rPr>
+          <w:rFonts w:ascii="Cambria" w:hAnsi="Cambria"/>
+          <w:b/>
+          <w:bCs/>
+          <w:color w:val="2E74B5" w:themeColor="accent1" w:themeShade="BF"/>
+          <w:sz w:val="24"/>
+          <w:szCs w:val="24"/>
+          <w:lang w:bidi="ar-EG"/>
+        </w:rPr>
+        <w:t>DIO_u8ReadPinDir(u8 Copy_u8PinIdx, u8* Copy_u8PtrToDir)</w:t>
+      </w:r>
+      <w:r>
+        <w:rPr>
+          <w:rFonts w:ascii="Cambria" w:hAnsi="Cambria"/>
+          <w:sz w:val="24"/>
+          <w:szCs w:val="24"/>
+          <w:lang w:bidi="ar-EG"/>
+        </w:rPr>
+        <w:br/>
+        <w:t xml:space="preserve">Read Pin Direction function which Takes a Pin index and a pointer to the pin direction and returns the function state, </w:t>
+      </w:r>
+      <w:r>
+        <w:rPr>
+          <w:rFonts w:ascii="Cambria" w:hAnsi="Cambria"/>
+          <w:sz w:val="24"/>
+          <w:szCs w:val="24"/>
+          <w:lang w:bidi="ar-EG"/>
+        </w:rPr>
+        <w:t>U8Error</w:t>
+      </w:r>
+      <w:r>
+        <w:rPr>
+          <w:rFonts w:ascii="Cambria" w:hAnsi="Cambria"/>
+          <w:sz w:val="24"/>
+          <w:szCs w:val="24"/>
+          <w:lang w:bidi="ar-EG"/>
+        </w:rPr>
+        <w:t xml:space="preserve"> if the Index is out of boundary and </w:t>
+      </w:r>
+      <w:r>
+        <w:rPr>
+          <w:rFonts w:ascii="Cambria" w:hAnsi="Cambria"/>
+          <w:sz w:val="24"/>
+          <w:szCs w:val="24"/>
+          <w:lang w:bidi="ar-EG"/>
+        </w:rPr>
+        <w:t>u8OK</w:t>
+      </w:r>
+      <w:r>
+        <w:rPr>
+          <w:rFonts w:ascii="Cambria" w:hAnsi="Cambria"/>
+          <w:sz w:val="24"/>
+          <w:szCs w:val="24"/>
+          <w:lang w:bidi="ar-EG"/>
+        </w:rPr>
+        <w:t xml:space="preserve"> otherwise</w:t>
+      </w:r>
+      <w:r>
+        <w:rPr>
+          <w:rFonts w:ascii="Cambria" w:hAnsi="Cambria"/>
+          <w:sz w:val="24"/>
+          <w:szCs w:val="24"/>
+          <w:lang w:bidi="ar-EG"/>
+        </w:rPr>
+        <w:br/>
+      </w:r>
+      <w:r>
+        <w:rPr>
+          <w:rFonts w:ascii="Cambria" w:hAnsi="Cambria"/>
+          <w:sz w:val="24"/>
+          <w:szCs w:val="24"/>
+          <w:lang w:bidi="ar-EG"/>
+        </w:rPr>
+        <w:br/>
+      </w:r>
+      <w:proofErr w:type="spellStart"/>
+      <w:r>
+        <w:rPr>
+          <w:rFonts w:ascii="Cambria" w:hAnsi="Cambria"/>
+          <w:b/>
+          <w:bCs/>
+          <w:color w:val="2E74B5" w:themeColor="accent1" w:themeShade="BF"/>
+          <w:sz w:val="24"/>
+          <w:szCs w:val="24"/>
+          <w:lang w:bidi="ar-EG"/>
+        </w:rPr>
+        <w:t>i</w:t>
+      </w:r>
+      <w:proofErr w:type="spellEnd"/>
+      <w:r>
+        <w:rPr>
+          <w:rFonts w:ascii="Cambria" w:hAnsi="Cambria"/>
+          <w:b/>
+          <w:bCs/>
+          <w:color w:val="2E74B5" w:themeColor="accent1" w:themeShade="BF"/>
+          <w:sz w:val="24"/>
+          <w:szCs w:val="24"/>
+          <w:lang w:bidi="ar-EG"/>
+        </w:rPr>
+        <w:t>-</w:t>
+      </w:r>
+      <w:r>
+        <w:rPr>
+          <w:rFonts w:ascii="Cambria" w:hAnsi="Cambria"/>
+          <w:b/>
+          <w:bCs/>
+          <w:color w:val="2E74B5" w:themeColor="accent1" w:themeShade="BF"/>
+          <w:sz w:val="24"/>
+          <w:szCs w:val="24"/>
+        </w:rPr>
+        <w:t xml:space="preserve"> </w:t>
+      </w:r>
+      <w:r>
+        <w:rPr>
+          <w:rFonts w:ascii="Cambria" w:hAnsi="Cambria"/>
+          <w:b/>
+          <w:bCs/>
+          <w:color w:val="2E74B5" w:themeColor="accent1" w:themeShade="BF"/>
+          <w:sz w:val="24"/>
+          <w:szCs w:val="24"/>
+          <w:lang w:bidi="ar-EG"/>
+        </w:rPr>
+        <w:t>DIO_u8ReadPortDir(u8 Copy_u8PortIdx, u8* Copy_u8PtrToDir)</w:t>
+      </w:r>
+      <w:r>
+        <w:rPr>
+          <w:rFonts w:ascii="Cambria" w:hAnsi="Cambria"/>
+          <w:sz w:val="24"/>
+          <w:szCs w:val="24"/>
+          <w:lang w:bidi="ar-EG"/>
+        </w:rPr>
+        <w:br/>
+        <w:t xml:space="preserve">Read Port Direction function which Takes a Port index and a pointer to the port direction and returns the function state, </w:t>
+      </w:r>
+      <w:r>
+        <w:rPr>
+          <w:rFonts w:ascii="Cambria" w:hAnsi="Cambria"/>
+          <w:sz w:val="24"/>
+          <w:szCs w:val="24"/>
+          <w:lang w:bidi="ar-EG"/>
+        </w:rPr>
+        <w:t>U8Error</w:t>
+      </w:r>
+      <w:r>
+        <w:rPr>
+          <w:rFonts w:ascii="Cambria" w:hAnsi="Cambria"/>
+          <w:sz w:val="24"/>
+          <w:szCs w:val="24"/>
+          <w:lang w:bidi="ar-EG"/>
+        </w:rPr>
+        <w:t xml:space="preserve"> if the Index is out of boundary and </w:t>
+      </w:r>
+      <w:r>
+        <w:rPr>
+          <w:rFonts w:ascii="Cambria" w:hAnsi="Cambria"/>
+          <w:sz w:val="24"/>
+          <w:szCs w:val="24"/>
+          <w:lang w:bidi="ar-EG"/>
+        </w:rPr>
+        <w:t>u8OK</w:t>
+      </w:r>
+      <w:r>
+        <w:rPr>
+          <w:rFonts w:ascii="Cambria" w:hAnsi="Cambria"/>
+          <w:sz w:val="24"/>
+          <w:szCs w:val="24"/>
+          <w:lang w:bidi="ar-EG"/>
+        </w:rPr>
+        <w:t xml:space="preserve"> otherwise</w:t>
+      </w:r>
+      <w:r>
+        <w:rPr>
+          <w:rFonts w:ascii="Cambria" w:hAnsi="Cambria"/>
+          <w:sz w:val="24"/>
+          <w:szCs w:val="24"/>
+          <w:lang w:bidi="ar-EG"/>
+        </w:rPr>
+        <w:br/>
+      </w:r>
+      <w:r>
+        <w:rPr>
+          <w:rFonts w:ascii="Cambria" w:hAnsi="Cambria"/>
+          <w:sz w:val="24"/>
+          <w:szCs w:val="24"/>
+          <w:lang w:bidi="ar-EG"/>
+        </w:rPr>
+        <w:br/>
+      </w:r>
+      <w:r>
+        <w:rPr>
+          <w:rFonts w:ascii="Century Gothic" w:hAnsi="Century Gothic"/>
+          <w:sz w:val="28"/>
+          <w:szCs w:val="28"/>
+          <w:lang w:bidi="ar-EG"/>
+        </w:rPr>
         <w:t>2- Private:</w:t>
       </w:r>
       <w:r>
@@ -1519,6 +2160,7 @@
         </w:rPr>
         <w:br/>
       </w:r>
+      <w:proofErr w:type="spellStart"/>
       <w:r>
         <w:rPr>
           <w:rFonts w:ascii="Cambria" w:hAnsi="Cambria"/>
@@ -1529,17 +2171,40 @@
           <w:szCs w:val="24"/>
           <w:lang w:bidi="ar-EG"/>
         </w:rPr>
-        <w:t>conc(bit0,bit1,bit2,bit3,bit4,bit5,bit6,bit7)</w:t>
-      </w:r>
-      <w:r>
-        <w:rPr>
-          <w:rFonts w:ascii="Cambria" w:hAnsi="Cambria"/>
-          <w:sz w:val="24"/>
-          <w:szCs w:val="24"/>
-          <w:lang w:bidi="ar-EG"/>
-        </w:rPr>
-        <w:br/>
-        <w:t>Concatenation function like macro which takes 8 bit binary values and concatenates them into one byte.</w:t>
+        <w:t>conc</w:t>
+      </w:r>
+      <w:proofErr w:type="spellEnd"/>
+      <w:r>
+        <w:rPr>
+          <w:rFonts w:ascii="Cambria" w:hAnsi="Cambria"/>
+          <w:b/>
+          <w:bCs/>
+          <w:color w:val="2E74B5" w:themeColor="accent1" w:themeShade="BF"/>
+          <w:sz w:val="24"/>
+          <w:szCs w:val="24"/>
+          <w:lang w:bidi="ar-EG"/>
+        </w:rPr>
+        <w:t>(bit0,bit1,bit2,bit3,bit4,bit5,bit6,bit7)</w:t>
+      </w:r>
+      <w:r>
+        <w:rPr>
+          <w:rFonts w:ascii="Cambria" w:hAnsi="Cambria"/>
+          <w:sz w:val="24"/>
+          <w:szCs w:val="24"/>
+          <w:lang w:bidi="ar-EG"/>
+        </w:rPr>
+        <w:br/>
+        <w:t xml:space="preserve">Concatenation function like macro which takes 8 bit binary values and </w:t>
+      </w:r>
+      <w:r>
+        <w:rPr>
+          <w:rFonts w:ascii="Cambria" w:hAnsi="Cambria"/>
+          <w:sz w:val="24"/>
+          <w:szCs w:val="24"/>
+          <w:lang w:bidi="ar-EG"/>
+        </w:rPr>
+        <w:lastRenderedPageBreak/>
+        <w:t>concatenates them into one byte.</w:t>
       </w:r>
       <w:r>
         <w:rPr>
@@ -1603,7 +2268,6 @@
         <w:rPr>
           <w:lang w:bidi="ar-EG"/>
         </w:rPr>
-        <w:lastRenderedPageBreak/>
         <w:br/>
       </w:r>
     </w:p>

</xml_diff>